<commit_message>
Dossier pro, activity 1, example 1 and 2
</commit_message>
<xml_diff>
--- a/to_send/1-Dossier_professionnel_version_traitement_de_texte_11_09_2017.docx
+++ b/to_send/1-Dossier_professionnel_version_traitement_de_texte_11_09_2017.docx
@@ -294,20 +294,8 @@
                 <w:r>
                   <w:rPr>
                     <w:rStyle w:val="PlaceholderText"/>
-                    <w:i/>
-                    <w:color w:val="595959" w:themeColor="text1" w:themeTint="A6"/>
-                    <w:highlight w:val="lightGray"/>
                   </w:rPr>
-                  <w:t>Entrez votre nom d’usage</w:t>
-                </w:r>
-                <w:r>
-                  <w:rPr>
-                    <w:rStyle w:val="PlaceholderText"/>
-                    <w:i/>
-                    <w:color w:val="595959" w:themeColor="text1" w:themeTint="A6"/>
-                    <w:highlight w:val="lightGray"/>
-                  </w:rPr>
-                  <w:t xml:space="preserve"> ici.</w:t>
+                  <w:t>Entrez votre nom d’usage ici.</w:t>
                 </w:r>
               </w:p>
             </w:tc>
@@ -2244,6 +2232,48 @@
               </w:rPr>
               <w:t>1</w:t>
             </w:r>
+            <w:r>
+              <w:rPr>
+                <w:rFonts w:cstheme="minorHAnsi"/>
+                <w:b/>
+                <w:color w:val="404040" w:themeColor="text1" w:themeTint="BF"/>
+                <w:sz w:val="24"/>
+                <w:szCs w:val="24"/>
+              </w:rPr>
+              <w:t xml:space="preserve"> </w:t>
+            </w:r>
+            <w:r>
+              <w:rPr>
+                <w:rFonts w:cstheme="minorHAnsi"/>
+                <w:b/>
+                <w:color w:val="404040" w:themeColor="text1" w:themeTint="BF"/>
+                <w:sz w:val="24"/>
+                <w:szCs w:val="24"/>
+              </w:rPr>
+              <w:t xml:space="preserve">Développer la partie </w:t>
+            </w:r>
+            <w:proofErr w:type="spellStart"/>
+            <w:r>
+              <w:rPr>
+                <w:rFonts w:cstheme="minorHAnsi"/>
+                <w:b/>
+                <w:color w:val="404040" w:themeColor="text1" w:themeTint="BF"/>
+                <w:sz w:val="24"/>
+                <w:szCs w:val="24"/>
+              </w:rPr>
+              <w:t>front-end</w:t>
+            </w:r>
+            <w:proofErr w:type="spellEnd"/>
+            <w:r>
+              <w:rPr>
+                <w:rFonts w:cstheme="minorHAnsi"/>
+                <w:b/>
+                <w:color w:val="404040" w:themeColor="text1" w:themeTint="BF"/>
+                <w:sz w:val="24"/>
+                <w:szCs w:val="24"/>
+              </w:rPr>
+              <w:t xml:space="preserve"> d’un e-shop</w:t>
+            </w:r>
           </w:p>
         </w:tc>
         <w:tc>
@@ -2406,14 +2436,22 @@
                 <w:rFonts w:cstheme="minorHAnsi"/>
                 <w:color w:val="404040" w:themeColor="text1" w:themeTint="BF"/>
               </w:rPr>
+              <w:t>Création</w:t>
+            </w:r>
+            <w:proofErr w:type="gramEnd"/>
+            <w:r>
+              <w:rPr>
+                <w:rFonts w:cstheme="minorHAnsi"/>
+                <w:color w:val="404040" w:themeColor="text1" w:themeTint="BF"/>
+              </w:rPr>
+              <w:t xml:space="preserve"> de wireframes et de prototypes.</w:t>
+            </w:r>
+            <w:r>
+              <w:rPr>
+                <w:rFonts w:cstheme="minorHAnsi"/>
+                <w:color w:val="404040" w:themeColor="text1" w:themeTint="BF"/>
+              </w:rPr>
               <w:tab/>
-            </w:r>
-            <w:proofErr w:type="gramEnd"/>
-            <w:r>
-              <w:rPr>
-                <w:rFonts w:cstheme="minorHAnsi"/>
-                <w:color w:val="404040" w:themeColor="text1" w:themeTint="BF"/>
-              </w:rPr>
               <w:t>p.</w:t>
             </w:r>
           </w:p>
@@ -2547,14 +2585,22 @@
                 <w:rFonts w:cstheme="minorHAnsi"/>
                 <w:color w:val="404040" w:themeColor="text1" w:themeTint="BF"/>
               </w:rPr>
+              <w:t>Interface</w:t>
+            </w:r>
+            <w:proofErr w:type="gramEnd"/>
+            <w:r>
+              <w:rPr>
+                <w:rFonts w:cstheme="minorHAnsi"/>
+                <w:color w:val="404040" w:themeColor="text1" w:themeTint="BF"/>
+              </w:rPr>
+              <w:t xml:space="preserve"> avec des données de démonstration</w:t>
+            </w:r>
+            <w:r>
+              <w:rPr>
+                <w:rFonts w:cstheme="minorHAnsi"/>
+                <w:color w:val="404040" w:themeColor="text1" w:themeTint="BF"/>
+              </w:rPr>
               <w:tab/>
-            </w:r>
-            <w:proofErr w:type="gramEnd"/>
-            <w:r>
-              <w:rPr>
-                <w:rFonts w:cstheme="minorHAnsi"/>
-                <w:color w:val="404040" w:themeColor="text1" w:themeTint="BF"/>
-              </w:rPr>
               <w:t>p.</w:t>
             </w:r>
           </w:p>
@@ -3519,1274 +3565,6 @@
                 <w:color w:val="404040" w:themeColor="text1" w:themeTint="BF"/>
                 <w:sz w:val="12"/>
                 <w:szCs w:val="12"/>
-              </w:rPr>
-            </w:pPr>
-          </w:p>
-        </w:tc>
-      </w:tr>
-      <w:tr>
-        <w:tc>
-          <w:tcPr>
-            <w:tcW w:w="8789" w:type="dxa"/>
-            <w:gridSpan w:val="2"/>
-            <w:tcBorders>
-              <w:left w:val="single" w:sz="18" w:space="0" w:color="D60093"/>
-            </w:tcBorders>
-            <w:shd w:val="clear" w:color="auto" w:fill="F2F2F2" w:themeFill="background1" w:themeFillShade="F2"/>
-          </w:tcPr>
-          <w:p>
-            <w:pPr>
-              <w:spacing w:after="120"/>
-              <w:rPr>
-                <w:rFonts w:cstheme="minorHAnsi"/>
-                <w:b/>
-                <w:noProof/>
-                <w:color w:val="404040" w:themeColor="text1" w:themeTint="BF"/>
-                <w:lang w:eastAsia="fr-FR"/>
-              </w:rPr>
-            </w:pPr>
-            <w:r>
-              <w:rPr>
-                <w:rFonts w:cstheme="minorHAnsi"/>
-                <w:b/>
-                <w:color w:val="404040" w:themeColor="text1" w:themeTint="BF"/>
-                <w:sz w:val="24"/>
-                <w:szCs w:val="24"/>
-              </w:rPr>
-              <w:t>Intitulé</w:t>
-            </w:r>
-            <w:r>
-              <w:rPr>
-                <w:rFonts w:cstheme="minorHAnsi"/>
-                <w:b/>
-                <w:color w:val="404040" w:themeColor="text1" w:themeTint="BF"/>
-                <w:sz w:val="24"/>
-                <w:szCs w:val="24"/>
-              </w:rPr>
-              <w:t xml:space="preserve"> de l’activité-type n° </w:t>
-            </w:r>
-            <w:r>
-              <w:rPr>
-                <w:rFonts w:cstheme="minorHAnsi"/>
-                <w:b/>
-                <w:color w:val="404040" w:themeColor="text1" w:themeTint="BF"/>
-                <w:sz w:val="24"/>
-                <w:szCs w:val="24"/>
-              </w:rPr>
-              <w:t>3</w:t>
-            </w:r>
-          </w:p>
-        </w:tc>
-        <w:tc>
-          <w:tcPr>
-            <w:tcW w:w="426" w:type="dxa"/>
-            <w:tcBorders>
-              <w:right w:val="single" w:sz="8" w:space="0" w:color="BFBFBF" w:themeColor="background1" w:themeShade="BF"/>
-            </w:tcBorders>
-            <w:shd w:val="clear" w:color="auto" w:fill="F2F2F2" w:themeFill="background1" w:themeFillShade="F2"/>
-            <w:vAlign w:val="center"/>
-          </w:tcPr>
-          <w:p>
-            <w:pPr>
-              <w:jc w:val="right"/>
-              <w:rPr>
-                <w:rFonts w:cstheme="minorHAnsi"/>
-                <w:noProof/>
-                <w:color w:val="404040" w:themeColor="text1" w:themeTint="BF"/>
-                <w:lang w:eastAsia="fr-FR"/>
-              </w:rPr>
-            </w:pPr>
-            <w:r>
-              <w:rPr>
-                <w:rFonts w:cstheme="minorHAnsi"/>
-                <w:b/>
-                <w:color w:val="404040" w:themeColor="text1" w:themeTint="BF"/>
-                <w:sz w:val="24"/>
-                <w:szCs w:val="24"/>
-              </w:rPr>
-              <w:t>p.</w:t>
-            </w:r>
-          </w:p>
-        </w:tc>
-        <w:tc>
-          <w:tcPr>
-            <w:tcW w:w="566" w:type="dxa"/>
-            <w:tcBorders>
-              <w:top w:val="single" w:sz="8" w:space="0" w:color="BFBFBF" w:themeColor="background1" w:themeShade="BF"/>
-              <w:left w:val="single" w:sz="8" w:space="0" w:color="BFBFBF" w:themeColor="background1" w:themeShade="BF"/>
-              <w:bottom w:val="single" w:sz="8" w:space="0" w:color="BFBFBF" w:themeColor="background1" w:themeShade="BF"/>
-              <w:right w:val="single" w:sz="8" w:space="0" w:color="BFBFBF" w:themeColor="background1" w:themeShade="BF"/>
-            </w:tcBorders>
-            <w:shd w:val="clear" w:color="auto" w:fill="F2F2F2" w:themeFill="background1" w:themeFillShade="F2"/>
-            <w:vAlign w:val="center"/>
-          </w:tcPr>
-          <w:p>
-            <w:pPr>
-              <w:ind w:left="-109"/>
-              <w:jc w:val="right"/>
-              <w:rPr>
-                <w:rFonts w:cstheme="minorHAnsi"/>
-                <w:b/>
-                <w:color w:val="404040" w:themeColor="text1" w:themeTint="BF"/>
-                <w:sz w:val="24"/>
-                <w:szCs w:val="24"/>
-              </w:rPr>
-            </w:pPr>
-          </w:p>
-        </w:tc>
-      </w:tr>
-      <w:tr>
-        <w:tc>
-          <w:tcPr>
-            <w:tcW w:w="284" w:type="dxa"/>
-            <w:tcBorders>
-              <w:right w:val="single" w:sz="8" w:space="0" w:color="F2F2F2" w:themeColor="background1" w:themeShade="F2"/>
-            </w:tcBorders>
-          </w:tcPr>
-          <w:p>
-            <w:pPr>
-              <w:tabs>
-                <w:tab w:val="left" w:pos="34"/>
-                <w:tab w:val="right" w:leader="dot" w:pos="9072"/>
-              </w:tabs>
-              <w:rPr>
-                <w:rFonts w:cstheme="minorHAnsi"/>
-                <w:color w:val="404040" w:themeColor="text1" w:themeTint="BF"/>
-                <w:sz w:val="12"/>
-                <w:szCs w:val="12"/>
-              </w:rPr>
-            </w:pPr>
-          </w:p>
-        </w:tc>
-        <w:tc>
-          <w:tcPr>
-            <w:tcW w:w="8505" w:type="dxa"/>
-            <w:tcBorders>
-              <w:left w:val="single" w:sz="8" w:space="0" w:color="F2F2F2" w:themeColor="background1" w:themeShade="F2"/>
-            </w:tcBorders>
-          </w:tcPr>
-          <w:p>
-            <w:pPr>
-              <w:tabs>
-                <w:tab w:val="left" w:pos="34"/>
-                <w:tab w:val="right" w:leader="dot" w:pos="9072"/>
-              </w:tabs>
-              <w:spacing w:before="120"/>
-              <w:rPr>
-                <w:rFonts w:cstheme="minorHAnsi"/>
-                <w:color w:val="404040" w:themeColor="text1" w:themeTint="BF"/>
-              </w:rPr>
-            </w:pPr>
-            <w:r>
-              <w:rPr>
-                <w:rFonts w:ascii="Wingdings 3" w:hAnsi="Wingdings 3" w:cstheme="minorHAnsi"/>
-                <w:noProof/>
-                <w:color w:val="D60093"/>
-                <w:sz w:val="12"/>
-                <w:szCs w:val="12"/>
-                <w:lang w:eastAsia="fr-FR"/>
-              </w:rPr>
-              <w:t></w:t>
-            </w:r>
-            <w:r>
-              <w:rPr>
-                <w:rFonts w:cstheme="minorHAnsi"/>
-                <w:color w:val="404040" w:themeColor="text1" w:themeTint="BF"/>
-              </w:rPr>
-              <w:t xml:space="preserve"> </w:t>
-            </w:r>
-            <w:r>
-              <w:rPr>
-                <w:rFonts w:cstheme="minorHAnsi"/>
-                <w:color w:val="404040" w:themeColor="text1" w:themeTint="BF"/>
-              </w:rPr>
-              <w:t>Intitulé de l’exemple</w:t>
-            </w:r>
-            <w:r>
-              <w:rPr>
-                <w:rFonts w:cstheme="minorHAnsi"/>
-                <w:color w:val="404040" w:themeColor="text1" w:themeTint="BF"/>
-              </w:rPr>
-              <w:t xml:space="preserve"> n° </w:t>
-            </w:r>
-            <w:proofErr w:type="gramStart"/>
-            <w:r>
-              <w:rPr>
-                <w:rFonts w:cstheme="minorHAnsi"/>
-                <w:color w:val="404040" w:themeColor="text1" w:themeTint="BF"/>
-              </w:rPr>
-              <w:t>1 </w:t>
-            </w:r>
-            <w:r>
-              <w:rPr>
-                <w:rFonts w:cstheme="minorHAnsi"/>
-                <w:color w:val="404040" w:themeColor="text1" w:themeTint="BF"/>
-              </w:rPr>
-              <w:t xml:space="preserve"> </w:t>
-            </w:r>
-            <w:r>
-              <w:rPr>
-                <w:rFonts w:cstheme="minorHAnsi"/>
-                <w:color w:val="404040" w:themeColor="text1" w:themeTint="BF"/>
-              </w:rPr>
-              <w:tab/>
-            </w:r>
-            <w:proofErr w:type="gramEnd"/>
-            <w:r>
-              <w:rPr>
-                <w:rFonts w:cstheme="minorHAnsi"/>
-                <w:color w:val="404040" w:themeColor="text1" w:themeTint="BF"/>
-              </w:rPr>
-              <w:t>p.</w:t>
-            </w:r>
-          </w:p>
-        </w:tc>
-        <w:tc>
-          <w:tcPr>
-            <w:tcW w:w="426" w:type="dxa"/>
-            <w:tcBorders>
-              <w:right w:val="single" w:sz="8" w:space="0" w:color="BFBFBF" w:themeColor="background1" w:themeShade="BF"/>
-            </w:tcBorders>
-            <w:vAlign w:val="center"/>
-          </w:tcPr>
-          <w:p>
-            <w:pPr>
-              <w:tabs>
-                <w:tab w:val="left" w:pos="34"/>
-                <w:tab w:val="right" w:leader="dot" w:pos="9072"/>
-              </w:tabs>
-              <w:spacing w:before="120"/>
-              <w:jc w:val="right"/>
-              <w:rPr>
-                <w:rFonts w:cstheme="minorHAnsi"/>
-                <w:color w:val="404040" w:themeColor="text1" w:themeTint="BF"/>
-              </w:rPr>
-            </w:pPr>
-            <w:r>
-              <w:rPr>
-                <w:rFonts w:cstheme="minorHAnsi"/>
-                <w:color w:val="404040" w:themeColor="text1" w:themeTint="BF"/>
-              </w:rPr>
-              <w:t>p.</w:t>
-            </w:r>
-          </w:p>
-        </w:tc>
-        <w:tc>
-          <w:tcPr>
-            <w:tcW w:w="566" w:type="dxa"/>
-            <w:tcBorders>
-              <w:top w:val="single" w:sz="8" w:space="0" w:color="BFBFBF" w:themeColor="background1" w:themeShade="BF"/>
-              <w:left w:val="single" w:sz="8" w:space="0" w:color="BFBFBF" w:themeColor="background1" w:themeShade="BF"/>
-              <w:bottom w:val="single" w:sz="8" w:space="0" w:color="BFBFBF" w:themeColor="background1" w:themeShade="BF"/>
-              <w:right w:val="single" w:sz="8" w:space="0" w:color="BFBFBF" w:themeColor="background1" w:themeShade="BF"/>
-            </w:tcBorders>
-            <w:vAlign w:val="center"/>
-          </w:tcPr>
-          <w:p>
-            <w:pPr>
-              <w:tabs>
-                <w:tab w:val="left" w:pos="34"/>
-                <w:tab w:val="right" w:leader="dot" w:pos="9072"/>
-              </w:tabs>
-              <w:spacing w:before="120"/>
-              <w:ind w:left="-109"/>
-              <w:jc w:val="right"/>
-              <w:rPr>
-                <w:rFonts w:cstheme="minorHAnsi"/>
-                <w:color w:val="404040" w:themeColor="text1" w:themeTint="BF"/>
-              </w:rPr>
-            </w:pPr>
-          </w:p>
-        </w:tc>
-      </w:tr>
-      <w:tr>
-        <w:tc>
-          <w:tcPr>
-            <w:tcW w:w="284" w:type="dxa"/>
-            <w:tcBorders>
-              <w:right w:val="single" w:sz="8" w:space="0" w:color="F2F2F2" w:themeColor="background1" w:themeShade="F2"/>
-            </w:tcBorders>
-          </w:tcPr>
-          <w:p>
-            <w:pPr>
-              <w:tabs>
-                <w:tab w:val="left" w:pos="34"/>
-                <w:tab w:val="right" w:leader="dot" w:pos="9072"/>
-              </w:tabs>
-              <w:rPr>
-                <w:rFonts w:cstheme="minorHAnsi"/>
-                <w:color w:val="404040" w:themeColor="text1" w:themeTint="BF"/>
-                <w:sz w:val="12"/>
-                <w:szCs w:val="12"/>
-              </w:rPr>
-            </w:pPr>
-          </w:p>
-        </w:tc>
-        <w:tc>
-          <w:tcPr>
-            <w:tcW w:w="8505" w:type="dxa"/>
-            <w:tcBorders>
-              <w:left w:val="single" w:sz="8" w:space="0" w:color="F2F2F2" w:themeColor="background1" w:themeShade="F2"/>
-            </w:tcBorders>
-          </w:tcPr>
-          <w:p>
-            <w:pPr>
-              <w:tabs>
-                <w:tab w:val="left" w:pos="34"/>
-                <w:tab w:val="right" w:leader="dot" w:pos="9072"/>
-              </w:tabs>
-              <w:spacing w:before="120"/>
-              <w:rPr>
-                <w:rFonts w:cstheme="minorHAnsi"/>
-                <w:color w:val="404040" w:themeColor="text1" w:themeTint="BF"/>
-              </w:rPr>
-            </w:pPr>
-            <w:r>
-              <w:rPr>
-                <w:rFonts w:ascii="Wingdings 3" w:hAnsi="Wingdings 3" w:cstheme="minorHAnsi"/>
-                <w:noProof/>
-                <w:color w:val="D60093"/>
-                <w:sz w:val="12"/>
-                <w:szCs w:val="12"/>
-                <w:lang w:eastAsia="fr-FR"/>
-              </w:rPr>
-              <w:t></w:t>
-            </w:r>
-            <w:r>
-              <w:rPr>
-                <w:rFonts w:cstheme="minorHAnsi"/>
-                <w:color w:val="404040" w:themeColor="text1" w:themeTint="BF"/>
-              </w:rPr>
-              <w:t xml:space="preserve"> </w:t>
-            </w:r>
-            <w:r>
-              <w:rPr>
-                <w:rFonts w:cstheme="minorHAnsi"/>
-                <w:color w:val="404040" w:themeColor="text1" w:themeTint="BF"/>
-              </w:rPr>
-              <w:t xml:space="preserve">Intitulé de l’exemple n° </w:t>
-            </w:r>
-            <w:proofErr w:type="gramStart"/>
-            <w:r>
-              <w:rPr>
-                <w:rFonts w:cstheme="minorHAnsi"/>
-                <w:color w:val="404040" w:themeColor="text1" w:themeTint="BF"/>
-              </w:rPr>
-              <w:t>2 </w:t>
-            </w:r>
-            <w:r>
-              <w:rPr>
-                <w:rFonts w:cstheme="minorHAnsi"/>
-                <w:color w:val="404040" w:themeColor="text1" w:themeTint="BF"/>
-              </w:rPr>
-              <w:t xml:space="preserve"> </w:t>
-            </w:r>
-            <w:r>
-              <w:rPr>
-                <w:rFonts w:cstheme="minorHAnsi"/>
-                <w:color w:val="404040" w:themeColor="text1" w:themeTint="BF"/>
-              </w:rPr>
-              <w:tab/>
-            </w:r>
-            <w:proofErr w:type="gramEnd"/>
-            <w:r>
-              <w:rPr>
-                <w:rFonts w:cstheme="minorHAnsi"/>
-                <w:color w:val="404040" w:themeColor="text1" w:themeTint="BF"/>
-              </w:rPr>
-              <w:t>p.</w:t>
-            </w:r>
-          </w:p>
-        </w:tc>
-        <w:tc>
-          <w:tcPr>
-            <w:tcW w:w="426" w:type="dxa"/>
-            <w:tcBorders>
-              <w:right w:val="single" w:sz="8" w:space="0" w:color="BFBFBF" w:themeColor="background1" w:themeShade="BF"/>
-            </w:tcBorders>
-            <w:vAlign w:val="center"/>
-          </w:tcPr>
-          <w:p>
-            <w:pPr>
-              <w:tabs>
-                <w:tab w:val="left" w:pos="34"/>
-                <w:tab w:val="right" w:leader="dot" w:pos="9072"/>
-              </w:tabs>
-              <w:spacing w:before="120"/>
-              <w:jc w:val="right"/>
-              <w:rPr>
-                <w:rFonts w:cstheme="minorHAnsi"/>
-                <w:color w:val="404040" w:themeColor="text1" w:themeTint="BF"/>
-              </w:rPr>
-            </w:pPr>
-            <w:r>
-              <w:rPr>
-                <w:rFonts w:cstheme="minorHAnsi"/>
-                <w:color w:val="404040" w:themeColor="text1" w:themeTint="BF"/>
-              </w:rPr>
-              <w:t>p.</w:t>
-            </w:r>
-          </w:p>
-        </w:tc>
-        <w:tc>
-          <w:tcPr>
-            <w:tcW w:w="566" w:type="dxa"/>
-            <w:tcBorders>
-              <w:top w:val="single" w:sz="8" w:space="0" w:color="BFBFBF" w:themeColor="background1" w:themeShade="BF"/>
-              <w:left w:val="single" w:sz="8" w:space="0" w:color="BFBFBF" w:themeColor="background1" w:themeShade="BF"/>
-              <w:bottom w:val="single" w:sz="8" w:space="0" w:color="BFBFBF" w:themeColor="background1" w:themeShade="BF"/>
-              <w:right w:val="single" w:sz="8" w:space="0" w:color="BFBFBF" w:themeColor="background1" w:themeShade="BF"/>
-            </w:tcBorders>
-            <w:vAlign w:val="center"/>
-          </w:tcPr>
-          <w:p>
-            <w:pPr>
-              <w:tabs>
-                <w:tab w:val="left" w:pos="34"/>
-                <w:tab w:val="right" w:leader="dot" w:pos="9072"/>
-              </w:tabs>
-              <w:spacing w:before="120"/>
-              <w:ind w:left="-109"/>
-              <w:jc w:val="right"/>
-              <w:rPr>
-                <w:rFonts w:cstheme="minorHAnsi"/>
-                <w:color w:val="404040" w:themeColor="text1" w:themeTint="BF"/>
-              </w:rPr>
-            </w:pPr>
-          </w:p>
-        </w:tc>
-      </w:tr>
-      <w:tr>
-        <w:tc>
-          <w:tcPr>
-            <w:tcW w:w="284" w:type="dxa"/>
-            <w:tcBorders>
-              <w:right w:val="single" w:sz="8" w:space="0" w:color="F2F2F2" w:themeColor="background1" w:themeShade="F2"/>
-            </w:tcBorders>
-          </w:tcPr>
-          <w:p>
-            <w:pPr>
-              <w:tabs>
-                <w:tab w:val="left" w:pos="34"/>
-                <w:tab w:val="right" w:leader="dot" w:pos="9072"/>
-              </w:tabs>
-              <w:rPr>
-                <w:rFonts w:cstheme="minorHAnsi"/>
-                <w:color w:val="404040" w:themeColor="text1" w:themeTint="BF"/>
-                <w:sz w:val="12"/>
-                <w:szCs w:val="12"/>
-              </w:rPr>
-            </w:pPr>
-          </w:p>
-        </w:tc>
-        <w:tc>
-          <w:tcPr>
-            <w:tcW w:w="8505" w:type="dxa"/>
-            <w:tcBorders>
-              <w:left w:val="single" w:sz="8" w:space="0" w:color="F2F2F2" w:themeColor="background1" w:themeShade="F2"/>
-            </w:tcBorders>
-          </w:tcPr>
-          <w:p>
-            <w:pPr>
-              <w:tabs>
-                <w:tab w:val="left" w:pos="34"/>
-                <w:tab w:val="right" w:leader="dot" w:pos="9072"/>
-              </w:tabs>
-              <w:spacing w:before="120"/>
-              <w:rPr>
-                <w:rFonts w:cstheme="minorHAnsi"/>
-                <w:color w:val="404040" w:themeColor="text1" w:themeTint="BF"/>
-              </w:rPr>
-            </w:pPr>
-            <w:r>
-              <w:rPr>
-                <w:rFonts w:ascii="Wingdings 3" w:hAnsi="Wingdings 3" w:cstheme="minorHAnsi"/>
-                <w:noProof/>
-                <w:color w:val="D60093"/>
-                <w:sz w:val="12"/>
-                <w:szCs w:val="12"/>
-                <w:lang w:eastAsia="fr-FR"/>
-              </w:rPr>
-              <w:t></w:t>
-            </w:r>
-            <w:r>
-              <w:rPr>
-                <w:rFonts w:cstheme="minorHAnsi"/>
-                <w:color w:val="404040" w:themeColor="text1" w:themeTint="BF"/>
-              </w:rPr>
-              <w:t xml:space="preserve"> </w:t>
-            </w:r>
-            <w:r>
-              <w:rPr>
-                <w:rFonts w:cstheme="minorHAnsi"/>
-                <w:color w:val="404040" w:themeColor="text1" w:themeTint="BF"/>
-              </w:rPr>
-              <w:t xml:space="preserve">Intitulé de l’exemple n° </w:t>
-            </w:r>
-            <w:proofErr w:type="gramStart"/>
-            <w:r>
-              <w:rPr>
-                <w:rFonts w:cstheme="minorHAnsi"/>
-                <w:color w:val="404040" w:themeColor="text1" w:themeTint="BF"/>
-              </w:rPr>
-              <w:t>3 </w:t>
-            </w:r>
-            <w:r>
-              <w:rPr>
-                <w:rFonts w:cstheme="minorHAnsi"/>
-                <w:color w:val="404040" w:themeColor="text1" w:themeTint="BF"/>
-              </w:rPr>
-              <w:t xml:space="preserve"> </w:t>
-            </w:r>
-            <w:r>
-              <w:rPr>
-                <w:rFonts w:cstheme="minorHAnsi"/>
-                <w:color w:val="404040" w:themeColor="text1" w:themeTint="BF"/>
-              </w:rPr>
-              <w:tab/>
-            </w:r>
-            <w:proofErr w:type="gramEnd"/>
-            <w:r>
-              <w:rPr>
-                <w:rFonts w:cstheme="minorHAnsi"/>
-                <w:color w:val="404040" w:themeColor="text1" w:themeTint="BF"/>
-              </w:rPr>
-              <w:t>p</w:t>
-            </w:r>
-          </w:p>
-        </w:tc>
-        <w:tc>
-          <w:tcPr>
-            <w:tcW w:w="426" w:type="dxa"/>
-            <w:tcBorders>
-              <w:right w:val="single" w:sz="8" w:space="0" w:color="BFBFBF" w:themeColor="background1" w:themeShade="BF"/>
-            </w:tcBorders>
-            <w:vAlign w:val="center"/>
-          </w:tcPr>
-          <w:p>
-            <w:pPr>
-              <w:tabs>
-                <w:tab w:val="left" w:pos="34"/>
-                <w:tab w:val="right" w:leader="dot" w:pos="9072"/>
-              </w:tabs>
-              <w:spacing w:before="120"/>
-              <w:jc w:val="right"/>
-              <w:rPr>
-                <w:rFonts w:cstheme="minorHAnsi"/>
-                <w:color w:val="404040" w:themeColor="text1" w:themeTint="BF"/>
-              </w:rPr>
-            </w:pPr>
-            <w:r>
-              <w:rPr>
-                <w:rFonts w:cstheme="minorHAnsi"/>
-                <w:color w:val="404040" w:themeColor="text1" w:themeTint="BF"/>
-              </w:rPr>
-              <w:t>p.</w:t>
-            </w:r>
-          </w:p>
-        </w:tc>
-        <w:tc>
-          <w:tcPr>
-            <w:tcW w:w="566" w:type="dxa"/>
-            <w:tcBorders>
-              <w:top w:val="single" w:sz="8" w:space="0" w:color="BFBFBF" w:themeColor="background1" w:themeShade="BF"/>
-              <w:left w:val="single" w:sz="8" w:space="0" w:color="BFBFBF" w:themeColor="background1" w:themeShade="BF"/>
-              <w:bottom w:val="single" w:sz="8" w:space="0" w:color="BFBFBF" w:themeColor="background1" w:themeShade="BF"/>
-              <w:right w:val="single" w:sz="8" w:space="0" w:color="BFBFBF" w:themeColor="background1" w:themeShade="BF"/>
-            </w:tcBorders>
-            <w:vAlign w:val="center"/>
-          </w:tcPr>
-          <w:p>
-            <w:pPr>
-              <w:tabs>
-                <w:tab w:val="left" w:pos="34"/>
-                <w:tab w:val="right" w:leader="dot" w:pos="9072"/>
-              </w:tabs>
-              <w:spacing w:before="120"/>
-              <w:ind w:left="-109"/>
-              <w:jc w:val="right"/>
-              <w:rPr>
-                <w:rFonts w:cstheme="minorHAnsi"/>
-                <w:color w:val="404040" w:themeColor="text1" w:themeTint="BF"/>
-              </w:rPr>
-            </w:pPr>
-          </w:p>
-        </w:tc>
-      </w:tr>
-      <w:tr>
-        <w:tc>
-          <w:tcPr>
-            <w:tcW w:w="284" w:type="dxa"/>
-          </w:tcPr>
-          <w:p>
-            <w:pPr>
-              <w:tabs>
-                <w:tab w:val="left" w:pos="34"/>
-                <w:tab w:val="right" w:leader="dot" w:pos="9072"/>
-              </w:tabs>
-              <w:rPr>
-                <w:rFonts w:cstheme="minorHAnsi"/>
-                <w:color w:val="404040" w:themeColor="text1" w:themeTint="BF"/>
-                <w:sz w:val="12"/>
-                <w:szCs w:val="12"/>
-              </w:rPr>
-            </w:pPr>
-          </w:p>
-        </w:tc>
-        <w:tc>
-          <w:tcPr>
-            <w:tcW w:w="8505" w:type="dxa"/>
-            <w:tcBorders>
-              <w:left w:val="nil"/>
-            </w:tcBorders>
-          </w:tcPr>
-          <w:p>
-            <w:pPr>
-              <w:tabs>
-                <w:tab w:val="left" w:pos="34"/>
-                <w:tab w:val="right" w:leader="dot" w:pos="9072"/>
-              </w:tabs>
-              <w:rPr>
-                <w:rFonts w:cstheme="minorHAnsi"/>
-                <w:color w:val="404040" w:themeColor="text1" w:themeTint="BF"/>
-                <w:sz w:val="12"/>
-                <w:szCs w:val="12"/>
-              </w:rPr>
-            </w:pPr>
-          </w:p>
-        </w:tc>
-        <w:tc>
-          <w:tcPr>
-            <w:tcW w:w="426" w:type="dxa"/>
-            <w:vAlign w:val="center"/>
-          </w:tcPr>
-          <w:p>
-            <w:pPr>
-              <w:tabs>
-                <w:tab w:val="left" w:pos="34"/>
-                <w:tab w:val="right" w:leader="dot" w:pos="9072"/>
-              </w:tabs>
-              <w:jc w:val="right"/>
-              <w:rPr>
-                <w:rFonts w:cstheme="minorHAnsi"/>
-                <w:color w:val="404040" w:themeColor="text1" w:themeTint="BF"/>
-                <w:sz w:val="12"/>
-                <w:szCs w:val="12"/>
-              </w:rPr>
-            </w:pPr>
-          </w:p>
-        </w:tc>
-        <w:tc>
-          <w:tcPr>
-            <w:tcW w:w="566" w:type="dxa"/>
-            <w:tcBorders>
-              <w:top w:val="single" w:sz="8" w:space="0" w:color="BFBFBF" w:themeColor="background1" w:themeShade="BF"/>
-              <w:bottom w:val="single" w:sz="8" w:space="0" w:color="BFBFBF" w:themeColor="background1" w:themeShade="BF"/>
-            </w:tcBorders>
-            <w:vAlign w:val="center"/>
-          </w:tcPr>
-          <w:p>
-            <w:pPr>
-              <w:tabs>
-                <w:tab w:val="left" w:pos="34"/>
-                <w:tab w:val="right" w:leader="dot" w:pos="9072"/>
-              </w:tabs>
-              <w:ind w:left="-109"/>
-              <w:jc w:val="right"/>
-              <w:rPr>
-                <w:rFonts w:cstheme="minorHAnsi"/>
-                <w:color w:val="404040" w:themeColor="text1" w:themeTint="BF"/>
-                <w:sz w:val="12"/>
-                <w:szCs w:val="12"/>
-              </w:rPr>
-            </w:pPr>
-          </w:p>
-        </w:tc>
-      </w:tr>
-      <w:tr>
-        <w:tc>
-          <w:tcPr>
-            <w:tcW w:w="8789" w:type="dxa"/>
-            <w:gridSpan w:val="2"/>
-            <w:tcBorders>
-              <w:left w:val="single" w:sz="18" w:space="0" w:color="D60093"/>
-            </w:tcBorders>
-            <w:shd w:val="clear" w:color="auto" w:fill="F2F2F2" w:themeFill="background1" w:themeFillShade="F2"/>
-          </w:tcPr>
-          <w:p>
-            <w:pPr>
-              <w:spacing w:after="120"/>
-              <w:rPr>
-                <w:rFonts w:cstheme="minorHAnsi"/>
-                <w:b/>
-                <w:noProof/>
-                <w:color w:val="404040" w:themeColor="text1" w:themeTint="BF"/>
-                <w:lang w:eastAsia="fr-FR"/>
-              </w:rPr>
-            </w:pPr>
-            <w:r>
-              <w:rPr>
-                <w:rFonts w:cstheme="minorHAnsi"/>
-                <w:b/>
-                <w:color w:val="404040" w:themeColor="text1" w:themeTint="BF"/>
-                <w:sz w:val="24"/>
-                <w:szCs w:val="24"/>
-              </w:rPr>
-              <w:t>Intitulé</w:t>
-            </w:r>
-            <w:r>
-              <w:rPr>
-                <w:rFonts w:cstheme="minorHAnsi"/>
-                <w:b/>
-                <w:color w:val="404040" w:themeColor="text1" w:themeTint="BF"/>
-                <w:sz w:val="24"/>
-                <w:szCs w:val="24"/>
-              </w:rPr>
-              <w:t xml:space="preserve"> de l’activité-type n° </w:t>
-            </w:r>
-            <w:r>
-              <w:rPr>
-                <w:rFonts w:cstheme="minorHAnsi"/>
-                <w:b/>
-                <w:color w:val="404040" w:themeColor="text1" w:themeTint="BF"/>
-                <w:sz w:val="24"/>
-                <w:szCs w:val="24"/>
-              </w:rPr>
-              <w:t>4</w:t>
-            </w:r>
-          </w:p>
-        </w:tc>
-        <w:tc>
-          <w:tcPr>
-            <w:tcW w:w="426" w:type="dxa"/>
-            <w:tcBorders>
-              <w:right w:val="single" w:sz="8" w:space="0" w:color="BFBFBF" w:themeColor="background1" w:themeShade="BF"/>
-            </w:tcBorders>
-            <w:shd w:val="clear" w:color="auto" w:fill="F2F2F2" w:themeFill="background1" w:themeFillShade="F2"/>
-            <w:vAlign w:val="center"/>
-          </w:tcPr>
-          <w:p>
-            <w:pPr>
-              <w:jc w:val="right"/>
-              <w:rPr>
-                <w:rFonts w:cstheme="minorHAnsi"/>
-                <w:noProof/>
-                <w:color w:val="404040" w:themeColor="text1" w:themeTint="BF"/>
-                <w:lang w:eastAsia="fr-FR"/>
-              </w:rPr>
-            </w:pPr>
-            <w:r>
-              <w:rPr>
-                <w:rFonts w:cstheme="minorHAnsi"/>
-                <w:b/>
-                <w:color w:val="404040" w:themeColor="text1" w:themeTint="BF"/>
-                <w:sz w:val="24"/>
-                <w:szCs w:val="24"/>
-              </w:rPr>
-              <w:t>p.</w:t>
-            </w:r>
-          </w:p>
-        </w:tc>
-        <w:tc>
-          <w:tcPr>
-            <w:tcW w:w="566" w:type="dxa"/>
-            <w:tcBorders>
-              <w:top w:val="single" w:sz="8" w:space="0" w:color="BFBFBF" w:themeColor="background1" w:themeShade="BF"/>
-              <w:left w:val="single" w:sz="8" w:space="0" w:color="BFBFBF" w:themeColor="background1" w:themeShade="BF"/>
-              <w:bottom w:val="single" w:sz="8" w:space="0" w:color="BFBFBF" w:themeColor="background1" w:themeShade="BF"/>
-              <w:right w:val="single" w:sz="8" w:space="0" w:color="BFBFBF" w:themeColor="background1" w:themeShade="BF"/>
-            </w:tcBorders>
-            <w:shd w:val="clear" w:color="auto" w:fill="F2F2F2" w:themeFill="background1" w:themeFillShade="F2"/>
-            <w:vAlign w:val="center"/>
-          </w:tcPr>
-          <w:p>
-            <w:pPr>
-              <w:ind w:left="-109"/>
-              <w:jc w:val="right"/>
-              <w:rPr>
-                <w:rFonts w:cstheme="minorHAnsi"/>
-                <w:b/>
-                <w:color w:val="404040" w:themeColor="text1" w:themeTint="BF"/>
-                <w:sz w:val="24"/>
-                <w:szCs w:val="24"/>
-              </w:rPr>
-            </w:pPr>
-          </w:p>
-        </w:tc>
-      </w:tr>
-      <w:tr>
-        <w:tc>
-          <w:tcPr>
-            <w:tcW w:w="284" w:type="dxa"/>
-            <w:tcBorders>
-              <w:right w:val="single" w:sz="8" w:space="0" w:color="F2F2F2" w:themeColor="background1" w:themeShade="F2"/>
-            </w:tcBorders>
-          </w:tcPr>
-          <w:p>
-            <w:pPr>
-              <w:tabs>
-                <w:tab w:val="left" w:pos="34"/>
-                <w:tab w:val="right" w:leader="dot" w:pos="9072"/>
-              </w:tabs>
-              <w:rPr>
-                <w:rFonts w:cstheme="minorHAnsi"/>
-                <w:color w:val="404040" w:themeColor="text1" w:themeTint="BF"/>
-                <w:sz w:val="12"/>
-                <w:szCs w:val="12"/>
-              </w:rPr>
-            </w:pPr>
-          </w:p>
-        </w:tc>
-        <w:tc>
-          <w:tcPr>
-            <w:tcW w:w="8505" w:type="dxa"/>
-            <w:tcBorders>
-              <w:left w:val="single" w:sz="8" w:space="0" w:color="F2F2F2" w:themeColor="background1" w:themeShade="F2"/>
-            </w:tcBorders>
-          </w:tcPr>
-          <w:p>
-            <w:pPr>
-              <w:tabs>
-                <w:tab w:val="left" w:pos="34"/>
-                <w:tab w:val="right" w:leader="dot" w:pos="9072"/>
-              </w:tabs>
-              <w:spacing w:before="120"/>
-              <w:rPr>
-                <w:rFonts w:cstheme="minorHAnsi"/>
-                <w:color w:val="404040" w:themeColor="text1" w:themeTint="BF"/>
-              </w:rPr>
-            </w:pPr>
-            <w:r>
-              <w:rPr>
-                <w:rFonts w:ascii="Wingdings 3" w:hAnsi="Wingdings 3" w:cstheme="minorHAnsi"/>
-                <w:noProof/>
-                <w:color w:val="D60093"/>
-                <w:sz w:val="12"/>
-                <w:szCs w:val="12"/>
-                <w:lang w:eastAsia="fr-FR"/>
-              </w:rPr>
-              <w:t></w:t>
-            </w:r>
-            <w:r>
-              <w:rPr>
-                <w:rFonts w:cstheme="minorHAnsi"/>
-                <w:color w:val="404040" w:themeColor="text1" w:themeTint="BF"/>
-              </w:rPr>
-              <w:t xml:space="preserve"> </w:t>
-            </w:r>
-            <w:r>
-              <w:rPr>
-                <w:rFonts w:cstheme="minorHAnsi"/>
-                <w:color w:val="404040" w:themeColor="text1" w:themeTint="BF"/>
-              </w:rPr>
-              <w:t>Intitulé de l’exemple</w:t>
-            </w:r>
-            <w:r>
-              <w:rPr>
-                <w:rFonts w:cstheme="minorHAnsi"/>
-                <w:color w:val="404040" w:themeColor="text1" w:themeTint="BF"/>
-              </w:rPr>
-              <w:t xml:space="preserve"> n° </w:t>
-            </w:r>
-            <w:proofErr w:type="gramStart"/>
-            <w:r>
-              <w:rPr>
-                <w:rFonts w:cstheme="minorHAnsi"/>
-                <w:color w:val="404040" w:themeColor="text1" w:themeTint="BF"/>
-              </w:rPr>
-              <w:t>1 </w:t>
-            </w:r>
-            <w:r>
-              <w:rPr>
-                <w:rFonts w:cstheme="minorHAnsi"/>
-                <w:color w:val="404040" w:themeColor="text1" w:themeTint="BF"/>
-              </w:rPr>
-              <w:t xml:space="preserve"> </w:t>
-            </w:r>
-            <w:r>
-              <w:rPr>
-                <w:rFonts w:cstheme="minorHAnsi"/>
-                <w:color w:val="404040" w:themeColor="text1" w:themeTint="BF"/>
-              </w:rPr>
-              <w:tab/>
-            </w:r>
-            <w:proofErr w:type="gramEnd"/>
-            <w:r>
-              <w:rPr>
-                <w:rFonts w:cstheme="minorHAnsi"/>
-                <w:color w:val="404040" w:themeColor="text1" w:themeTint="BF"/>
-              </w:rPr>
-              <w:t>p.</w:t>
-            </w:r>
-          </w:p>
-        </w:tc>
-        <w:tc>
-          <w:tcPr>
-            <w:tcW w:w="426" w:type="dxa"/>
-            <w:tcBorders>
-              <w:right w:val="single" w:sz="8" w:space="0" w:color="BFBFBF" w:themeColor="background1" w:themeShade="BF"/>
-            </w:tcBorders>
-            <w:vAlign w:val="center"/>
-          </w:tcPr>
-          <w:p>
-            <w:pPr>
-              <w:tabs>
-                <w:tab w:val="left" w:pos="34"/>
-                <w:tab w:val="right" w:leader="dot" w:pos="9072"/>
-              </w:tabs>
-              <w:spacing w:before="120"/>
-              <w:jc w:val="right"/>
-              <w:rPr>
-                <w:rFonts w:cstheme="minorHAnsi"/>
-                <w:color w:val="404040" w:themeColor="text1" w:themeTint="BF"/>
-              </w:rPr>
-            </w:pPr>
-            <w:r>
-              <w:rPr>
-                <w:rFonts w:cstheme="minorHAnsi"/>
-                <w:color w:val="404040" w:themeColor="text1" w:themeTint="BF"/>
-              </w:rPr>
-              <w:t>p.</w:t>
-            </w:r>
-          </w:p>
-        </w:tc>
-        <w:tc>
-          <w:tcPr>
-            <w:tcW w:w="566" w:type="dxa"/>
-            <w:tcBorders>
-              <w:top w:val="single" w:sz="8" w:space="0" w:color="BFBFBF" w:themeColor="background1" w:themeShade="BF"/>
-              <w:left w:val="single" w:sz="8" w:space="0" w:color="BFBFBF" w:themeColor="background1" w:themeShade="BF"/>
-              <w:bottom w:val="single" w:sz="8" w:space="0" w:color="BFBFBF" w:themeColor="background1" w:themeShade="BF"/>
-              <w:right w:val="single" w:sz="8" w:space="0" w:color="BFBFBF" w:themeColor="background1" w:themeShade="BF"/>
-            </w:tcBorders>
-            <w:vAlign w:val="center"/>
-          </w:tcPr>
-          <w:p>
-            <w:pPr>
-              <w:tabs>
-                <w:tab w:val="left" w:pos="34"/>
-                <w:tab w:val="right" w:leader="dot" w:pos="9072"/>
-              </w:tabs>
-              <w:spacing w:before="120"/>
-              <w:ind w:left="-109"/>
-              <w:jc w:val="right"/>
-              <w:rPr>
-                <w:rFonts w:cstheme="minorHAnsi"/>
-                <w:color w:val="404040" w:themeColor="text1" w:themeTint="BF"/>
-              </w:rPr>
-            </w:pPr>
-          </w:p>
-        </w:tc>
-      </w:tr>
-      <w:tr>
-        <w:tc>
-          <w:tcPr>
-            <w:tcW w:w="284" w:type="dxa"/>
-            <w:tcBorders>
-              <w:right w:val="single" w:sz="8" w:space="0" w:color="F2F2F2" w:themeColor="background1" w:themeShade="F2"/>
-            </w:tcBorders>
-          </w:tcPr>
-          <w:p>
-            <w:pPr>
-              <w:tabs>
-                <w:tab w:val="left" w:pos="34"/>
-                <w:tab w:val="right" w:leader="dot" w:pos="9072"/>
-              </w:tabs>
-              <w:rPr>
-                <w:rFonts w:cstheme="minorHAnsi"/>
-                <w:color w:val="404040" w:themeColor="text1" w:themeTint="BF"/>
-                <w:sz w:val="12"/>
-                <w:szCs w:val="12"/>
-              </w:rPr>
-            </w:pPr>
-          </w:p>
-        </w:tc>
-        <w:tc>
-          <w:tcPr>
-            <w:tcW w:w="8505" w:type="dxa"/>
-            <w:tcBorders>
-              <w:left w:val="single" w:sz="8" w:space="0" w:color="F2F2F2" w:themeColor="background1" w:themeShade="F2"/>
-            </w:tcBorders>
-          </w:tcPr>
-          <w:p>
-            <w:pPr>
-              <w:tabs>
-                <w:tab w:val="left" w:pos="34"/>
-                <w:tab w:val="right" w:leader="dot" w:pos="9072"/>
-              </w:tabs>
-              <w:spacing w:before="120"/>
-              <w:rPr>
-                <w:rFonts w:cstheme="minorHAnsi"/>
-                <w:color w:val="404040" w:themeColor="text1" w:themeTint="BF"/>
-              </w:rPr>
-            </w:pPr>
-            <w:r>
-              <w:rPr>
-                <w:rFonts w:ascii="Wingdings 3" w:hAnsi="Wingdings 3" w:cstheme="minorHAnsi"/>
-                <w:noProof/>
-                <w:color w:val="D60093"/>
-                <w:sz w:val="12"/>
-                <w:szCs w:val="12"/>
-                <w:lang w:eastAsia="fr-FR"/>
-              </w:rPr>
-              <w:t></w:t>
-            </w:r>
-            <w:r>
-              <w:rPr>
-                <w:rFonts w:cstheme="minorHAnsi"/>
-                <w:color w:val="404040" w:themeColor="text1" w:themeTint="BF"/>
-              </w:rPr>
-              <w:t xml:space="preserve"> </w:t>
-            </w:r>
-            <w:r>
-              <w:rPr>
-                <w:rFonts w:cstheme="minorHAnsi"/>
-                <w:color w:val="404040" w:themeColor="text1" w:themeTint="BF"/>
-              </w:rPr>
-              <w:t xml:space="preserve">Intitulé de l’exemple n° </w:t>
-            </w:r>
-            <w:proofErr w:type="gramStart"/>
-            <w:r>
-              <w:rPr>
-                <w:rFonts w:cstheme="minorHAnsi"/>
-                <w:color w:val="404040" w:themeColor="text1" w:themeTint="BF"/>
-              </w:rPr>
-              <w:t>2 </w:t>
-            </w:r>
-            <w:r>
-              <w:rPr>
-                <w:rFonts w:cstheme="minorHAnsi"/>
-                <w:color w:val="404040" w:themeColor="text1" w:themeTint="BF"/>
-              </w:rPr>
-              <w:t xml:space="preserve"> </w:t>
-            </w:r>
-            <w:r>
-              <w:rPr>
-                <w:rFonts w:cstheme="minorHAnsi"/>
-                <w:color w:val="404040" w:themeColor="text1" w:themeTint="BF"/>
-              </w:rPr>
-              <w:tab/>
-            </w:r>
-            <w:proofErr w:type="gramEnd"/>
-            <w:r>
-              <w:rPr>
-                <w:rFonts w:cstheme="minorHAnsi"/>
-                <w:color w:val="404040" w:themeColor="text1" w:themeTint="BF"/>
-              </w:rPr>
-              <w:t>p.</w:t>
-            </w:r>
-          </w:p>
-        </w:tc>
-        <w:tc>
-          <w:tcPr>
-            <w:tcW w:w="426" w:type="dxa"/>
-            <w:tcBorders>
-              <w:right w:val="single" w:sz="8" w:space="0" w:color="BFBFBF" w:themeColor="background1" w:themeShade="BF"/>
-            </w:tcBorders>
-            <w:vAlign w:val="center"/>
-          </w:tcPr>
-          <w:p>
-            <w:pPr>
-              <w:tabs>
-                <w:tab w:val="left" w:pos="34"/>
-                <w:tab w:val="right" w:leader="dot" w:pos="9072"/>
-              </w:tabs>
-              <w:spacing w:before="120"/>
-              <w:jc w:val="right"/>
-              <w:rPr>
-                <w:rFonts w:cstheme="minorHAnsi"/>
-                <w:color w:val="404040" w:themeColor="text1" w:themeTint="BF"/>
-              </w:rPr>
-            </w:pPr>
-            <w:r>
-              <w:rPr>
-                <w:rFonts w:cstheme="minorHAnsi"/>
-                <w:color w:val="404040" w:themeColor="text1" w:themeTint="BF"/>
-              </w:rPr>
-              <w:t>p.</w:t>
-            </w:r>
-          </w:p>
-        </w:tc>
-        <w:tc>
-          <w:tcPr>
-            <w:tcW w:w="566" w:type="dxa"/>
-            <w:tcBorders>
-              <w:top w:val="single" w:sz="8" w:space="0" w:color="BFBFBF" w:themeColor="background1" w:themeShade="BF"/>
-              <w:left w:val="single" w:sz="8" w:space="0" w:color="BFBFBF" w:themeColor="background1" w:themeShade="BF"/>
-              <w:bottom w:val="single" w:sz="8" w:space="0" w:color="BFBFBF" w:themeColor="background1" w:themeShade="BF"/>
-              <w:right w:val="single" w:sz="8" w:space="0" w:color="BFBFBF" w:themeColor="background1" w:themeShade="BF"/>
-            </w:tcBorders>
-            <w:vAlign w:val="center"/>
-          </w:tcPr>
-          <w:p>
-            <w:pPr>
-              <w:tabs>
-                <w:tab w:val="left" w:pos="34"/>
-                <w:tab w:val="right" w:leader="dot" w:pos="9072"/>
-              </w:tabs>
-              <w:spacing w:before="120"/>
-              <w:ind w:left="-109"/>
-              <w:jc w:val="right"/>
-              <w:rPr>
-                <w:rFonts w:cstheme="minorHAnsi"/>
-                <w:color w:val="404040" w:themeColor="text1" w:themeTint="BF"/>
-              </w:rPr>
-            </w:pPr>
-          </w:p>
-        </w:tc>
-      </w:tr>
-      <w:tr>
-        <w:tc>
-          <w:tcPr>
-            <w:tcW w:w="284" w:type="dxa"/>
-            <w:tcBorders>
-              <w:right w:val="single" w:sz="8" w:space="0" w:color="F2F2F2" w:themeColor="background1" w:themeShade="F2"/>
-            </w:tcBorders>
-          </w:tcPr>
-          <w:p>
-            <w:pPr>
-              <w:tabs>
-                <w:tab w:val="left" w:pos="34"/>
-                <w:tab w:val="right" w:leader="dot" w:pos="9072"/>
-              </w:tabs>
-              <w:rPr>
-                <w:rFonts w:cstheme="minorHAnsi"/>
-                <w:color w:val="404040" w:themeColor="text1" w:themeTint="BF"/>
-                <w:sz w:val="12"/>
-                <w:szCs w:val="12"/>
-              </w:rPr>
-            </w:pPr>
-          </w:p>
-        </w:tc>
-        <w:tc>
-          <w:tcPr>
-            <w:tcW w:w="8505" w:type="dxa"/>
-            <w:tcBorders>
-              <w:left w:val="single" w:sz="8" w:space="0" w:color="F2F2F2" w:themeColor="background1" w:themeShade="F2"/>
-            </w:tcBorders>
-          </w:tcPr>
-          <w:p>
-            <w:pPr>
-              <w:tabs>
-                <w:tab w:val="left" w:pos="34"/>
-                <w:tab w:val="right" w:leader="dot" w:pos="9072"/>
-              </w:tabs>
-              <w:spacing w:before="120"/>
-              <w:rPr>
-                <w:rFonts w:cstheme="minorHAnsi"/>
-                <w:color w:val="404040" w:themeColor="text1" w:themeTint="BF"/>
-              </w:rPr>
-            </w:pPr>
-            <w:r>
-              <w:rPr>
-                <w:rFonts w:ascii="Wingdings 3" w:hAnsi="Wingdings 3" w:cstheme="minorHAnsi"/>
-                <w:noProof/>
-                <w:color w:val="D60093"/>
-                <w:sz w:val="12"/>
-                <w:szCs w:val="12"/>
-                <w:lang w:eastAsia="fr-FR"/>
-              </w:rPr>
-              <w:t></w:t>
-            </w:r>
-            <w:r>
-              <w:rPr>
-                <w:rFonts w:cstheme="minorHAnsi"/>
-                <w:color w:val="404040" w:themeColor="text1" w:themeTint="BF"/>
-              </w:rPr>
-              <w:t xml:space="preserve"> </w:t>
-            </w:r>
-            <w:r>
-              <w:rPr>
-                <w:rFonts w:cstheme="minorHAnsi"/>
-                <w:color w:val="404040" w:themeColor="text1" w:themeTint="BF"/>
-              </w:rPr>
-              <w:t xml:space="preserve">Intitulé de l’exemple n° </w:t>
-            </w:r>
-            <w:proofErr w:type="gramStart"/>
-            <w:r>
-              <w:rPr>
-                <w:rFonts w:cstheme="minorHAnsi"/>
-                <w:color w:val="404040" w:themeColor="text1" w:themeTint="BF"/>
-              </w:rPr>
-              <w:t>3 </w:t>
-            </w:r>
-            <w:r>
-              <w:rPr>
-                <w:rFonts w:cstheme="minorHAnsi"/>
-                <w:color w:val="404040" w:themeColor="text1" w:themeTint="BF"/>
-              </w:rPr>
-              <w:t xml:space="preserve"> </w:t>
-            </w:r>
-            <w:r>
-              <w:rPr>
-                <w:rFonts w:cstheme="minorHAnsi"/>
-                <w:color w:val="404040" w:themeColor="text1" w:themeTint="BF"/>
-              </w:rPr>
-              <w:tab/>
-            </w:r>
-            <w:proofErr w:type="gramEnd"/>
-            <w:r>
-              <w:rPr>
-                <w:rFonts w:cstheme="minorHAnsi"/>
-                <w:color w:val="404040" w:themeColor="text1" w:themeTint="BF"/>
-              </w:rPr>
-              <w:t>p</w:t>
-            </w:r>
-          </w:p>
-        </w:tc>
-        <w:tc>
-          <w:tcPr>
-            <w:tcW w:w="426" w:type="dxa"/>
-            <w:tcBorders>
-              <w:right w:val="single" w:sz="8" w:space="0" w:color="BFBFBF" w:themeColor="background1" w:themeShade="BF"/>
-            </w:tcBorders>
-            <w:vAlign w:val="center"/>
-          </w:tcPr>
-          <w:p>
-            <w:pPr>
-              <w:tabs>
-                <w:tab w:val="left" w:pos="34"/>
-                <w:tab w:val="right" w:leader="dot" w:pos="9072"/>
-              </w:tabs>
-              <w:spacing w:before="120"/>
-              <w:jc w:val="right"/>
-              <w:rPr>
-                <w:rFonts w:cstheme="minorHAnsi"/>
-                <w:color w:val="404040" w:themeColor="text1" w:themeTint="BF"/>
-              </w:rPr>
-            </w:pPr>
-            <w:r>
-              <w:rPr>
-                <w:rFonts w:cstheme="minorHAnsi"/>
-                <w:color w:val="404040" w:themeColor="text1" w:themeTint="BF"/>
-              </w:rPr>
-              <w:t>p.</w:t>
-            </w:r>
-          </w:p>
-        </w:tc>
-        <w:tc>
-          <w:tcPr>
-            <w:tcW w:w="566" w:type="dxa"/>
-            <w:tcBorders>
-              <w:top w:val="single" w:sz="8" w:space="0" w:color="BFBFBF" w:themeColor="background1" w:themeShade="BF"/>
-              <w:left w:val="single" w:sz="8" w:space="0" w:color="BFBFBF" w:themeColor="background1" w:themeShade="BF"/>
-              <w:bottom w:val="single" w:sz="8" w:space="0" w:color="BFBFBF" w:themeColor="background1" w:themeShade="BF"/>
-              <w:right w:val="single" w:sz="8" w:space="0" w:color="BFBFBF" w:themeColor="background1" w:themeShade="BF"/>
-            </w:tcBorders>
-            <w:vAlign w:val="center"/>
-          </w:tcPr>
-          <w:p>
-            <w:pPr>
-              <w:tabs>
-                <w:tab w:val="left" w:pos="34"/>
-                <w:tab w:val="right" w:leader="dot" w:pos="9072"/>
-              </w:tabs>
-              <w:spacing w:before="120"/>
-              <w:ind w:left="-109"/>
-              <w:jc w:val="right"/>
-              <w:rPr>
-                <w:rFonts w:cstheme="minorHAnsi"/>
-                <w:color w:val="404040" w:themeColor="text1" w:themeTint="BF"/>
               </w:rPr>
             </w:pPr>
           </w:p>
@@ -5592,7 +4370,6 @@
             <w:placeholder>
               <w:docPart w:val="A889D5C0D9214456BFCF1668ABE5310C"/>
             </w:placeholder>
-            <w:showingPlcHdr/>
           </w:sdtPr>
           <w:sdtContent>
             <w:tc>
@@ -5614,13 +4391,45 @@
                 </w:pPr>
                 <w:r>
                   <w:rPr>
-                    <w:rStyle w:val="PlaceholderText"/>
+                    <w:rFonts w:cstheme="minorHAnsi"/>
                     <w:b/>
                     <w:color w:val="404040" w:themeColor="text1" w:themeTint="BF"/>
-                    <w:sz w:val="28"/>
-                    <w:szCs w:val="28"/>
+                    <w:sz w:val="24"/>
+                    <w:szCs w:val="24"/>
                   </w:rPr>
-                  <w:t>Cliquez ici pour entrer l’intitulé de l’activité</w:t>
+                  <w:t xml:space="preserve">Développer la partie </w:t>
+                </w:r>
+                <w:proofErr w:type="spellStart"/>
+                <w:r>
+                  <w:rPr>
+                    <w:rFonts w:cstheme="minorHAnsi"/>
+                    <w:b/>
+                    <w:color w:val="404040" w:themeColor="text1" w:themeTint="BF"/>
+                    <w:sz w:val="24"/>
+                    <w:szCs w:val="24"/>
+                  </w:rPr>
+                  <w:t>front-end</w:t>
+                </w:r>
+                <w:proofErr w:type="spellEnd"/>
+                <w:r>
+                  <w:rPr>
+                    <w:rFonts w:cstheme="minorHAnsi"/>
+                    <w:b/>
+                    <w:color w:val="404040" w:themeColor="text1" w:themeTint="BF"/>
+                    <w:sz w:val="24"/>
+                    <w:szCs w:val="24"/>
+                  </w:rPr>
+                  <w:t xml:space="preserve"> </w:t>
+                </w:r>
+                <w:r>
+                  <w:rPr>
+                    <w:rFonts w:cstheme="minorHAnsi"/>
+                    <w:b/>
+                    <w:color w:val="404040" w:themeColor="text1" w:themeTint="BF"/>
+                    <w:sz w:val="24"/>
+                    <w:szCs w:val="24"/>
+                  </w:rPr>
+                  <w:t>d’un e-shop</w:t>
                 </w:r>
               </w:p>
             </w:tc>
@@ -5731,7 +4540,6 @@
             <w:placeholder>
               <w:docPart w:val="8861F572313945389C55146DA0D5B702"/>
             </w:placeholder>
-            <w:showingPlcHdr/>
           </w:sdtPr>
           <w:sdtContent>
             <w:tc>
@@ -5755,11 +4563,10 @@
                 </w:pPr>
                 <w:r>
                   <w:rPr>
-                    <w:rStyle w:val="PlaceholderText"/>
-                    <w:i/>
-                    <w:color w:val="000000" w:themeColor="text1"/>
+                    <w:rFonts w:cstheme="minorHAnsi"/>
+                    <w:color w:val="404040" w:themeColor="text1" w:themeTint="BF"/>
                   </w:rPr>
-                  <w:t>Cliquez ici pour entrer l’intitulé de l’exemple</w:t>
+                  <w:t>Création de wireframes et de prototypes.</w:t>
                 </w:r>
               </w:p>
             </w:tc>
@@ -5888,14 +4695,392 @@
             </w:tcBorders>
           </w:tcPr>
           <w:p>
+            <w:r>
+              <w:rPr>
+                <w:rFonts w:cstheme="minorHAnsi"/>
+                <w:b/>
+                <w:bCs/>
+                <w:color w:val="404040" w:themeColor="text1" w:themeTint="BF"/>
+                <w:sz w:val="24"/>
+              </w:rPr>
+              <w:t>Conception et création de wireframes et de prototypes pour l'e-shop.</w:t>
+            </w:r>
+            <w:r>
+              <w:rPr>
+                <w:rFonts w:cstheme="minorHAnsi"/>
+                <w:b/>
+                <w:bCs/>
+                <w:color w:val="404040" w:themeColor="text1" w:themeTint="BF"/>
+                <w:sz w:val="24"/>
+              </w:rPr>
+              <w:br/>
+            </w:r>
+            <w:r>
+              <w:rPr>
+                <w:rFonts w:cstheme="minorHAnsi"/>
+                <w:b/>
+                <w:bCs/>
+                <w:color w:val="404040" w:themeColor="text1" w:themeTint="BF"/>
+                <w:sz w:val="24"/>
+              </w:rPr>
+              <w:br/>
+            </w:r>
+            <w:r>
+              <w:t>Wireframes et prototypes</w:t>
+            </w:r>
+          </w:p>
+          <w:p/>
+          <w:p>
+            <w:r>
+              <w:t>Pour mon projet de stage, mon responsable m'a chargé de redéfinir et de moderniser la plateforme de commerce électronique de l'entreprise. Le site existant était construit à l'aide de WordPress, ce qui entraînait des performances lentes, avec des temps de chargement des pages prenant souvent plusieurs secondes, voire des arrêts occasionnels. De plus, mon responsable a exprimé des préoccupations concernant les coûts de maintenance élevés associés à la plateforme. Pour résoudre ces problèmes, on m'a également demandé de faire passer la boutique en ligne à une pile technologique plus efficace et rentable.</w:t>
+            </w:r>
+          </w:p>
+          <w:p/>
+          <w:p>
+            <w:r>
+              <w:t xml:space="preserve">Après avoir discuté des exigences du projet avec mon responsable, j'ai proposé d'adopter une pile technologique composée de </w:t>
+            </w:r>
+            <w:proofErr w:type="spellStart"/>
+            <w:r>
+              <w:t>Directus</w:t>
+            </w:r>
+            <w:proofErr w:type="spellEnd"/>
+            <w:r>
+              <w:t xml:space="preserve"> pour le backend et de Next.js pour le frontend. Ayant déjà travaillé sur plusieurs projets en utilisant Next.js et étant conscient des avis positifs concernant </w:t>
+            </w:r>
+            <w:proofErr w:type="spellStart"/>
+            <w:r>
+              <w:t>Directus</w:t>
+            </w:r>
+            <w:proofErr w:type="spellEnd"/>
+            <w:r>
+              <w:t>, j'étais convaincu que cette combinaison répondrait aux préoccupations de performance et de coût de maintenance. Après avoir évalué ma proposition, nous avons décidé de poursuivre cette approche technologique.</w:t>
+            </w:r>
+          </w:p>
+          <w:p/>
+          <w:p>
+            <w:r>
+              <w:t xml:space="preserve">Mon responsable a souligné l'importance de créer un design intuitif pour la navigation des utilisateurs, ainsi qu'une interface conviviale pour les tâches administratives. </w:t>
+            </w:r>
+            <w:proofErr w:type="spellStart"/>
+            <w:r>
+              <w:t>Directus</w:t>
+            </w:r>
+            <w:proofErr w:type="spellEnd"/>
+            <w:r>
+              <w:t xml:space="preserve"> offre un système de gestion très simple et efficace pour la base de données et les données qui y sont stockées. Après avoir démontré un exemple des capacités de </w:t>
+            </w:r>
+            <w:proofErr w:type="spellStart"/>
+            <w:r>
+              <w:t>Directus</w:t>
+            </w:r>
+            <w:proofErr w:type="spellEnd"/>
+            <w:r>
+              <w:t>, mon responsable a été convaincu que ce serait un excellent choix pour les exigences de notre projet.</w:t>
+            </w:r>
+          </w:p>
+          <w:p/>
+          <w:p>
+            <w:r>
+              <w:t>1. Wireframes</w:t>
+            </w:r>
+          </w:p>
+          <w:p/>
+          <w:p>
+            <w:r>
+              <w:t>Une fois d'accord sur la pile technologique souhaitée, j'ai immédiatement commencé à concevoir la version modernisée du site web. La première étape de ce processus consistait à créer des wireframes, qui servent de guide de base pour le développement et la conception ultérieurs des prototypes. Étant donné que les principes de design moderne privilégient une approche "mobile-first", j'ai commencé le processus de création des wireframes avec la vue mobile (petits écrans). Pour cette tâche, j'ai utilisé la plateforme Draw.io, un outil avec lequel je suis bien familiarisé.</w:t>
+            </w:r>
+          </w:p>
+          <w:p/>
+          <w:p>
+            <w:r>
+              <w:t>Wireframe de la page d'accueil pour les mobiles :</w:t>
+            </w:r>
+          </w:p>
+          <w:p/>
+          <w:p>
+            <w:r>
+              <w:t>Dans ce wireframe, nous observons une séparation claire de la vue en trois sections distinctes : la section supérieure/en-tête, la section principale/contenu et la section inférieure/pied de page.</w:t>
+            </w:r>
+          </w:p>
+          <w:p/>
+          <w:p>
+            <w:r>
+              <w:t>La section d'en-tête est conçue pour informer les visiteurs et les clients des liens disponibles via le menu, de toute information supplémentaire spécifiée par le responsable, ainsi que des catégories de la boutique en ligne.</w:t>
+            </w:r>
+          </w:p>
+          <w:p/>
+          <w:p>
+            <w:r>
+              <w:lastRenderedPageBreak/>
+              <w:t>La section principale présente deux carrousels de produits : un pour les produits suggérés et un autre pour les nouveaux articles ajoutés à la boutique.</w:t>
+            </w:r>
+          </w:p>
+          <w:p/>
+          <w:p>
+            <w:r>
+              <w:t>La section de pied de page fonctionne comme un sous-menu, fournissant des liens supplémentaires vers des pages juridiques, ainsi que des informations concernant les méthodes de paiement et les droits d'auteur du site.</w:t>
+            </w:r>
+          </w:p>
+          <w:p/>
+          <w:p>
+            <w:r>
+              <w:t>Les sections d'en-tête et de pied de page restent cohérentes sur l'ensemble du site web, avec des ajustements mineurs apportés à la section d'en-tête pour s'adapter à la taille de l'écran et au contenu affiché sur chaque page.</w:t>
+            </w:r>
+          </w:p>
+          <w:p/>
+          <w:p>
+            <w:r>
+              <w:t>Wireframe de la page d'accueil pour la vue desktop :</w:t>
+            </w:r>
+          </w:p>
+          <w:p/>
+          <w:p>
+            <w:r>
+              <w:t>Similaire au design de la vue mobile, la vue desktop est également divisée en trois sections : en-tête, principale et pied de page. La principale différence dans le design desktop est la taille des images. Puisque les écrans plus grands peuvent accueillir des graphiques plus grands, les images sont agrandies sans perte de qualité. De plus, un sous-menu de style grille pour les catégories est intégré dans la section principale. Les sections d'en-tête et de pied de page restent cohérentes sur l'ensemble du site web, avec des ajustements mineurs apportés à la section d'en-tête pour s'adapter au contenu affiché sur chaque page.</w:t>
+            </w:r>
+          </w:p>
+          <w:p/>
+          <w:p>
+            <w:r>
+              <w:t>Prototypes :</w:t>
+            </w:r>
+          </w:p>
+          <w:p/>
+          <w:p>
+            <w:r>
+              <w:t xml:space="preserve">Pour la création des prototypes, j'ai utilisé </w:t>
+            </w:r>
+            <w:proofErr w:type="spellStart"/>
+            <w:r>
+              <w:t>Figma</w:t>
+            </w:r>
+            <w:proofErr w:type="spellEnd"/>
+            <w:r>
+              <w:t>, car il offre un niveau gratuit et fournit une suite complète d'outils de conception. J'ai développé des prototypes fonctionnels pour les vues mobile et desktop, reproduisant fidèlement les effets et le design du produit final. Tout au long de ce processus, j'ai strictement suivi les instructions de mon responsable et les conceptions des wireframes pour m'assurer que les prototypes répondaient aux exigences spécifiées.</w:t>
+            </w:r>
+          </w:p>
+          <w:p/>
+          <w:p>
+            <w:r>
+              <w:t>Exemples de wireframes et de prototypes</w:t>
+            </w:r>
+            <w:r>
+              <w:t> :</w:t>
+            </w:r>
+          </w:p>
+          <w:p/>
+          <w:p>
+            <w:r>
+              <w:rPr>
+                <w:noProof/>
+              </w:rPr>
+              <w:lastRenderedPageBreak/>
+              <w:drawing>
+                <wp:inline distT="0" distB="0" distL="0" distR="0" wp14:anchorId="6D7E26EF" wp14:editId="0656D074">
+                  <wp:extent cx="2414016" cy="4688891"/>
+                  <wp:effectExtent l="0" t="0" r="5715" b="0"/>
+                  <wp:docPr id="1300803166" name="Picture 6"/>
+                  <wp:cNvGraphicFramePr>
+                    <a:graphicFrameLocks xmlns:a="http://schemas.openxmlformats.org/drawingml/2006/main" noChangeAspect="1"/>
+                  </wp:cNvGraphicFramePr>
+                  <a:graphic xmlns:a="http://schemas.openxmlformats.org/drawingml/2006/main">
+                    <a:graphicData uri="http://schemas.openxmlformats.org/drawingml/2006/picture">
+                      <pic:pic xmlns:pic="http://schemas.openxmlformats.org/drawingml/2006/picture">
+                        <pic:nvPicPr>
+                          <pic:cNvPr id="0" name="Picture 1"/>
+                          <pic:cNvPicPr>
+                            <a:picLocks noChangeAspect="1" noChangeArrowheads="1"/>
+                          </pic:cNvPicPr>
+                        </pic:nvPicPr>
+                        <pic:blipFill>
+                          <a:blip r:embed="rId13" cstate="print">
+                            <a:extLst>
+                              <a:ext uri="{28A0092B-C50C-407E-A947-70E740481C1C}">
+                                <a14:useLocalDpi xmlns:a14="http://schemas.microsoft.com/office/drawing/2010/main" val="0"/>
+                              </a:ext>
+                            </a:extLst>
+                          </a:blip>
+                          <a:srcRect/>
+                          <a:stretch>
+                            <a:fillRect/>
+                          </a:stretch>
+                        </pic:blipFill>
+                        <pic:spPr bwMode="auto">
+                          <a:xfrm>
+                            <a:off x="0" y="0"/>
+                            <a:ext cx="2424378" cy="4709017"/>
+                          </a:xfrm>
+                          <a:prstGeom prst="rect">
+                            <a:avLst/>
+                          </a:prstGeom>
+                          <a:noFill/>
+                          <a:ln>
+                            <a:noFill/>
+                          </a:ln>
+                        </pic:spPr>
+                      </pic:pic>
+                    </a:graphicData>
+                  </a:graphic>
+                </wp:inline>
+              </w:drawing>
+            </w:r>
+            <w:r>
+              <w:rPr>
+                <w:noProof/>
+              </w:rPr>
+              <w:drawing>
+                <wp:inline distT="0" distB="0" distL="0" distR="0" wp14:anchorId="0E4B0DAA" wp14:editId="6FC226C9">
+                  <wp:extent cx="3445459" cy="4456706"/>
+                  <wp:effectExtent l="0" t="0" r="3175" b="1270"/>
+                  <wp:docPr id="1670661553" name="Picture 7"/>
+                  <wp:cNvGraphicFramePr>
+                    <a:graphicFrameLocks xmlns:a="http://schemas.openxmlformats.org/drawingml/2006/main" noChangeAspect="1"/>
+                  </wp:cNvGraphicFramePr>
+                  <a:graphic xmlns:a="http://schemas.openxmlformats.org/drawingml/2006/main">
+                    <a:graphicData uri="http://schemas.openxmlformats.org/drawingml/2006/picture">
+                      <pic:pic xmlns:pic="http://schemas.openxmlformats.org/drawingml/2006/picture">
+                        <pic:nvPicPr>
+                          <pic:cNvPr id="0" name="Picture 2"/>
+                          <pic:cNvPicPr>
+                            <a:picLocks noChangeAspect="1" noChangeArrowheads="1"/>
+                          </pic:cNvPicPr>
+                        </pic:nvPicPr>
+                        <pic:blipFill>
+                          <a:blip r:embed="rId14" cstate="print">
+                            <a:extLst>
+                              <a:ext uri="{28A0092B-C50C-407E-A947-70E740481C1C}">
+                                <a14:useLocalDpi xmlns:a14="http://schemas.microsoft.com/office/drawing/2010/main" val="0"/>
+                              </a:ext>
+                            </a:extLst>
+                          </a:blip>
+                          <a:srcRect/>
+                          <a:stretch>
+                            <a:fillRect/>
+                          </a:stretch>
+                        </pic:blipFill>
+                        <pic:spPr bwMode="auto">
+                          <a:xfrm>
+                            <a:off x="0" y="0"/>
+                            <a:ext cx="3451847" cy="4464969"/>
+                          </a:xfrm>
+                          <a:prstGeom prst="rect">
+                            <a:avLst/>
+                          </a:prstGeom>
+                          <a:noFill/>
+                          <a:ln>
+                            <a:noFill/>
+                          </a:ln>
+                        </pic:spPr>
+                      </pic:pic>
+                    </a:graphicData>
+                  </a:graphic>
+                </wp:inline>
+              </w:drawing>
+            </w:r>
+          </w:p>
+          <w:p/>
+          <w:p>
+            <w:r>
+              <w:rPr>
+                <w:noProof/>
+              </w:rPr>
+              <w:t xml:space="preserve"> </w:t>
+            </w:r>
+            <w:r>
+              <w:rPr>
+                <w:noProof/>
+              </w:rPr>
+              <w:lastRenderedPageBreak/>
+              <w:drawing>
+                <wp:inline distT="0" distB="0" distL="0" distR="0" wp14:anchorId="5E642066" wp14:editId="423BDE3E">
+                  <wp:extent cx="6434455" cy="6572250"/>
+                  <wp:effectExtent l="0" t="0" r="4445" b="0"/>
+                  <wp:docPr id="835552778" name="Picture 1"/>
+                  <wp:cNvGraphicFramePr>
+                    <a:graphicFrameLocks xmlns:a="http://schemas.openxmlformats.org/drawingml/2006/main" noChangeAspect="1"/>
+                  </wp:cNvGraphicFramePr>
+                  <a:graphic xmlns:a="http://schemas.openxmlformats.org/drawingml/2006/main">
+                    <a:graphicData uri="http://schemas.openxmlformats.org/drawingml/2006/picture">
+                      <pic:pic xmlns:pic="http://schemas.openxmlformats.org/drawingml/2006/picture">
+                        <pic:nvPicPr>
+                          <pic:cNvPr id="835552778" name=""/>
+                          <pic:cNvPicPr/>
+                        </pic:nvPicPr>
+                        <pic:blipFill>
+                          <a:blip r:embed="rId15"/>
+                          <a:stretch>
+                            <a:fillRect/>
+                          </a:stretch>
+                        </pic:blipFill>
+                        <pic:spPr>
+                          <a:xfrm>
+                            <a:off x="0" y="0"/>
+                            <a:ext cx="6434455" cy="6572250"/>
+                          </a:xfrm>
+                          <a:prstGeom prst="rect">
+                            <a:avLst/>
+                          </a:prstGeom>
+                        </pic:spPr>
+                      </pic:pic>
+                    </a:graphicData>
+                  </a:graphic>
+                </wp:inline>
+              </w:drawing>
+            </w:r>
+          </w:p>
+          <w:p>
             <w:pPr>
               <w:widowControl w:val="0"/>
               <w:rPr>
                 <w:rFonts w:cstheme="minorHAnsi"/>
+                <w:b/>
+                <w:bCs/>
                 <w:color w:val="404040" w:themeColor="text1" w:themeTint="BF"/>
                 <w:sz w:val="24"/>
               </w:rPr>
             </w:pPr>
+            <w:r>
+              <w:rPr>
+                <w:noProof/>
+              </w:rPr>
+              <w:lastRenderedPageBreak/>
+              <w:drawing>
+                <wp:inline distT="0" distB="0" distL="0" distR="0" wp14:anchorId="6FC889B2" wp14:editId="7B5771CA">
+                  <wp:extent cx="2181225" cy="8753475"/>
+                  <wp:effectExtent l="0" t="0" r="9525" b="9525"/>
+                  <wp:docPr id="2084994255" name="Picture 1"/>
+                  <wp:cNvGraphicFramePr>
+                    <a:graphicFrameLocks xmlns:a="http://schemas.openxmlformats.org/drawingml/2006/main" noChangeAspect="1"/>
+                  </wp:cNvGraphicFramePr>
+                  <a:graphic xmlns:a="http://schemas.openxmlformats.org/drawingml/2006/main">
+                    <a:graphicData uri="http://schemas.openxmlformats.org/drawingml/2006/picture">
+                      <pic:pic xmlns:pic="http://schemas.openxmlformats.org/drawingml/2006/picture">
+                        <pic:nvPicPr>
+                          <pic:cNvPr id="2084994255" name=""/>
+                          <pic:cNvPicPr/>
+                        </pic:nvPicPr>
+                        <pic:blipFill>
+                          <a:blip r:embed="rId16"/>
+                          <a:stretch>
+                            <a:fillRect/>
+                          </a:stretch>
+                        </pic:blipFill>
+                        <pic:spPr>
+                          <a:xfrm>
+                            <a:off x="0" y="0"/>
+                            <a:ext cx="2181225" cy="8753475"/>
+                          </a:xfrm>
+                          <a:prstGeom prst="rect">
+                            <a:avLst/>
+                          </a:prstGeom>
+                        </pic:spPr>
+                      </pic:pic>
+                    </a:graphicData>
+                  </a:graphic>
+                </wp:inline>
+              </w:drawing>
+            </w:r>
           </w:p>
         </w:tc>
       </w:tr>
@@ -6055,6 +5240,32 @@
                 <w:sz w:val="24"/>
               </w:rPr>
             </w:pPr>
+            <w:r>
+              <w:rPr>
+                <w:rFonts w:cstheme="minorHAnsi"/>
+                <w:color w:val="404040" w:themeColor="text1" w:themeTint="BF"/>
+                <w:sz w:val="24"/>
+              </w:rPr>
+              <w:t>Dans le cadre de ce projet, j’ai utilisé</w:t>
+            </w:r>
+            <w:r>
+              <w:rPr>
+                <w:rFonts w:cstheme="minorHAnsi"/>
+                <w:color w:val="404040" w:themeColor="text1" w:themeTint="BF"/>
+                <w:sz w:val="24"/>
+              </w:rPr>
+              <w:t xml:space="preserve"> Draw.io et </w:t>
+            </w:r>
+            <w:proofErr w:type="spellStart"/>
+            <w:r>
+              <w:rPr>
+                <w:rFonts w:cstheme="minorHAnsi"/>
+                <w:color w:val="404040" w:themeColor="text1" w:themeTint="BF"/>
+                <w:sz w:val="24"/>
+              </w:rPr>
+              <w:t>figma</w:t>
+            </w:r>
+            <w:proofErr w:type="spellEnd"/>
           </w:p>
         </w:tc>
       </w:tr>
@@ -6202,6 +5413,14 @@
                 <w:sz w:val="24"/>
               </w:rPr>
             </w:pPr>
+            <w:r>
+              <w:rPr>
+                <w:rFonts w:cstheme="minorHAnsi"/>
+                <w:color w:val="404040" w:themeColor="text1" w:themeTint="BF"/>
+                <w:sz w:val="24"/>
+              </w:rPr>
+              <w:t>J’ai travaillé seul pour ce projet</w:t>
+            </w:r>
           </w:p>
         </w:tc>
       </w:tr>
@@ -6423,7 +5642,6 @@
             <w:placeholder>
               <w:docPart w:val="A243560C9006420681B23885AA7C41C0"/>
             </w:placeholder>
-            <w:showingPlcHdr/>
           </w:sdtPr>
           <w:sdtEndPr>
             <w:rPr>
@@ -6449,14 +5667,23 @@
                     <w:sz w:val="24"/>
                   </w:rPr>
                 </w:pPr>
+                <w:proofErr w:type="spellStart"/>
                 <w:r>
                   <w:rPr>
-                    <w:rStyle w:val="PlaceholderText"/>
+                    <w:rFonts w:cstheme="minorHAnsi"/>
                     <w:i/>
-                    <w:color w:val="595959" w:themeColor="text1" w:themeTint="A6"/>
-                    <w:highlight w:val="lightGray"/>
+                    <w:color w:val="000000" w:themeColor="text1"/>
                   </w:rPr>
-                  <w:t>Cliquez ici pour taper du texte.</w:t>
+                  <w:t>Petsquare</w:t>
+                </w:r>
+                <w:proofErr w:type="spellEnd"/>
+                <w:r>
+                  <w:rPr>
+                    <w:rFonts w:cstheme="minorHAnsi"/>
+                    <w:i/>
+                    <w:color w:val="000000" w:themeColor="text1"/>
+                  </w:rPr>
+                  <w:t xml:space="preserve"> GR</w:t>
                 </w:r>
               </w:p>
             </w:tc>
@@ -6541,17 +5768,14 @@
                 <w:placeholder>
                   <w:docPart w:val="48ED00B94D4C437D92AEDCC4681515F9"/>
                 </w:placeholder>
-                <w:showingPlcHdr/>
               </w:sdtPr>
               <w:sdtContent>
                 <w:r>
                   <w:rPr>
-                    <w:rStyle w:val="PlaceholderText"/>
-                    <w:i/>
-                    <w:color w:val="595959" w:themeColor="text1" w:themeTint="A6"/>
-                    <w:highlight w:val="lightGray"/>
+                    <w:rFonts w:cstheme="minorHAnsi"/>
+                    <w:color w:val="000000" w:themeColor="text1"/>
                   </w:rPr>
-                  <w:t>Cliquez ici pour taper du texte.</w:t>
+                  <w:t>Projet professionnel réalisé en cours de stage.</w:t>
                 </w:r>
               </w:sdtContent>
             </w:sdt>
@@ -6695,8 +5919,7 @@
                 <w:placeholder>
                   <w:docPart w:val="F466BBF14A984A8CBDA198EBFB5A9113"/>
                 </w:placeholder>
-                <w:showingPlcHdr/>
-                <w:date>
+                <w:date w:fullDate="2024-11-04T00:00:00Z">
                   <w:dateFormat w:val="dd/MM/yyyy"/>
                   <w:lid w:val="fr-FR"/>
                   <w:storeMappedDataAs w:val="dateTime"/>
@@ -6706,12 +5929,11 @@
               <w:sdtContent>
                 <w:r>
                   <w:rPr>
-                    <w:rStyle w:val="PlaceholderText"/>
+                    <w:rFonts w:cstheme="minorHAnsi"/>
                     <w:i/>
-                    <w:color w:val="595959" w:themeColor="text1" w:themeTint="A6"/>
-                    <w:highlight w:val="lightGray"/>
+                    <w:color w:val="000000" w:themeColor="text1"/>
                   </w:rPr>
-                  <w:t>Cliquez ici</w:t>
+                  <w:t>04/11/2024</w:t>
                 </w:r>
               </w:sdtContent>
             </w:sdt>
@@ -6751,8 +5973,7 @@
                 <w:placeholder>
                   <w:docPart w:val="66AEFE769FE24972ACBE2B58BB5E1CE4"/>
                 </w:placeholder>
-                <w:showingPlcHdr/>
-                <w:date>
+                <w:date w:fullDate="2024-12-13T00:00:00Z">
                   <w:dateFormat w:val="dd/MM/yyyy"/>
                   <w:lid w:val="fr-FR"/>
                   <w:storeMappedDataAs w:val="dateTime"/>
@@ -6762,12 +5983,11 @@
               <w:sdtContent>
                 <w:r>
                   <w:rPr>
-                    <w:rStyle w:val="PlaceholderText"/>
+                    <w:rFonts w:cstheme="minorHAnsi"/>
                     <w:i/>
-                    <w:color w:val="595959" w:themeColor="text1" w:themeTint="A6"/>
-                    <w:highlight w:val="lightGray"/>
+                    <w:color w:val="000000" w:themeColor="text1"/>
                   </w:rPr>
-                  <w:t>Cliquez ici</w:t>
+                  <w:t>13/12/2024</w:t>
                 </w:r>
               </w:sdtContent>
             </w:sdt>
@@ -6912,6 +6132,14 @@
                 <w:sz w:val="24"/>
               </w:rPr>
             </w:pPr>
+            <w:r>
+              <w:rPr>
+                <w:rFonts w:cstheme="minorHAnsi"/>
+                <w:color w:val="404040" w:themeColor="text1" w:themeTint="BF"/>
+                <w:sz w:val="24"/>
+              </w:rPr>
+              <w:t>Le dépôt de ce projet est défini comme privé car il contient des données sensibles concernant l'entreprise.</w:t>
+            </w:r>
           </w:p>
         </w:tc>
       </w:tr>
@@ -6948,6 +6176,1996 @@
         <w:br w:type="page"/>
       </w:r>
     </w:p>
+    <w:tbl>
+      <w:tblPr>
+        <w:tblStyle w:val="TableGrid"/>
+        <w:tblW w:w="10349" w:type="dxa"/>
+        <w:tblInd w:w="-318" w:type="dxa"/>
+        <w:tblBorders>
+          <w:top w:val="none" w:sz="0" w:space="0" w:color="auto"/>
+          <w:left w:val="none" w:sz="0" w:space="0" w:color="auto"/>
+          <w:bottom w:val="none" w:sz="0" w:space="0" w:color="auto"/>
+          <w:right w:val="none" w:sz="0" w:space="0" w:color="auto"/>
+          <w:insideH w:val="none" w:sz="0" w:space="0" w:color="auto"/>
+          <w:insideV w:val="none" w:sz="0" w:space="0" w:color="auto"/>
+        </w:tblBorders>
+        <w:tblLayout w:type="fixed"/>
+        <w:tblCellMar>
+          <w:top w:w="57" w:type="dxa"/>
+        </w:tblCellMar>
+        <w:tblLook w:val="04A0" w:firstRow="1" w:lastRow="0" w:firstColumn="1" w:lastColumn="0" w:noHBand="0" w:noVBand="1"/>
+      </w:tblPr>
+      <w:tblGrid>
+        <w:gridCol w:w="2411"/>
+        <w:gridCol w:w="567"/>
+        <w:gridCol w:w="576"/>
+        <w:gridCol w:w="1283"/>
+        <w:gridCol w:w="4945"/>
+        <w:gridCol w:w="567"/>
+      </w:tblGrid>
+      <w:tr>
+        <w:trPr>
+          <w:trHeight w:val="397"/>
+        </w:trPr>
+        <w:tc>
+          <w:tcPr>
+            <w:tcW w:w="2411" w:type="dxa"/>
+            <w:vAlign w:val="bottom"/>
+          </w:tcPr>
+          <w:p>
+            <w:pPr>
+              <w:ind w:right="34"/>
+              <w:jc w:val="right"/>
+              <w:rPr>
+                <w:rFonts w:cstheme="minorHAnsi"/>
+                <w:b/>
+                <w:color w:val="D60093"/>
+                <w:sz w:val="36"/>
+                <w:szCs w:val="36"/>
+              </w:rPr>
+            </w:pPr>
+            <w:r>
+              <w:rPr>
+                <w:rFonts w:cstheme="minorHAnsi"/>
+                <w:b/>
+                <w:color w:val="D60093"/>
+                <w:sz w:val="36"/>
+                <w:szCs w:val="36"/>
+              </w:rPr>
+              <w:lastRenderedPageBreak/>
+              <w:t>A</w:t>
+            </w:r>
+            <w:r>
+              <w:rPr>
+                <w:rFonts w:cstheme="minorHAnsi"/>
+                <w:b/>
+                <w:color w:val="D60093"/>
+                <w:sz w:val="36"/>
+                <w:szCs w:val="36"/>
+              </w:rPr>
+              <w:t xml:space="preserve">ctivité-type </w:t>
+            </w:r>
+          </w:p>
+        </w:tc>
+        <w:sdt>
+          <w:sdtPr>
+            <w:rPr>
+              <w:rFonts w:cstheme="minorHAnsi"/>
+              <w:b/>
+              <w:color w:val="D60093"/>
+              <w:sz w:val="36"/>
+              <w:szCs w:val="36"/>
+            </w:rPr>
+            <w:id w:val="-161010709"/>
+            <w:placeholder>
+              <w:docPart w:val="DDD71195C2BC47DB9341B6689CC4E181"/>
+            </w:placeholder>
+            <w:comboBox>
+              <w:listItem w:displayText="2" w:value="2"/>
+              <w:listItem w:displayText="3" w:value="3"/>
+              <w:listItem w:displayText="4" w:value="4"/>
+              <w:listItem w:displayText="5" w:value="5"/>
+            </w:comboBox>
+          </w:sdtPr>
+          <w:sdtContent>
+            <w:tc>
+              <w:tcPr>
+                <w:tcW w:w="567" w:type="dxa"/>
+                <w:vAlign w:val="bottom"/>
+              </w:tcPr>
+              <w:p>
+                <w:pPr>
+                  <w:ind w:right="34"/>
+                  <w:rPr>
+                    <w:rFonts w:cstheme="minorHAnsi"/>
+                    <w:b/>
+                    <w:color w:val="D60093"/>
+                    <w:sz w:val="36"/>
+                    <w:szCs w:val="36"/>
+                  </w:rPr>
+                </w:pPr>
+                <w:r>
+                  <w:rPr>
+                    <w:rFonts w:cstheme="minorHAnsi"/>
+                    <w:b/>
+                    <w:color w:val="D60093"/>
+                    <w:sz w:val="36"/>
+                    <w:szCs w:val="36"/>
+                  </w:rPr>
+                  <w:t>1</w:t>
+                </w:r>
+              </w:p>
+            </w:tc>
+          </w:sdtContent>
+        </w:sdt>
+        <w:sdt>
+          <w:sdtPr>
+            <w:rPr>
+              <w:rFonts w:cstheme="minorHAnsi"/>
+              <w:b/>
+              <w:color w:val="404040" w:themeColor="text1" w:themeTint="BF"/>
+              <w:sz w:val="24"/>
+              <w:szCs w:val="24"/>
+            </w:rPr>
+            <w:alias w:val="Intitulé de l'activité"/>
+            <w:tag w:val="Intitulé de l'activité"/>
+            <w:id w:val="930472405"/>
+            <w:placeholder>
+              <w:docPart w:val="E4ABED70FA2F4D8FB3AB16CAFC27B0C3"/>
+            </w:placeholder>
+          </w:sdtPr>
+          <w:sdtContent>
+            <w:sdt>
+              <w:sdtPr>
+                <w:rPr>
+                  <w:rFonts w:cstheme="minorHAnsi"/>
+                  <w:b/>
+                  <w:color w:val="404040" w:themeColor="text1" w:themeTint="BF"/>
+                  <w:sz w:val="24"/>
+                  <w:szCs w:val="24"/>
+                </w:rPr>
+                <w:alias w:val="Intitulé de l'activité"/>
+                <w:tag w:val="Intitulé de l'activité"/>
+                <w:id w:val="743143585"/>
+                <w:placeholder>
+                  <w:docPart w:val="93032E1E991146C0A3702A08307F1A21"/>
+                </w:placeholder>
+              </w:sdtPr>
+              <w:sdtContent>
+                <w:tc>
+                  <w:tcPr>
+                    <w:tcW w:w="7371" w:type="dxa"/>
+                    <w:gridSpan w:val="4"/>
+                    <w:tcBorders>
+                      <w:left w:val="nil"/>
+                    </w:tcBorders>
+                    <w:vAlign w:val="bottom"/>
+                  </w:tcPr>
+                  <w:p>
+                    <w:pPr>
+                      <w:rPr>
+                        <w:rFonts w:cstheme="minorHAnsi"/>
+                        <w:b/>
+                        <w:color w:val="404040" w:themeColor="text1" w:themeTint="BF"/>
+                      </w:rPr>
+                    </w:pPr>
+                    <w:r>
+                      <w:rPr>
+                        <w:rFonts w:cstheme="minorHAnsi"/>
+                        <w:b/>
+                        <w:color w:val="404040" w:themeColor="text1" w:themeTint="BF"/>
+                        <w:sz w:val="24"/>
+                        <w:szCs w:val="24"/>
+                      </w:rPr>
+                      <w:t xml:space="preserve">Développer la partie </w:t>
+                    </w:r>
+                    <w:proofErr w:type="spellStart"/>
+                    <w:r>
+                      <w:rPr>
+                        <w:rFonts w:cstheme="minorHAnsi"/>
+                        <w:b/>
+                        <w:color w:val="404040" w:themeColor="text1" w:themeTint="BF"/>
+                        <w:sz w:val="24"/>
+                        <w:szCs w:val="24"/>
+                      </w:rPr>
+                      <w:t>front-end</w:t>
+                    </w:r>
+                    <w:proofErr w:type="spellEnd"/>
+                    <w:r>
+                      <w:rPr>
+                        <w:rFonts w:cstheme="minorHAnsi"/>
+                        <w:b/>
+                        <w:color w:val="404040" w:themeColor="text1" w:themeTint="BF"/>
+                        <w:sz w:val="24"/>
+                        <w:szCs w:val="24"/>
+                      </w:rPr>
+                      <w:t xml:space="preserve"> </w:t>
+                    </w:r>
+                    <w:r>
+                      <w:rPr>
+                        <w:rFonts w:cstheme="minorHAnsi"/>
+                        <w:b/>
+                        <w:color w:val="404040" w:themeColor="text1" w:themeTint="BF"/>
+                        <w:sz w:val="24"/>
+                        <w:szCs w:val="24"/>
+                      </w:rPr>
+                      <w:t>d’un e-shop</w:t>
+                    </w:r>
+                  </w:p>
+                </w:tc>
+              </w:sdtContent>
+            </w:sdt>
+          </w:sdtContent>
+        </w:sdt>
+      </w:tr>
+      <w:tr>
+        <w:trPr>
+          <w:trHeight w:val="365"/>
+        </w:trPr>
+        <w:tc>
+          <w:tcPr>
+            <w:tcW w:w="2978" w:type="dxa"/>
+            <w:gridSpan w:val="2"/>
+            <w:tcBorders>
+              <w:bottom w:val="thinThickMediumGap" w:sz="24" w:space="0" w:color="D60093"/>
+            </w:tcBorders>
+          </w:tcPr>
+          <w:p>
+            <w:pPr>
+              <w:tabs>
+                <w:tab w:val="right" w:leader="dot" w:pos="9072"/>
+              </w:tabs>
+              <w:spacing w:before="120" w:after="120"/>
+              <w:jc w:val="right"/>
+              <w:rPr>
+                <w:rFonts w:cstheme="minorHAnsi"/>
+                <w:b/>
+                <w:i/>
+                <w:color w:val="404040" w:themeColor="text1" w:themeTint="BF"/>
+                <w:sz w:val="24"/>
+                <w:szCs w:val="24"/>
+              </w:rPr>
+            </w:pPr>
+            <w:r>
+              <w:rPr>
+                <w:rFonts w:cstheme="minorHAnsi"/>
+                <w:b/>
+                <w:i/>
+                <w:color w:val="404040" w:themeColor="text1" w:themeTint="BF"/>
+              </w:rPr>
+              <w:t>Exemple</w:t>
+            </w:r>
+            <w:r>
+              <w:rPr>
+                <w:rFonts w:cstheme="minorHAnsi"/>
+                <w:b/>
+                <w:i/>
+                <w:color w:val="404040" w:themeColor="text1" w:themeTint="BF"/>
+              </w:rPr>
+              <w:t xml:space="preserve"> n°</w:t>
+            </w:r>
+            <w:r>
+              <w:rPr>
+                <w:rFonts w:cstheme="minorHAnsi"/>
+                <w:b/>
+                <w:i/>
+                <w:color w:val="404040" w:themeColor="text1" w:themeTint="BF"/>
+              </w:rPr>
+              <w:t xml:space="preserve"> </w:t>
+            </w:r>
+            <w:proofErr w:type="gramStart"/>
+            <w:r>
+              <w:rPr>
+                <w:rFonts w:cstheme="minorHAnsi"/>
+                <w:b/>
+                <w:i/>
+                <w:color w:val="404040" w:themeColor="text1" w:themeTint="BF"/>
+              </w:rPr>
+              <w:t>2</w:t>
+            </w:r>
+            <w:r>
+              <w:rPr>
+                <w:rFonts w:cstheme="minorHAnsi"/>
+                <w:b/>
+                <w:i/>
+                <w:color w:val="404040" w:themeColor="text1" w:themeTint="BF"/>
+                <w:sz w:val="24"/>
+                <w:szCs w:val="24"/>
+              </w:rPr>
+              <w:t xml:space="preserve"> </w:t>
+            </w:r>
+            <w:r>
+              <w:rPr>
+                <w:rFonts w:cstheme="minorHAnsi"/>
+                <w:b/>
+                <w:i/>
+                <w:color w:val="404040" w:themeColor="text1" w:themeTint="BF"/>
+                <w:sz w:val="24"/>
+                <w:szCs w:val="24"/>
+              </w:rPr>
+              <w:t xml:space="preserve"> </w:t>
+            </w:r>
+            <w:r>
+              <w:rPr>
+                <w:rFonts w:ascii="Wingdings 3" w:hAnsi="Wingdings 3" w:cstheme="minorHAnsi"/>
+                <w:noProof/>
+                <w:color w:val="D60093"/>
+                <w:sz w:val="12"/>
+                <w:szCs w:val="12"/>
+                <w:lang w:eastAsia="fr-FR"/>
+              </w:rPr>
+              <w:t></w:t>
+            </w:r>
+            <w:proofErr w:type="gramEnd"/>
+          </w:p>
+        </w:tc>
+        <w:sdt>
+          <w:sdtPr>
+            <w:rPr>
+              <w:rFonts w:cstheme="minorHAnsi"/>
+              <w:b/>
+              <w:i/>
+              <w:color w:val="000000" w:themeColor="text1"/>
+            </w:rPr>
+            <w:id w:val="443807285"/>
+            <w:placeholder>
+              <w:docPart w:val="429F9D6100544D52AA5CAA4CB45C1BFA"/>
+            </w:placeholder>
+          </w:sdtPr>
+          <w:sdtContent>
+            <w:tc>
+              <w:tcPr>
+                <w:tcW w:w="7371" w:type="dxa"/>
+                <w:gridSpan w:val="4"/>
+                <w:tcBorders>
+                  <w:left w:val="nil"/>
+                  <w:bottom w:val="thinThickMediumGap" w:sz="24" w:space="0" w:color="D60093"/>
+                </w:tcBorders>
+              </w:tcPr>
+              <w:p>
+                <w:r>
+                  <w:t>Interface avec des données de démonstration</w:t>
+                </w:r>
+              </w:p>
+            </w:tc>
+          </w:sdtContent>
+        </w:sdt>
+      </w:tr>
+      <w:tr>
+        <w:trPr>
+          <w:trHeight w:val="365"/>
+        </w:trPr>
+        <w:tc>
+          <w:tcPr>
+            <w:tcW w:w="10349" w:type="dxa"/>
+            <w:gridSpan w:val="6"/>
+            <w:tcBorders>
+              <w:top w:val="thinThickMediumGap" w:sz="24" w:space="0" w:color="D60093"/>
+            </w:tcBorders>
+          </w:tcPr>
+          <w:p>
+            <w:pPr>
+              <w:rPr>
+                <w:rFonts w:cstheme="minorHAnsi"/>
+                <w:b/>
+                <w:color w:val="404040" w:themeColor="text1" w:themeTint="BF"/>
+              </w:rPr>
+            </w:pPr>
+          </w:p>
+        </w:tc>
+      </w:tr>
+      <w:tr>
+        <w:tc>
+          <w:tcPr>
+            <w:tcW w:w="10349" w:type="dxa"/>
+            <w:gridSpan w:val="6"/>
+          </w:tcPr>
+          <w:p>
+            <w:pPr>
+              <w:keepNext/>
+              <w:rPr>
+                <w:rFonts w:cstheme="minorHAnsi"/>
+                <w:b/>
+                <w:color w:val="404040" w:themeColor="text1" w:themeTint="BF"/>
+                <w:sz w:val="12"/>
+                <w:szCs w:val="16"/>
+              </w:rPr>
+            </w:pPr>
+          </w:p>
+        </w:tc>
+      </w:tr>
+      <w:tr>
+        <w:tc>
+          <w:tcPr>
+            <w:tcW w:w="10349" w:type="dxa"/>
+            <w:gridSpan w:val="6"/>
+            <w:tcBorders>
+              <w:left w:val="single" w:sz="24" w:space="0" w:color="D60093"/>
+              <w:bottom w:val="single" w:sz="8" w:space="0" w:color="D60093"/>
+            </w:tcBorders>
+          </w:tcPr>
+          <w:p>
+            <w:pPr>
+              <w:keepNext/>
+              <w:rPr>
+                <w:rFonts w:cstheme="minorHAnsi"/>
+                <w:b/>
+                <w:color w:val="404040" w:themeColor="text1" w:themeTint="BF"/>
+              </w:rPr>
+            </w:pPr>
+            <w:r>
+              <w:rPr>
+                <w:rFonts w:cstheme="minorHAnsi"/>
+                <w:b/>
+                <w:color w:val="404040" w:themeColor="text1" w:themeTint="BF"/>
+              </w:rPr>
+              <w:t>1. Décrivez les tâches ou opérations que vous avez effectuées, et dans quelles conditions</w:t>
+            </w:r>
+            <w:r>
+              <w:rPr>
+                <w:rFonts w:cstheme="minorHAnsi"/>
+                <w:b/>
+                <w:color w:val="404040" w:themeColor="text1" w:themeTint="BF"/>
+              </w:rPr>
+              <w:t> :</w:t>
+            </w:r>
+          </w:p>
+        </w:tc>
+      </w:tr>
+      <w:tr>
+        <w:trPr>
+          <w:trHeight w:val="15"/>
+        </w:trPr>
+        <w:tc>
+          <w:tcPr>
+            <w:tcW w:w="10349" w:type="dxa"/>
+            <w:gridSpan w:val="6"/>
+            <w:tcBorders>
+              <w:top w:val="single" w:sz="8" w:space="0" w:color="D60093"/>
+              <w:left w:val="single" w:sz="8" w:space="0" w:color="BFBFBF" w:themeColor="background1" w:themeShade="BF"/>
+              <w:right w:val="single" w:sz="8" w:space="0" w:color="BFBFBF" w:themeColor="background1" w:themeShade="BF"/>
+            </w:tcBorders>
+          </w:tcPr>
+          <w:p>
+            <w:pPr>
+              <w:keepNext/>
+              <w:rPr>
+                <w:rFonts w:cstheme="minorHAnsi"/>
+                <w:b/>
+                <w:color w:val="404040" w:themeColor="text1" w:themeTint="BF"/>
+                <w:sz w:val="12"/>
+              </w:rPr>
+            </w:pPr>
+          </w:p>
+        </w:tc>
+      </w:tr>
+      <w:tr>
+        <w:trPr>
+          <w:trHeight w:val="142"/>
+        </w:trPr>
+        <w:tc>
+          <w:tcPr>
+            <w:tcW w:w="10349" w:type="dxa"/>
+            <w:gridSpan w:val="6"/>
+            <w:tcBorders>
+              <w:left w:val="single" w:sz="8" w:space="0" w:color="BFBFBF" w:themeColor="background1" w:themeShade="BF"/>
+              <w:right w:val="single" w:sz="8" w:space="0" w:color="BFBFBF" w:themeColor="background1" w:themeShade="BF"/>
+            </w:tcBorders>
+          </w:tcPr>
+          <w:p>
+            <w:r>
+              <w:t>Conception du frontend avec des données codées en dur / de démonstration :</w:t>
+            </w:r>
+          </w:p>
+          <w:p/>
+          <w:p>
+            <w:r>
+              <w:t>Après avoir terminé les wireframes et les prototypes, j'ai procédé au développement du frontend de l'application. Voici des exemples de code provenant du composant Header du projet Next.js.</w:t>
+            </w:r>
+          </w:p>
+          <w:p/>
+          <w:p>
+            <w:r>
+              <w:t xml:space="preserve">Au début du fichier, j'importe toutes les bibliothèques et utilitaires nécessaires à ce composant. Puisque le composant utilise des </w:t>
+            </w:r>
+            <w:proofErr w:type="spellStart"/>
+            <w:r>
+              <w:t>hooks</w:t>
+            </w:r>
+            <w:proofErr w:type="spellEnd"/>
+            <w:r>
+              <w:t xml:space="preserve"> </w:t>
+            </w:r>
+            <w:proofErr w:type="spellStart"/>
+            <w:r>
+              <w:t>React</w:t>
+            </w:r>
+            <w:proofErr w:type="spellEnd"/>
+            <w:r>
+              <w:t xml:space="preserve">, il doit être rendu côté client. Par conséquent, la première ligne de code définit 'use client'. Les imports restants incluent les </w:t>
+            </w:r>
+            <w:proofErr w:type="spellStart"/>
+            <w:r>
+              <w:t>hooks</w:t>
+            </w:r>
+            <w:proofErr w:type="spellEnd"/>
+            <w:r>
+              <w:t xml:space="preserve"> mentionnés, l'objet </w:t>
+            </w:r>
+            <w:proofErr w:type="spellStart"/>
+            <w:r>
+              <w:t>React</w:t>
+            </w:r>
+            <w:proofErr w:type="spellEnd"/>
+            <w:r>
+              <w:t xml:space="preserve"> de la bibliothèque </w:t>
+            </w:r>
+            <w:proofErr w:type="spellStart"/>
+            <w:r>
+              <w:t>React</w:t>
+            </w:r>
+            <w:proofErr w:type="spellEnd"/>
+            <w:r>
+              <w:t>, des icônes de lucide-</w:t>
+            </w:r>
+            <w:proofErr w:type="spellStart"/>
+            <w:r>
+              <w:t>react</w:t>
+            </w:r>
+            <w:proofErr w:type="spellEnd"/>
+            <w:r>
+              <w:t xml:space="preserve">, le composant Image de Next.js, et mon composant </w:t>
+            </w:r>
+            <w:proofErr w:type="spellStart"/>
+            <w:r>
+              <w:t>SearchComponent</w:t>
+            </w:r>
+            <w:proofErr w:type="spellEnd"/>
+            <w:r>
+              <w:t xml:space="preserve"> personnalisé.</w:t>
+            </w:r>
+          </w:p>
+          <w:p/>
+          <w:p>
+            <w:r>
+              <w:t xml:space="preserve">Dans la définition du composant, j'initialise deux variables d'état pour stocker des informations temporaires basées sur les interactions de l'utilisateur. Pour optimiser les performances, j'utilise le </w:t>
+            </w:r>
+            <w:proofErr w:type="spellStart"/>
+            <w:r>
+              <w:t>hook</w:t>
+            </w:r>
+            <w:proofErr w:type="spellEnd"/>
+            <w:r>
+              <w:t xml:space="preserve"> </w:t>
+            </w:r>
+            <w:proofErr w:type="spellStart"/>
+            <w:r>
+              <w:t>useEffect</w:t>
+            </w:r>
+            <w:proofErr w:type="spellEnd"/>
+            <w:r>
+              <w:t xml:space="preserve"> pour m'assurer que </w:t>
+            </w:r>
+            <w:proofErr w:type="spellStart"/>
+            <w:r>
+              <w:t>React</w:t>
+            </w:r>
+            <w:proofErr w:type="spellEnd"/>
+            <w:r>
+              <w:t xml:space="preserve"> ne réaffiche pas inutilement la page lorsque les valeurs de ces variables changent, ce qui sinon provoquerait la réinitialisation des variables. J'inclus les variables dans le tableau de dépendances du </w:t>
+            </w:r>
+            <w:proofErr w:type="spellStart"/>
+            <w:r>
+              <w:t>hook</w:t>
+            </w:r>
+            <w:proofErr w:type="spellEnd"/>
+            <w:r>
+              <w:t xml:space="preserve"> </w:t>
+            </w:r>
+            <w:proofErr w:type="spellStart"/>
+            <w:r>
+              <w:t>useEffect</w:t>
+            </w:r>
+            <w:proofErr w:type="spellEnd"/>
+            <w:r>
+              <w:t xml:space="preserve"> pour suivre les changements apportés à ces variables spécifiques.</w:t>
+            </w:r>
+          </w:p>
+          <w:p/>
+          <w:p>
+            <w:r>
+              <w:t xml:space="preserve">Lors du rendu du composant, je crée un élément &lt;div&gt; d'enveloppement pour l'ensemble du composant, qui utilise </w:t>
+            </w:r>
+            <w:proofErr w:type="gramStart"/>
+            <w:r>
+              <w:t>display:</w:t>
+            </w:r>
+            <w:proofErr w:type="gramEnd"/>
+            <w:r>
+              <w:t xml:space="preserve"> </w:t>
+            </w:r>
+            <w:proofErr w:type="spellStart"/>
+            <w:r>
+              <w:t>flex</w:t>
+            </w:r>
+            <w:proofErr w:type="spellEnd"/>
+            <w:r>
+              <w:t xml:space="preserve"> avec une direction de colonne et s'étend sur toute la largeur de la fenêtre. Ensuite, je définis un élément pour contenir la partie supérieure du menu. Cet élément utilise également </w:t>
+            </w:r>
+            <w:proofErr w:type="gramStart"/>
+            <w:r>
+              <w:t>display:</w:t>
+            </w:r>
+            <w:proofErr w:type="gramEnd"/>
+            <w:r>
+              <w:t xml:space="preserve"> </w:t>
+            </w:r>
+            <w:proofErr w:type="spellStart"/>
+            <w:r>
+              <w:t>flex</w:t>
+            </w:r>
+            <w:proofErr w:type="spellEnd"/>
+            <w:r>
+              <w:t xml:space="preserve">, mais avec une direction de ligne pour ses éléments enfants. Le contenu est justifié avec </w:t>
+            </w:r>
+            <w:proofErr w:type="spellStart"/>
+            <w:r>
+              <w:t>space-between</w:t>
+            </w:r>
+            <w:proofErr w:type="spellEnd"/>
+            <w:r>
+              <w:t xml:space="preserve">, garantissant un espacement uniforme entre les éléments, et les éléments sont centrés à l'aide de </w:t>
+            </w:r>
+            <w:proofErr w:type="spellStart"/>
+            <w:r>
+              <w:t>align</w:t>
+            </w:r>
+            <w:proofErr w:type="spellEnd"/>
+            <w:r>
+              <w:t>-</w:t>
+            </w:r>
+            <w:proofErr w:type="gramStart"/>
+            <w:r>
+              <w:t>items:</w:t>
+            </w:r>
+            <w:proofErr w:type="gramEnd"/>
+            <w:r>
+              <w:t xml:space="preserve"> center.</w:t>
+            </w:r>
+          </w:p>
+          <w:p/>
+          <w:p>
+            <w:r>
+              <w:t>Lorsque la largeur de l'écran atteint le point de rupture pour les grands écrans (@media (min-</w:t>
+            </w:r>
+            <w:proofErr w:type="spellStart"/>
+            <w:proofErr w:type="gramStart"/>
+            <w:r>
+              <w:t>width</w:t>
+            </w:r>
+            <w:proofErr w:type="spellEnd"/>
+            <w:r>
+              <w:t>:</w:t>
+            </w:r>
+            <w:proofErr w:type="gramEnd"/>
+            <w:r>
+              <w:t xml:space="preserve"> 1024px)), la direction passe à la colonne, empilant les éléments verticalement. Par défaut, pour les écrans avec une largeur maximale inférieure à 1024px, le menu de haut niveau est masqué. Au point de rupture 'lg', l'élément revient à </w:t>
+            </w:r>
+            <w:proofErr w:type="gramStart"/>
+            <w:r>
+              <w:t>display:</w:t>
+            </w:r>
+            <w:proofErr w:type="gramEnd"/>
+            <w:r>
+              <w:t xml:space="preserve"> </w:t>
+            </w:r>
+            <w:proofErr w:type="spellStart"/>
+            <w:r>
+              <w:t>flex</w:t>
+            </w:r>
+            <w:proofErr w:type="spellEnd"/>
+            <w:r>
+              <w:t>, la modification principale étant sa hauteur, qui est définie à 50px.</w:t>
+            </w:r>
+          </w:p>
+          <w:p/>
+          <w:p>
+            <w:r>
+              <w:t xml:space="preserve">Le thème principal du composant est l'utilisation de </w:t>
+            </w:r>
+            <w:proofErr w:type="gramStart"/>
+            <w:r>
+              <w:t>display:</w:t>
+            </w:r>
+            <w:proofErr w:type="gramEnd"/>
+            <w:r>
+              <w:t xml:space="preserve"> </w:t>
+            </w:r>
+            <w:proofErr w:type="spellStart"/>
+            <w:r>
+              <w:t>flex</w:t>
+            </w:r>
+            <w:proofErr w:type="spellEnd"/>
+            <w:r>
+              <w:t>, qui gère efficacement l'alignement des éléments dans une seule dimension, soit horizontalement, soit verticalement.</w:t>
+            </w:r>
+          </w:p>
+          <w:p/>
+          <w:p>
+            <w:r>
+              <w:t xml:space="preserve">La gestion des points de rupture est effectuée à l'aide des valeurs standardisées fournies par </w:t>
+            </w:r>
+            <w:proofErr w:type="spellStart"/>
+            <w:r>
+              <w:t>Tailwind</w:t>
+            </w:r>
+            <w:proofErr w:type="spellEnd"/>
+            <w:r>
+              <w:t xml:space="preserve"> CSS. Il est important de noter que </w:t>
+            </w:r>
+            <w:proofErr w:type="spellStart"/>
+            <w:r>
+              <w:t>Tailwind</w:t>
+            </w:r>
+            <w:proofErr w:type="spellEnd"/>
+            <w:r>
+              <w:t xml:space="preserve"> CSS adopte une approche "mobile-first", ce qui signifie que ses requêtes média sont structurées comme @media (min-</w:t>
+            </w:r>
+            <w:proofErr w:type="spellStart"/>
+            <w:proofErr w:type="gramStart"/>
+            <w:r>
+              <w:t>width</w:t>
+            </w:r>
+            <w:proofErr w:type="spellEnd"/>
+            <w:r>
+              <w:t>:</w:t>
+            </w:r>
+            <w:proofErr w:type="gramEnd"/>
+            <w:r>
+              <w:t xml:space="preserve"> ...px). Par conséquent, le processus de conception commence avec les écrans plus petits et s'améliore progressivement pour les écrans plus grands.</w:t>
+            </w:r>
+          </w:p>
+          <w:p/>
+          <w:p>
+            <w:r>
+              <w:t>Un autre aspect notable est le menu mobile, qui contraste avec le menu principal. Sur les écrans plus petits, le menu principal est masqué. À sa place, une icône de hamburger est affichée. Lors de l'interaction, cette icône déclenche le menu mobile, qui glisse dans la vue depuis la gauche avec une transition fluide. Le menu mobile contient les mêmes catégories que le menu principal. L'élément d'enveloppement du menu mobile empêche le défilement vertical du site pour éviter toute confusion de l'utilisateur.</w:t>
+            </w:r>
+          </w:p>
+          <w:p/>
+          <w:p>
+            <w:r>
+              <w:t>Sur les écrans plus grands, le menu mobile et l'icône de hamburger sont masqués. À la place, le menu principal est affiché, présentant des effets fluides lors des interactions avec la souris, telles que le survol, le clic et la sortie de la zone.</w:t>
+            </w:r>
+          </w:p>
+          <w:p>
+            <w:pPr>
+              <w:widowControl w:val="0"/>
+              <w:rPr>
+                <w:rFonts w:cstheme="minorHAnsi"/>
+                <w:color w:val="404040" w:themeColor="text1" w:themeTint="BF"/>
+                <w:sz w:val="24"/>
+              </w:rPr>
+            </w:pPr>
+          </w:p>
+          <w:p>
+            <w:pPr>
+              <w:widowControl w:val="0"/>
+            </w:pPr>
+            <w:r>
+              <w:t>Exemples de</w:t>
+            </w:r>
+            <w:r>
+              <w:t xml:space="preserve"> code :</w:t>
+            </w:r>
+          </w:p>
+          <w:p>
+            <w:pPr>
+              <w:widowControl w:val="0"/>
+              <w:rPr>
+                <w:rFonts w:cstheme="minorHAnsi"/>
+                <w:color w:val="404040" w:themeColor="text1" w:themeTint="BF"/>
+                <w:sz w:val="24"/>
+              </w:rPr>
+            </w:pPr>
+          </w:p>
+          <w:p>
+            <w:pPr>
+              <w:widowControl w:val="0"/>
+              <w:rPr>
+                <w:rFonts w:cstheme="minorHAnsi"/>
+                <w:color w:val="404040" w:themeColor="text1" w:themeTint="BF"/>
+                <w:sz w:val="24"/>
+              </w:rPr>
+            </w:pPr>
+            <w:r>
+              <w:rPr>
+                <w:rFonts w:cstheme="minorHAnsi"/>
+                <w:noProof/>
+                <w:color w:val="404040" w:themeColor="text1" w:themeTint="BF"/>
+                <w:sz w:val="24"/>
+              </w:rPr>
+              <w:lastRenderedPageBreak/>
+              <w:drawing>
+                <wp:inline distT="0" distB="0" distL="0" distR="0" wp14:anchorId="46C99541" wp14:editId="35C236D6">
+                  <wp:extent cx="2324994" cy="8441741"/>
+                  <wp:effectExtent l="0" t="0" r="0" b="0"/>
+                  <wp:docPr id="1372706014" name="Picture 8"/>
+                  <wp:cNvGraphicFramePr>
+                    <a:graphicFrameLocks xmlns:a="http://schemas.openxmlformats.org/drawingml/2006/main" noChangeAspect="1"/>
+                  </wp:cNvGraphicFramePr>
+                  <a:graphic xmlns:a="http://schemas.openxmlformats.org/drawingml/2006/main">
+                    <a:graphicData uri="http://schemas.openxmlformats.org/drawingml/2006/picture">
+                      <pic:pic xmlns:pic="http://schemas.openxmlformats.org/drawingml/2006/picture">
+                        <pic:nvPicPr>
+                          <pic:cNvPr id="0" name="Picture 3"/>
+                          <pic:cNvPicPr>
+                            <a:picLocks noChangeAspect="1" noChangeArrowheads="1"/>
+                          </pic:cNvPicPr>
+                        </pic:nvPicPr>
+                        <pic:blipFill>
+                          <a:blip r:embed="rId17" cstate="print">
+                            <a:extLst>
+                              <a:ext uri="{28A0092B-C50C-407E-A947-70E740481C1C}">
+                                <a14:useLocalDpi xmlns:a14="http://schemas.microsoft.com/office/drawing/2010/main" val="0"/>
+                              </a:ext>
+                            </a:extLst>
+                          </a:blip>
+                          <a:srcRect/>
+                          <a:stretch>
+                            <a:fillRect/>
+                          </a:stretch>
+                        </pic:blipFill>
+                        <pic:spPr bwMode="auto">
+                          <a:xfrm>
+                            <a:off x="0" y="0"/>
+                            <a:ext cx="2325253" cy="8442681"/>
+                          </a:xfrm>
+                          <a:prstGeom prst="rect">
+                            <a:avLst/>
+                          </a:prstGeom>
+                          <a:noFill/>
+                          <a:ln>
+                            <a:noFill/>
+                          </a:ln>
+                        </pic:spPr>
+                      </pic:pic>
+                    </a:graphicData>
+                  </a:graphic>
+                </wp:inline>
+              </w:drawing>
+            </w:r>
+          </w:p>
+        </w:tc>
+      </w:tr>
+      <w:tr>
+        <w:trPr>
+          <w:trHeight w:val="142"/>
+        </w:trPr>
+        <w:tc>
+          <w:tcPr>
+            <w:tcW w:w="10349" w:type="dxa"/>
+            <w:gridSpan w:val="6"/>
+            <w:tcBorders>
+              <w:left w:val="single" w:sz="8" w:space="0" w:color="BFBFBF" w:themeColor="background1" w:themeShade="BF"/>
+              <w:bottom w:val="single" w:sz="8" w:space="0" w:color="BFBFBF" w:themeColor="background1" w:themeShade="BF"/>
+              <w:right w:val="single" w:sz="8" w:space="0" w:color="BFBFBF" w:themeColor="background1" w:themeShade="BF"/>
+            </w:tcBorders>
+          </w:tcPr>
+          <w:p>
+            <w:pPr>
+              <w:rPr>
+                <w:rFonts w:cstheme="minorHAnsi"/>
+                <w:color w:val="404040" w:themeColor="text1" w:themeTint="BF"/>
+                <w:sz w:val="12"/>
+                <w:szCs w:val="16"/>
+              </w:rPr>
+            </w:pPr>
+          </w:p>
+        </w:tc>
+      </w:tr>
+      <w:tr>
+        <w:trPr>
+          <w:gridAfter w:val="1"/>
+          <w:wAfter w:w="567" w:type="dxa"/>
+        </w:trPr>
+        <w:tc>
+          <w:tcPr>
+            <w:tcW w:w="9782" w:type="dxa"/>
+            <w:gridSpan w:val="5"/>
+          </w:tcPr>
+          <w:p>
+            <w:pPr>
+              <w:rPr>
+                <w:rFonts w:cstheme="minorHAnsi"/>
+                <w:b/>
+                <w:color w:val="404040" w:themeColor="text1" w:themeTint="BF"/>
+                <w:sz w:val="12"/>
+                <w:szCs w:val="16"/>
+              </w:rPr>
+            </w:pPr>
+          </w:p>
+        </w:tc>
+      </w:tr>
+      <w:tr>
+        <w:tc>
+          <w:tcPr>
+            <w:tcW w:w="10349" w:type="dxa"/>
+            <w:gridSpan w:val="6"/>
+          </w:tcPr>
+          <w:p>
+            <w:pPr>
+              <w:keepNext/>
+              <w:rPr>
+                <w:rFonts w:cstheme="minorHAnsi"/>
+                <w:b/>
+                <w:color w:val="404040" w:themeColor="text1" w:themeTint="BF"/>
+                <w:sz w:val="12"/>
+                <w:szCs w:val="16"/>
+              </w:rPr>
+            </w:pPr>
+          </w:p>
+        </w:tc>
+      </w:tr>
+      <w:tr>
+        <w:tc>
+          <w:tcPr>
+            <w:tcW w:w="10349" w:type="dxa"/>
+            <w:gridSpan w:val="6"/>
+            <w:tcBorders>
+              <w:left w:val="single" w:sz="24" w:space="0" w:color="D60093"/>
+              <w:bottom w:val="single" w:sz="8" w:space="0" w:color="D60093"/>
+            </w:tcBorders>
+          </w:tcPr>
+          <w:p>
+            <w:pPr>
+              <w:keepNext/>
+              <w:rPr>
+                <w:rFonts w:cstheme="minorHAnsi"/>
+                <w:b/>
+                <w:color w:val="404040" w:themeColor="text1" w:themeTint="BF"/>
+              </w:rPr>
+            </w:pPr>
+            <w:r>
+              <w:rPr>
+                <w:rFonts w:cstheme="minorHAnsi"/>
+                <w:b/>
+                <w:color w:val="404040" w:themeColor="text1" w:themeTint="BF"/>
+              </w:rPr>
+              <w:t>2. Précisez les moyens utilisés</w:t>
+            </w:r>
+            <w:r>
+              <w:rPr>
+                <w:rFonts w:cstheme="minorHAnsi"/>
+                <w:b/>
+                <w:color w:val="404040" w:themeColor="text1" w:themeTint="BF"/>
+              </w:rPr>
+              <w:t> :</w:t>
+            </w:r>
+          </w:p>
+        </w:tc>
+      </w:tr>
+      <w:tr>
+        <w:trPr>
+          <w:trHeight w:val="15"/>
+        </w:trPr>
+        <w:tc>
+          <w:tcPr>
+            <w:tcW w:w="10349" w:type="dxa"/>
+            <w:gridSpan w:val="6"/>
+            <w:tcBorders>
+              <w:top w:val="single" w:sz="8" w:space="0" w:color="D60093"/>
+              <w:left w:val="single" w:sz="8" w:space="0" w:color="BFBFBF" w:themeColor="background1" w:themeShade="BF"/>
+              <w:right w:val="single" w:sz="8" w:space="0" w:color="BFBFBF" w:themeColor="background1" w:themeShade="BF"/>
+            </w:tcBorders>
+          </w:tcPr>
+          <w:p>
+            <w:pPr>
+              <w:keepNext/>
+              <w:rPr>
+                <w:rFonts w:cstheme="minorHAnsi"/>
+                <w:b/>
+                <w:color w:val="404040" w:themeColor="text1" w:themeTint="BF"/>
+                <w:sz w:val="12"/>
+              </w:rPr>
+            </w:pPr>
+          </w:p>
+        </w:tc>
+      </w:tr>
+      <w:tr>
+        <w:trPr>
+          <w:trHeight w:val="142"/>
+        </w:trPr>
+        <w:tc>
+          <w:tcPr>
+            <w:tcW w:w="10349" w:type="dxa"/>
+            <w:gridSpan w:val="6"/>
+            <w:tcBorders>
+              <w:left w:val="single" w:sz="8" w:space="0" w:color="BFBFBF" w:themeColor="background1" w:themeShade="BF"/>
+              <w:right w:val="single" w:sz="8" w:space="0" w:color="BFBFBF" w:themeColor="background1" w:themeShade="BF"/>
+            </w:tcBorders>
+          </w:tcPr>
+          <w:p>
+            <w:pPr>
+              <w:widowControl w:val="0"/>
+              <w:rPr>
+                <w:rFonts w:cstheme="minorHAnsi"/>
+                <w:color w:val="404040" w:themeColor="text1" w:themeTint="BF"/>
+                <w:sz w:val="24"/>
+              </w:rPr>
+            </w:pPr>
+            <w:r>
+              <w:rPr>
+                <w:rFonts w:cstheme="minorHAnsi"/>
+                <w:color w:val="404040" w:themeColor="text1" w:themeTint="BF"/>
+                <w:sz w:val="24"/>
+              </w:rPr>
+              <w:t>Dans le cadre de ce projet, j’ai utilisé</w:t>
+            </w:r>
+            <w:r>
+              <w:rPr>
+                <w:rFonts w:cstheme="minorHAnsi"/>
+                <w:color w:val="404040" w:themeColor="text1" w:themeTint="BF"/>
+                <w:sz w:val="24"/>
+              </w:rPr>
+              <w:t xml:space="preserve"> </w:t>
+            </w:r>
+            <w:proofErr w:type="spellStart"/>
+            <w:r>
+              <w:rPr>
+                <w:rFonts w:cstheme="minorHAnsi"/>
+                <w:color w:val="404040" w:themeColor="text1" w:themeTint="BF"/>
+                <w:sz w:val="24"/>
+              </w:rPr>
+              <w:t>VSCode</w:t>
+            </w:r>
+            <w:proofErr w:type="spellEnd"/>
+            <w:r>
+              <w:rPr>
+                <w:rFonts w:cstheme="minorHAnsi"/>
+                <w:color w:val="404040" w:themeColor="text1" w:themeTint="BF"/>
+                <w:sz w:val="24"/>
+              </w:rPr>
+              <w:t xml:space="preserve">, Next.js et </w:t>
+            </w:r>
+            <w:proofErr w:type="spellStart"/>
+            <w:r>
+              <w:rPr>
+                <w:rFonts w:cstheme="minorHAnsi"/>
+                <w:color w:val="404040" w:themeColor="text1" w:themeTint="BF"/>
+                <w:sz w:val="24"/>
+              </w:rPr>
+              <w:t>React</w:t>
+            </w:r>
+            <w:proofErr w:type="spellEnd"/>
+          </w:p>
+        </w:tc>
+      </w:tr>
+      <w:tr>
+        <w:trPr>
+          <w:trHeight w:val="142"/>
+        </w:trPr>
+        <w:tc>
+          <w:tcPr>
+            <w:tcW w:w="10349" w:type="dxa"/>
+            <w:gridSpan w:val="6"/>
+            <w:tcBorders>
+              <w:left w:val="single" w:sz="8" w:space="0" w:color="BFBFBF" w:themeColor="background1" w:themeShade="BF"/>
+              <w:bottom w:val="single" w:sz="8" w:space="0" w:color="BFBFBF" w:themeColor="background1" w:themeShade="BF"/>
+              <w:right w:val="single" w:sz="8" w:space="0" w:color="BFBFBF" w:themeColor="background1" w:themeShade="BF"/>
+            </w:tcBorders>
+          </w:tcPr>
+          <w:p>
+            <w:pPr>
+              <w:rPr>
+                <w:rFonts w:cstheme="minorHAnsi"/>
+                <w:color w:val="404040" w:themeColor="text1" w:themeTint="BF"/>
+                <w:sz w:val="12"/>
+                <w:szCs w:val="16"/>
+              </w:rPr>
+            </w:pPr>
+          </w:p>
+        </w:tc>
+      </w:tr>
+      <w:tr>
+        <w:tc>
+          <w:tcPr>
+            <w:tcW w:w="10349" w:type="dxa"/>
+            <w:gridSpan w:val="6"/>
+          </w:tcPr>
+          <w:p>
+            <w:pPr>
+              <w:keepNext/>
+              <w:rPr>
+                <w:sz w:val="12"/>
+              </w:rPr>
+            </w:pPr>
+          </w:p>
+        </w:tc>
+      </w:tr>
+      <w:tr>
+        <w:tc>
+          <w:tcPr>
+            <w:tcW w:w="10349" w:type="dxa"/>
+            <w:gridSpan w:val="6"/>
+          </w:tcPr>
+          <w:p>
+            <w:pPr>
+              <w:keepNext/>
+              <w:rPr>
+                <w:rFonts w:cstheme="minorHAnsi"/>
+                <w:b/>
+                <w:color w:val="404040" w:themeColor="text1" w:themeTint="BF"/>
+                <w:sz w:val="12"/>
+                <w:szCs w:val="16"/>
+              </w:rPr>
+            </w:pPr>
+            <w:r>
+              <w:br w:type="page"/>
+            </w:r>
+          </w:p>
+        </w:tc>
+      </w:tr>
+      <w:tr>
+        <w:tc>
+          <w:tcPr>
+            <w:tcW w:w="10349" w:type="dxa"/>
+            <w:gridSpan w:val="6"/>
+            <w:tcBorders>
+              <w:left w:val="single" w:sz="24" w:space="0" w:color="D60093"/>
+              <w:bottom w:val="single" w:sz="8" w:space="0" w:color="D60093"/>
+            </w:tcBorders>
+          </w:tcPr>
+          <w:p>
+            <w:pPr>
+              <w:keepNext/>
+              <w:rPr>
+                <w:rFonts w:cstheme="minorHAnsi"/>
+                <w:b/>
+                <w:color w:val="404040" w:themeColor="text1" w:themeTint="BF"/>
+              </w:rPr>
+            </w:pPr>
+            <w:r>
+              <w:rPr>
+                <w:rFonts w:cstheme="minorHAnsi"/>
+                <w:b/>
+                <w:color w:val="404040" w:themeColor="text1" w:themeTint="BF"/>
+              </w:rPr>
+              <w:t>3. Avec qui avez-vous travaillé ?</w:t>
+            </w:r>
+          </w:p>
+        </w:tc>
+      </w:tr>
+      <w:tr>
+        <w:trPr>
+          <w:trHeight w:val="15"/>
+        </w:trPr>
+        <w:tc>
+          <w:tcPr>
+            <w:tcW w:w="10349" w:type="dxa"/>
+            <w:gridSpan w:val="6"/>
+            <w:tcBorders>
+              <w:top w:val="single" w:sz="8" w:space="0" w:color="D60093"/>
+              <w:left w:val="single" w:sz="8" w:space="0" w:color="BFBFBF" w:themeColor="background1" w:themeShade="BF"/>
+              <w:right w:val="single" w:sz="8" w:space="0" w:color="BFBFBF" w:themeColor="background1" w:themeShade="BF"/>
+            </w:tcBorders>
+          </w:tcPr>
+          <w:p>
+            <w:pPr>
+              <w:keepNext/>
+              <w:rPr>
+                <w:rFonts w:cstheme="minorHAnsi"/>
+                <w:b/>
+                <w:color w:val="404040" w:themeColor="text1" w:themeTint="BF"/>
+                <w:sz w:val="12"/>
+              </w:rPr>
+            </w:pPr>
+          </w:p>
+        </w:tc>
+      </w:tr>
+      <w:tr>
+        <w:trPr>
+          <w:trHeight w:val="142"/>
+        </w:trPr>
+        <w:tc>
+          <w:tcPr>
+            <w:tcW w:w="10349" w:type="dxa"/>
+            <w:gridSpan w:val="6"/>
+            <w:tcBorders>
+              <w:left w:val="single" w:sz="8" w:space="0" w:color="BFBFBF" w:themeColor="background1" w:themeShade="BF"/>
+              <w:right w:val="single" w:sz="8" w:space="0" w:color="BFBFBF" w:themeColor="background1" w:themeShade="BF"/>
+            </w:tcBorders>
+          </w:tcPr>
+          <w:p>
+            <w:pPr>
+              <w:widowControl w:val="0"/>
+              <w:rPr>
+                <w:rFonts w:cstheme="minorHAnsi"/>
+                <w:color w:val="404040" w:themeColor="text1" w:themeTint="BF"/>
+                <w:sz w:val="24"/>
+              </w:rPr>
+            </w:pPr>
+            <w:r>
+              <w:rPr>
+                <w:rFonts w:cstheme="minorHAnsi"/>
+                <w:color w:val="404040" w:themeColor="text1" w:themeTint="BF"/>
+                <w:sz w:val="24"/>
+              </w:rPr>
+              <w:t>J’ai travaillé seul pour ce projet</w:t>
+            </w:r>
+          </w:p>
+        </w:tc>
+      </w:tr>
+      <w:tr>
+        <w:trPr>
+          <w:trHeight w:val="142"/>
+        </w:trPr>
+        <w:tc>
+          <w:tcPr>
+            <w:tcW w:w="10349" w:type="dxa"/>
+            <w:gridSpan w:val="6"/>
+            <w:tcBorders>
+              <w:left w:val="single" w:sz="8" w:space="0" w:color="BFBFBF" w:themeColor="background1" w:themeShade="BF"/>
+              <w:bottom w:val="single" w:sz="8" w:space="0" w:color="BFBFBF" w:themeColor="background1" w:themeShade="BF"/>
+              <w:right w:val="single" w:sz="8" w:space="0" w:color="BFBFBF" w:themeColor="background1" w:themeShade="BF"/>
+            </w:tcBorders>
+          </w:tcPr>
+          <w:p>
+            <w:pPr>
+              <w:rPr>
+                <w:rFonts w:cstheme="minorHAnsi"/>
+                <w:color w:val="404040" w:themeColor="text1" w:themeTint="BF"/>
+                <w:sz w:val="12"/>
+                <w:szCs w:val="16"/>
+              </w:rPr>
+            </w:pPr>
+          </w:p>
+        </w:tc>
+      </w:tr>
+      <w:tr>
+        <w:trPr>
+          <w:gridAfter w:val="1"/>
+          <w:wAfter w:w="567" w:type="dxa"/>
+        </w:trPr>
+        <w:tc>
+          <w:tcPr>
+            <w:tcW w:w="9782" w:type="dxa"/>
+            <w:gridSpan w:val="5"/>
+          </w:tcPr>
+          <w:p>
+            <w:pPr>
+              <w:rPr>
+                <w:rFonts w:cstheme="minorHAnsi"/>
+                <w:b/>
+                <w:color w:val="404040" w:themeColor="text1" w:themeTint="BF"/>
+                <w:sz w:val="12"/>
+                <w:szCs w:val="16"/>
+              </w:rPr>
+            </w:pPr>
+          </w:p>
+        </w:tc>
+      </w:tr>
+      <w:tr>
+        <w:tc>
+          <w:tcPr>
+            <w:tcW w:w="10349" w:type="dxa"/>
+            <w:gridSpan w:val="6"/>
+          </w:tcPr>
+          <w:p>
+            <w:pPr>
+              <w:keepNext/>
+              <w:rPr>
+                <w:rFonts w:cstheme="minorHAnsi"/>
+                <w:b/>
+                <w:color w:val="404040" w:themeColor="text1" w:themeTint="BF"/>
+                <w:sz w:val="12"/>
+                <w:szCs w:val="16"/>
+              </w:rPr>
+            </w:pPr>
+          </w:p>
+        </w:tc>
+      </w:tr>
+      <w:tr>
+        <w:tc>
+          <w:tcPr>
+            <w:tcW w:w="10349" w:type="dxa"/>
+            <w:gridSpan w:val="6"/>
+            <w:tcBorders>
+              <w:left w:val="single" w:sz="24" w:space="0" w:color="D60093"/>
+              <w:bottom w:val="single" w:sz="8" w:space="0" w:color="D60093"/>
+            </w:tcBorders>
+          </w:tcPr>
+          <w:p>
+            <w:pPr>
+              <w:keepNext/>
+              <w:rPr>
+                <w:rFonts w:cstheme="minorHAnsi"/>
+                <w:b/>
+                <w:color w:val="404040" w:themeColor="text1" w:themeTint="BF"/>
+              </w:rPr>
+            </w:pPr>
+            <w:r>
+              <w:rPr>
+                <w:rFonts w:cstheme="minorHAnsi"/>
+                <w:b/>
+                <w:color w:val="404040" w:themeColor="text1" w:themeTint="BF"/>
+              </w:rPr>
+              <w:t>4. Contexte</w:t>
+            </w:r>
+          </w:p>
+        </w:tc>
+      </w:tr>
+      <w:tr>
+        <w:trPr>
+          <w:trHeight w:val="15"/>
+        </w:trPr>
+        <w:tc>
+          <w:tcPr>
+            <w:tcW w:w="4837" w:type="dxa"/>
+            <w:gridSpan w:val="4"/>
+            <w:tcBorders>
+              <w:top w:val="single" w:sz="8" w:space="0" w:color="D60093"/>
+              <w:left w:val="single" w:sz="8" w:space="0" w:color="BFBFBF" w:themeColor="background1" w:themeShade="BF"/>
+            </w:tcBorders>
+          </w:tcPr>
+          <w:p>
+            <w:pPr>
+              <w:keepNext/>
+              <w:rPr>
+                <w:rFonts w:cstheme="minorHAnsi"/>
+                <w:b/>
+                <w:color w:val="404040" w:themeColor="text1" w:themeTint="BF"/>
+                <w:sz w:val="12"/>
+              </w:rPr>
+            </w:pPr>
+          </w:p>
+        </w:tc>
+        <w:tc>
+          <w:tcPr>
+            <w:tcW w:w="5512" w:type="dxa"/>
+            <w:gridSpan w:val="2"/>
+            <w:tcBorders>
+              <w:top w:val="single" w:sz="8" w:space="0" w:color="D60093"/>
+              <w:right w:val="single" w:sz="8" w:space="0" w:color="BFBFBF" w:themeColor="background1" w:themeShade="BF"/>
+            </w:tcBorders>
+          </w:tcPr>
+          <w:p>
+            <w:pPr>
+              <w:keepNext/>
+              <w:rPr>
+                <w:rFonts w:cstheme="minorHAnsi"/>
+                <w:b/>
+                <w:color w:val="404040" w:themeColor="text1" w:themeTint="BF"/>
+                <w:sz w:val="12"/>
+              </w:rPr>
+            </w:pPr>
+          </w:p>
+        </w:tc>
+      </w:tr>
+      <w:tr>
+        <w:trPr>
+          <w:trHeight w:val="379"/>
+        </w:trPr>
+        <w:tc>
+          <w:tcPr>
+            <w:tcW w:w="4837" w:type="dxa"/>
+            <w:gridSpan w:val="4"/>
+            <w:tcBorders>
+              <w:left w:val="single" w:sz="8" w:space="0" w:color="BFBFBF" w:themeColor="background1" w:themeShade="BF"/>
+            </w:tcBorders>
+          </w:tcPr>
+          <w:p>
+            <w:pPr>
+              <w:keepNext/>
+              <w:spacing w:after="120"/>
+              <w:rPr>
+                <w:rFonts w:cstheme="minorHAnsi"/>
+                <w:color w:val="404040" w:themeColor="text1" w:themeTint="BF"/>
+                <w:sz w:val="24"/>
+              </w:rPr>
+            </w:pPr>
+            <w:r>
+              <w:rPr>
+                <w:rFonts w:cstheme="minorHAnsi"/>
+                <w:color w:val="404040" w:themeColor="text1" w:themeTint="BF"/>
+              </w:rPr>
+              <w:t xml:space="preserve">Nom de l’entreprise, organisme ou </w:t>
+            </w:r>
+            <w:proofErr w:type="gramStart"/>
+            <w:r>
+              <w:rPr>
+                <w:rFonts w:cstheme="minorHAnsi"/>
+                <w:color w:val="404040" w:themeColor="text1" w:themeTint="BF"/>
+              </w:rPr>
+              <w:t>association</w:t>
+            </w:r>
+            <w:r>
+              <w:rPr>
+                <w:rFonts w:cstheme="minorHAnsi"/>
+                <w:b/>
+                <w:color w:val="404040" w:themeColor="text1" w:themeTint="BF"/>
+              </w:rPr>
+              <w:t xml:space="preserve">  </w:t>
+            </w:r>
+            <w:r>
+              <w:rPr>
+                <w:rFonts w:ascii="Wingdings 3" w:hAnsi="Wingdings 3" w:cstheme="minorHAnsi"/>
+                <w:noProof/>
+                <w:color w:val="D60093"/>
+                <w:sz w:val="12"/>
+                <w:szCs w:val="12"/>
+                <w:lang w:eastAsia="fr-FR"/>
+              </w:rPr>
+              <w:t></w:t>
+            </w:r>
+            <w:proofErr w:type="gramEnd"/>
+          </w:p>
+        </w:tc>
+        <w:sdt>
+          <w:sdtPr>
+            <w:rPr>
+              <w:rFonts w:cstheme="minorHAnsi"/>
+              <w:i/>
+              <w:color w:val="000000" w:themeColor="text1"/>
+            </w:rPr>
+            <w:alias w:val="AT1 - Nom entreprise"/>
+            <w:tag w:val="AT1 - Nom entreprise"/>
+            <w:id w:val="-1142807086"/>
+            <w:placeholder>
+              <w:docPart w:val="77B21022055B448DA7A04B4F29A049F0"/>
+            </w:placeholder>
+          </w:sdtPr>
+          <w:sdtEndPr>
+            <w:rPr>
+              <w:i w:val="0"/>
+            </w:rPr>
+          </w:sdtEndPr>
+          <w:sdtContent>
+            <w:tc>
+              <w:tcPr>
+                <w:tcW w:w="5512" w:type="dxa"/>
+                <w:gridSpan w:val="2"/>
+                <w:tcBorders>
+                  <w:right w:val="single" w:sz="8" w:space="0" w:color="BFBFBF" w:themeColor="background1" w:themeShade="BF"/>
+                </w:tcBorders>
+              </w:tcPr>
+              <w:p>
+                <w:pPr>
+                  <w:keepNext/>
+                  <w:ind w:left="130"/>
+                  <w:rPr>
+                    <w:rFonts w:cstheme="minorHAnsi"/>
+                    <w:color w:val="404040" w:themeColor="text1" w:themeTint="BF"/>
+                    <w:sz w:val="24"/>
+                  </w:rPr>
+                </w:pPr>
+                <w:proofErr w:type="spellStart"/>
+                <w:r>
+                  <w:rPr>
+                    <w:rFonts w:cstheme="minorHAnsi"/>
+                    <w:i/>
+                    <w:color w:val="000000" w:themeColor="text1"/>
+                  </w:rPr>
+                  <w:t>Petsquare</w:t>
+                </w:r>
+                <w:proofErr w:type="spellEnd"/>
+                <w:r>
+                  <w:rPr>
+                    <w:rFonts w:cstheme="minorHAnsi"/>
+                    <w:i/>
+                    <w:color w:val="000000" w:themeColor="text1"/>
+                  </w:rPr>
+                  <w:t xml:space="preserve"> GR</w:t>
+                </w:r>
+              </w:p>
+            </w:tc>
+          </w:sdtContent>
+        </w:sdt>
+      </w:tr>
+      <w:tr>
+        <w:trPr>
+          <w:trHeight w:val="508"/>
+        </w:trPr>
+        <w:tc>
+          <w:tcPr>
+            <w:tcW w:w="3554" w:type="dxa"/>
+            <w:gridSpan w:val="3"/>
+            <w:tcBorders>
+              <w:left w:val="single" w:sz="8" w:space="0" w:color="BFBFBF" w:themeColor="background1" w:themeShade="BF"/>
+            </w:tcBorders>
+          </w:tcPr>
+          <w:p>
+            <w:pPr>
+              <w:keepNext/>
+              <w:spacing w:before="120" w:after="120"/>
+              <w:rPr>
+                <w:rFonts w:cstheme="minorHAnsi"/>
+                <w:color w:val="404040" w:themeColor="text1" w:themeTint="BF"/>
+              </w:rPr>
+            </w:pPr>
+            <w:r>
+              <w:rPr>
+                <w:rFonts w:cstheme="minorHAnsi"/>
+                <w:color w:val="404040" w:themeColor="text1" w:themeTint="BF"/>
+              </w:rPr>
+              <w:t>Chantier, atelier, service</w:t>
+            </w:r>
+            <w:r>
+              <w:rPr>
+                <w:rFonts w:cstheme="minorHAnsi"/>
+                <w:b/>
+                <w:color w:val="404040" w:themeColor="text1" w:themeTint="BF"/>
+              </w:rPr>
+              <w:tab/>
+            </w:r>
+            <w:r>
+              <w:rPr>
+                <w:rFonts w:ascii="Wingdings 3" w:hAnsi="Wingdings 3" w:cstheme="minorHAnsi"/>
+                <w:noProof/>
+                <w:color w:val="D60093"/>
+                <w:sz w:val="12"/>
+                <w:szCs w:val="12"/>
+                <w:lang w:eastAsia="fr-FR"/>
+              </w:rPr>
+              <w:t></w:t>
+            </w:r>
+          </w:p>
+        </w:tc>
+        <w:tc>
+          <w:tcPr>
+            <w:tcW w:w="6795" w:type="dxa"/>
+            <w:gridSpan w:val="3"/>
+            <w:tcBorders>
+              <w:right w:val="single" w:sz="8" w:space="0" w:color="BFBFBF" w:themeColor="background1" w:themeShade="BF"/>
+            </w:tcBorders>
+          </w:tcPr>
+          <w:p>
+            <w:pPr>
+              <w:keepNext/>
+              <w:spacing w:before="120" w:after="120"/>
+              <w:rPr>
+                <w:rFonts w:cstheme="minorHAnsi"/>
+                <w:color w:val="404040" w:themeColor="text1" w:themeTint="BF"/>
+              </w:rPr>
+            </w:pPr>
+            <w:sdt>
+              <w:sdtPr>
+                <w:rPr>
+                  <w:rFonts w:cstheme="minorHAnsi"/>
+                  <w:color w:val="000000" w:themeColor="text1"/>
+                </w:rPr>
+                <w:alias w:val="AT1 - Chantier"/>
+                <w:tag w:val="AT1 - Chantier"/>
+                <w:id w:val="687335712"/>
+                <w:placeholder>
+                  <w:docPart w:val="264A7D14ECE24977BFEC951E3A756E3B"/>
+                </w:placeholder>
+              </w:sdtPr>
+              <w:sdtContent>
+                <w:sdt>
+                  <w:sdtPr>
+                    <w:rPr>
+                      <w:rFonts w:cstheme="minorHAnsi"/>
+                      <w:color w:val="000000" w:themeColor="text1"/>
+                    </w:rPr>
+                    <w:alias w:val="Chantier"/>
+                    <w:tag w:val="Chantier"/>
+                    <w:id w:val="-1849560769"/>
+                    <w:placeholder>
+                      <w:docPart w:val="5A3C6697EB2840159B34D16605E57FFF"/>
+                    </w:placeholder>
+                  </w:sdtPr>
+                  <w:sdtContent>
+                    <w:r>
+                      <w:rPr>
+                        <w:rFonts w:cstheme="minorHAnsi"/>
+                        <w:color w:val="000000" w:themeColor="text1"/>
+                      </w:rPr>
+                      <w:t>Projet professionnel réalisé en cours de stage.</w:t>
+                    </w:r>
+                  </w:sdtContent>
+                </w:sdt>
+              </w:sdtContent>
+            </w:sdt>
+          </w:p>
+        </w:tc>
+      </w:tr>
+      <w:tr>
+        <w:trPr>
+          <w:trHeight w:val="434"/>
+        </w:trPr>
+        <w:tc>
+          <w:tcPr>
+            <w:tcW w:w="10349" w:type="dxa"/>
+            <w:gridSpan w:val="6"/>
+            <w:tcBorders>
+              <w:left w:val="single" w:sz="8" w:space="0" w:color="BFBFBF" w:themeColor="background1" w:themeShade="BF"/>
+              <w:bottom w:val="single" w:sz="8" w:space="0" w:color="BFBFBF" w:themeColor="background1" w:themeShade="BF"/>
+              <w:right w:val="single" w:sz="8" w:space="0" w:color="BFBFBF" w:themeColor="background1" w:themeShade="BF"/>
+            </w:tcBorders>
+          </w:tcPr>
+          <w:p>
+            <w:pPr>
+              <w:keepNext/>
+              <w:spacing w:before="120" w:after="120"/>
+              <w:rPr>
+                <w:rFonts w:cstheme="minorHAnsi"/>
+                <w:color w:val="000000" w:themeColor="text1"/>
+              </w:rPr>
+            </w:pPr>
+            <w:r>
+              <w:rPr>
+                <w:rFonts w:cstheme="minorHAnsi"/>
+                <w:color w:val="404040" w:themeColor="text1" w:themeTint="BF"/>
+              </w:rPr>
+              <w:t xml:space="preserve">Période </w:t>
+            </w:r>
+            <w:proofErr w:type="gramStart"/>
+            <w:r>
+              <w:rPr>
+                <w:rFonts w:cstheme="minorHAnsi"/>
+                <w:color w:val="404040" w:themeColor="text1" w:themeTint="BF"/>
+              </w:rPr>
+              <w:t>d’exercice</w:t>
+            </w:r>
+            <w:r>
+              <w:rPr>
+                <w:rFonts w:cstheme="minorHAnsi"/>
+                <w:b/>
+                <w:color w:val="404040" w:themeColor="text1" w:themeTint="BF"/>
+              </w:rPr>
+              <w:t xml:space="preserve">  </w:t>
+            </w:r>
+            <w:r>
+              <w:rPr>
+                <w:rFonts w:cstheme="minorHAnsi"/>
+                <w:b/>
+                <w:color w:val="404040" w:themeColor="text1" w:themeTint="BF"/>
+              </w:rPr>
+              <w:tab/>
+            </w:r>
+            <w:proofErr w:type="gramEnd"/>
+            <w:r>
+              <w:rPr>
+                <w:rFonts w:ascii="Wingdings 3" w:hAnsi="Wingdings 3" w:cstheme="minorHAnsi"/>
+                <w:noProof/>
+                <w:color w:val="D60093"/>
+                <w:sz w:val="12"/>
+                <w:szCs w:val="12"/>
+                <w:lang w:eastAsia="fr-FR"/>
+              </w:rPr>
+              <w:t></w:t>
+            </w:r>
+            <w:r>
+              <w:rPr>
+                <w:rFonts w:ascii="Wingdings 3" w:hAnsi="Wingdings 3" w:cstheme="minorHAnsi"/>
+                <w:noProof/>
+                <w:color w:val="D60093"/>
+                <w:sz w:val="12"/>
+                <w:szCs w:val="12"/>
+                <w:lang w:eastAsia="fr-FR"/>
+              </w:rPr>
+              <w:t></w:t>
+            </w:r>
+            <w:r>
+              <w:rPr>
+                <w:rFonts w:ascii="Wingdings 3" w:hAnsi="Wingdings 3" w:cstheme="minorHAnsi"/>
+                <w:noProof/>
+                <w:color w:val="D60093"/>
+                <w:sz w:val="12"/>
+                <w:szCs w:val="12"/>
+                <w:lang w:eastAsia="fr-FR"/>
+              </w:rPr>
+              <w:t></w:t>
+            </w:r>
+            <w:r>
+              <w:rPr>
+                <w:rFonts w:ascii="Wingdings 3" w:hAnsi="Wingdings 3" w:cstheme="minorHAnsi"/>
+                <w:noProof/>
+                <w:color w:val="D60093"/>
+                <w:sz w:val="12"/>
+                <w:szCs w:val="12"/>
+                <w:lang w:eastAsia="fr-FR"/>
+              </w:rPr>
+              <w:t></w:t>
+            </w:r>
+            <w:r>
+              <w:rPr>
+                <w:rFonts w:ascii="Wingdings 3" w:hAnsi="Wingdings 3" w:cstheme="minorHAnsi"/>
+                <w:noProof/>
+                <w:color w:val="D60093"/>
+                <w:sz w:val="12"/>
+                <w:szCs w:val="12"/>
+                <w:lang w:eastAsia="fr-FR"/>
+              </w:rPr>
+              <w:t></w:t>
+            </w:r>
+            <w:r>
+              <w:rPr>
+                <w:rFonts w:cstheme="minorHAnsi"/>
+                <w:color w:val="404040" w:themeColor="text1" w:themeTint="BF"/>
+              </w:rPr>
+              <w:t>Du :</w:t>
+            </w:r>
+            <w:r>
+              <w:rPr>
+                <w:rFonts w:cstheme="minorHAnsi"/>
+                <w:color w:val="404040" w:themeColor="text1" w:themeTint="BF"/>
+              </w:rPr>
+              <w:tab/>
+            </w:r>
+            <w:sdt>
+              <w:sdtPr>
+                <w:rPr>
+                  <w:rFonts w:cstheme="minorHAnsi"/>
+                  <w:i/>
+                  <w:color w:val="000000" w:themeColor="text1"/>
+                </w:rPr>
+                <w:alias w:val="Date de début"/>
+                <w:tag w:val="Date de début"/>
+                <w:id w:val="-665473932"/>
+                <w:placeholder>
+                  <w:docPart w:val="50A439E365E44C11A4A90FCD5D092D03"/>
+                </w:placeholder>
+                <w:date w:fullDate="2024-12-16T00:00:00Z">
+                  <w:dateFormat w:val="dd/MM/yyyy"/>
+                  <w:lid w:val="fr-FR"/>
+                  <w:storeMappedDataAs w:val="dateTime"/>
+                  <w:calendar w:val="gregorian"/>
+                </w:date>
+              </w:sdtPr>
+              <w:sdtContent>
+                <w:r>
+                  <w:rPr>
+                    <w:rFonts w:cstheme="minorHAnsi"/>
+                    <w:i/>
+                    <w:color w:val="000000" w:themeColor="text1"/>
+                  </w:rPr>
+                  <w:t>16/12/2024</w:t>
+                </w:r>
+              </w:sdtContent>
+            </w:sdt>
+            <w:r>
+              <w:rPr>
+                <w:rFonts w:cstheme="minorHAnsi"/>
+                <w:b/>
+                <w:color w:val="404040" w:themeColor="text1" w:themeTint="BF"/>
+              </w:rPr>
+              <w:tab/>
+            </w:r>
+            <w:r>
+              <w:rPr>
+                <w:rFonts w:cstheme="minorHAnsi"/>
+                <w:color w:val="404040" w:themeColor="text1" w:themeTint="BF"/>
+              </w:rPr>
+              <w:t>au :</w:t>
+            </w:r>
+            <w:r>
+              <w:rPr>
+                <w:rFonts w:cstheme="minorHAnsi"/>
+                <w:b/>
+                <w:color w:val="404040" w:themeColor="text1" w:themeTint="BF"/>
+              </w:rPr>
+              <w:tab/>
+            </w:r>
+            <w:sdt>
+              <w:sdtPr>
+                <w:rPr>
+                  <w:rFonts w:cstheme="minorHAnsi"/>
+                  <w:i/>
+                  <w:color w:val="000000" w:themeColor="text1"/>
+                </w:rPr>
+                <w:alias w:val="Date de fin"/>
+                <w:tag w:val="Date de fin"/>
+                <w:id w:val="1379211494"/>
+                <w:placeholder>
+                  <w:docPart w:val="554320323F934ECE84A4B897213E5F3B"/>
+                </w:placeholder>
+                <w:date w:fullDate="2025-01-17T00:00:00Z">
+                  <w:dateFormat w:val="dd/MM/yyyy"/>
+                  <w:lid w:val="fr-FR"/>
+                  <w:storeMappedDataAs w:val="dateTime"/>
+                  <w:calendar w:val="gregorian"/>
+                </w:date>
+              </w:sdtPr>
+              <w:sdtContent>
+                <w:r>
+                  <w:rPr>
+                    <w:rFonts w:cstheme="minorHAnsi"/>
+                    <w:i/>
+                    <w:color w:val="000000" w:themeColor="text1"/>
+                  </w:rPr>
+                  <w:t>17/01/2025</w:t>
+                </w:r>
+              </w:sdtContent>
+            </w:sdt>
+          </w:p>
+        </w:tc>
+      </w:tr>
+      <w:tr>
+        <w:trPr>
+          <w:gridAfter w:val="1"/>
+          <w:wAfter w:w="567" w:type="dxa"/>
+        </w:trPr>
+        <w:tc>
+          <w:tcPr>
+            <w:tcW w:w="9782" w:type="dxa"/>
+            <w:gridSpan w:val="5"/>
+          </w:tcPr>
+          <w:p>
+            <w:pPr>
+              <w:rPr>
+                <w:rFonts w:cstheme="minorHAnsi"/>
+                <w:b/>
+                <w:color w:val="404040" w:themeColor="text1" w:themeTint="BF"/>
+                <w:sz w:val="12"/>
+                <w:szCs w:val="16"/>
+              </w:rPr>
+            </w:pPr>
+          </w:p>
+        </w:tc>
+      </w:tr>
+      <w:tr>
+        <w:trPr>
+          <w:gridAfter w:val="1"/>
+          <w:wAfter w:w="567" w:type="dxa"/>
+        </w:trPr>
+        <w:tc>
+          <w:tcPr>
+            <w:tcW w:w="9782" w:type="dxa"/>
+            <w:gridSpan w:val="5"/>
+          </w:tcPr>
+          <w:p>
+            <w:pPr>
+              <w:keepNext/>
+              <w:rPr>
+                <w:rFonts w:cstheme="minorHAnsi"/>
+                <w:color w:val="404040" w:themeColor="text1" w:themeTint="BF"/>
+                <w:sz w:val="12"/>
+                <w:szCs w:val="16"/>
+              </w:rPr>
+            </w:pPr>
+          </w:p>
+        </w:tc>
+      </w:tr>
+      <w:tr>
+        <w:trPr>
+          <w:gridAfter w:val="1"/>
+          <w:wAfter w:w="567" w:type="dxa"/>
+        </w:trPr>
+        <w:tc>
+          <w:tcPr>
+            <w:tcW w:w="9782" w:type="dxa"/>
+            <w:gridSpan w:val="5"/>
+            <w:tcBorders>
+              <w:left w:val="single" w:sz="24" w:space="0" w:color="D60093"/>
+              <w:bottom w:val="single" w:sz="8" w:space="0" w:color="D60093"/>
+            </w:tcBorders>
+          </w:tcPr>
+          <w:p>
+            <w:pPr>
+              <w:keepNext/>
+              <w:rPr>
+                <w:rFonts w:cstheme="minorHAnsi"/>
+                <w:b/>
+                <w:color w:val="404040" w:themeColor="text1" w:themeTint="BF"/>
+              </w:rPr>
+            </w:pPr>
+            <w:r>
+              <w:rPr>
+                <w:rFonts w:cstheme="minorHAnsi"/>
+                <w:b/>
+                <w:color w:val="404040" w:themeColor="text1" w:themeTint="BF"/>
+              </w:rPr>
+              <w:t xml:space="preserve">5. Informations complémentaires </w:t>
+            </w:r>
+            <w:r>
+              <w:rPr>
+                <w:rFonts w:cstheme="minorHAnsi"/>
+                <w:i/>
+                <w:color w:val="404040" w:themeColor="text1" w:themeTint="BF"/>
+              </w:rPr>
+              <w:t>(facultatif)</w:t>
+            </w:r>
+          </w:p>
+        </w:tc>
+      </w:tr>
+      <w:tr>
+        <w:trPr>
+          <w:trHeight w:val="15"/>
+        </w:trPr>
+        <w:tc>
+          <w:tcPr>
+            <w:tcW w:w="10349" w:type="dxa"/>
+            <w:gridSpan w:val="6"/>
+            <w:tcBorders>
+              <w:top w:val="single" w:sz="8" w:space="0" w:color="D60093"/>
+              <w:left w:val="single" w:sz="8" w:space="0" w:color="BFBFBF" w:themeColor="background1" w:themeShade="BF"/>
+              <w:right w:val="single" w:sz="8" w:space="0" w:color="BFBFBF" w:themeColor="background1" w:themeShade="BF"/>
+            </w:tcBorders>
+          </w:tcPr>
+          <w:p>
+            <w:pPr>
+              <w:keepNext/>
+              <w:rPr>
+                <w:rFonts w:cstheme="minorHAnsi"/>
+                <w:b/>
+                <w:color w:val="404040" w:themeColor="text1" w:themeTint="BF"/>
+                <w:sz w:val="12"/>
+              </w:rPr>
+            </w:pPr>
+          </w:p>
+        </w:tc>
+      </w:tr>
+      <w:tr>
+        <w:trPr>
+          <w:trHeight w:val="142"/>
+        </w:trPr>
+        <w:tc>
+          <w:tcPr>
+            <w:tcW w:w="10349" w:type="dxa"/>
+            <w:gridSpan w:val="6"/>
+            <w:tcBorders>
+              <w:left w:val="single" w:sz="8" w:space="0" w:color="BFBFBF" w:themeColor="background1" w:themeShade="BF"/>
+              <w:right w:val="single" w:sz="8" w:space="0" w:color="BFBFBF" w:themeColor="background1" w:themeShade="BF"/>
+            </w:tcBorders>
+          </w:tcPr>
+          <w:p>
+            <w:pPr>
+              <w:widowControl w:val="0"/>
+              <w:rPr>
+                <w:rFonts w:cstheme="minorHAnsi"/>
+                <w:color w:val="404040" w:themeColor="text1" w:themeTint="BF"/>
+                <w:sz w:val="24"/>
+              </w:rPr>
+            </w:pPr>
+            <w:r>
+              <w:rPr>
+                <w:rFonts w:cstheme="minorHAnsi"/>
+                <w:color w:val="404040" w:themeColor="text1" w:themeTint="BF"/>
+                <w:sz w:val="24"/>
+              </w:rPr>
+              <w:t>Le dépôt de ce projet est défini comme privé car il contient des données sensibles concernant l'entreprise.</w:t>
+            </w:r>
+          </w:p>
+        </w:tc>
+      </w:tr>
+      <w:tr>
+        <w:trPr>
+          <w:trHeight w:val="142"/>
+        </w:trPr>
+        <w:tc>
+          <w:tcPr>
+            <w:tcW w:w="10349" w:type="dxa"/>
+            <w:gridSpan w:val="6"/>
+            <w:tcBorders>
+              <w:left w:val="single" w:sz="8" w:space="0" w:color="BFBFBF" w:themeColor="background1" w:themeShade="BF"/>
+              <w:bottom w:val="single" w:sz="8" w:space="0" w:color="BFBFBF" w:themeColor="background1" w:themeShade="BF"/>
+              <w:right w:val="single" w:sz="8" w:space="0" w:color="BFBFBF" w:themeColor="background1" w:themeShade="BF"/>
+            </w:tcBorders>
+          </w:tcPr>
+          <w:p>
+            <w:pPr>
+              <w:rPr>
+                <w:rFonts w:cstheme="minorHAnsi"/>
+                <w:color w:val="404040" w:themeColor="text1" w:themeTint="BF"/>
+                <w:sz w:val="12"/>
+                <w:szCs w:val="16"/>
+              </w:rPr>
+            </w:pPr>
+          </w:p>
+        </w:tc>
+      </w:tr>
+    </w:tbl>
+    <w:p/>
+    <w:p/>
+    <w:p/>
+    <w:p/>
+    <w:p/>
+    <w:p/>
+    <w:p/>
+    <w:p/>
+    <w:p/>
+    <w:p/>
     <w:p/>
     <w:tbl>
       <w:tblPr>
@@ -7005,6 +8223,7 @@
                 <w:sz w:val="36"/>
                 <w:szCs w:val="36"/>
               </w:rPr>
+              <w:lastRenderedPageBreak/>
               <w:t>A</w:t>
             </w:r>
             <w:r>
@@ -12721,7 +13940,7 @@
       </w:pPr>
     </w:p>
     <w:sectPr>
-      <w:headerReference w:type="default" r:id="rId13"/>
+      <w:headerReference w:type="default" r:id="rId18"/>
       <w:pgSz w:w="11906" w:h="16838" w:code="9"/>
       <w:pgMar w:top="1418" w:right="1134" w:bottom="1418" w:left="1134" w:header="737" w:footer="510" w:gutter="170"/>
       <w:cols w:space="708"/>
@@ -16452,6 +17671,282 @@
         </w:p>
       </w:docPartBody>
     </w:docPart>
+    <w:docPart>
+      <w:docPartPr>
+        <w:name w:val="DDD71195C2BC47DB9341B6689CC4E181"/>
+        <w:category>
+          <w:name w:val="General"/>
+          <w:gallery w:val="placeholder"/>
+        </w:category>
+        <w:types>
+          <w:type w:val="bbPlcHdr"/>
+        </w:types>
+        <w:behaviors>
+          <w:behavior w:val="content"/>
+        </w:behaviors>
+        <w:guid w:val="{3204F540-ADD2-4D1A-8EFA-0566AEB41AF6}"/>
+      </w:docPartPr>
+      <w:docPartBody>
+        <w:p>
+          <w:pPr>
+            <w:pStyle w:val="DDD71195C2BC47DB9341B6689CC4E181"/>
+          </w:pPr>
+          <w:r>
+            <w:rPr>
+              <w:rStyle w:val="PlaceholderText"/>
+            </w:rPr>
+            <w:t>N°</w:t>
+          </w:r>
+        </w:p>
+      </w:docPartBody>
+    </w:docPart>
+    <w:docPart>
+      <w:docPartPr>
+        <w:name w:val="E4ABED70FA2F4D8FB3AB16CAFC27B0C3"/>
+        <w:category>
+          <w:name w:val="General"/>
+          <w:gallery w:val="placeholder"/>
+        </w:category>
+        <w:types>
+          <w:type w:val="bbPlcHdr"/>
+        </w:types>
+        <w:behaviors>
+          <w:behavior w:val="content"/>
+        </w:behaviors>
+        <w:guid w:val="{57922F39-7F0D-49F8-89D0-8B9D2553CF77}"/>
+      </w:docPartPr>
+      <w:docPartBody>
+        <w:p>
+          <w:pPr>
+            <w:pStyle w:val="E4ABED70FA2F4D8FB3AB16CAFC27B0C3"/>
+          </w:pPr>
+          <w:r>
+            <w:rPr>
+              <w:rStyle w:val="PlaceholderText"/>
+              <w:b/>
+              <w:color w:val="404040" w:themeColor="text1" w:themeTint="BF"/>
+              <w:sz w:val="28"/>
+              <w:szCs w:val="28"/>
+            </w:rPr>
+            <w:t>Cliquez ici pour entrer l’intitulé de l’activité</w:t>
+          </w:r>
+        </w:p>
+      </w:docPartBody>
+    </w:docPart>
+    <w:docPart>
+      <w:docPartPr>
+        <w:name w:val="429F9D6100544D52AA5CAA4CB45C1BFA"/>
+        <w:category>
+          <w:name w:val="General"/>
+          <w:gallery w:val="placeholder"/>
+        </w:category>
+        <w:types>
+          <w:type w:val="bbPlcHdr"/>
+        </w:types>
+        <w:behaviors>
+          <w:behavior w:val="content"/>
+        </w:behaviors>
+        <w:guid w:val="{8B96943D-5A36-4B0D-B74F-8F0B06EE7392}"/>
+      </w:docPartPr>
+      <w:docPartBody>
+        <w:p>
+          <w:pPr>
+            <w:pStyle w:val="429F9D6100544D52AA5CAA4CB45C1BFA"/>
+          </w:pPr>
+          <w:r>
+            <w:rPr>
+              <w:rStyle w:val="PlaceholderText"/>
+              <w:i/>
+              <w:color w:val="000000" w:themeColor="text1"/>
+            </w:rPr>
+            <w:t>Cliquez ici pour entrer l’intitulé de l’exemple</w:t>
+          </w:r>
+        </w:p>
+      </w:docPartBody>
+    </w:docPart>
+    <w:docPart>
+      <w:docPartPr>
+        <w:name w:val="93032E1E991146C0A3702A08307F1A21"/>
+        <w:category>
+          <w:name w:val="General"/>
+          <w:gallery w:val="placeholder"/>
+        </w:category>
+        <w:types>
+          <w:type w:val="bbPlcHdr"/>
+        </w:types>
+        <w:behaviors>
+          <w:behavior w:val="content"/>
+        </w:behaviors>
+        <w:guid w:val="{6C90EDF2-1379-47A9-A719-85B9813591B3}"/>
+      </w:docPartPr>
+      <w:docPartBody>
+        <w:p>
+          <w:pPr>
+            <w:pStyle w:val="93032E1E991146C0A3702A08307F1A21"/>
+          </w:pPr>
+          <w:r>
+            <w:rPr>
+              <w:rStyle w:val="PlaceholderText"/>
+              <w:b/>
+              <w:color w:val="404040" w:themeColor="text1" w:themeTint="BF"/>
+              <w:sz w:val="28"/>
+              <w:szCs w:val="28"/>
+            </w:rPr>
+            <w:t>Cliquez ici pour entrer l’intitulé de l’activité</w:t>
+          </w:r>
+        </w:p>
+      </w:docPartBody>
+    </w:docPart>
+    <w:docPart>
+      <w:docPartPr>
+        <w:name w:val="77B21022055B448DA7A04B4F29A049F0"/>
+        <w:category>
+          <w:name w:val="General"/>
+          <w:gallery w:val="placeholder"/>
+        </w:category>
+        <w:types>
+          <w:type w:val="bbPlcHdr"/>
+        </w:types>
+        <w:behaviors>
+          <w:behavior w:val="content"/>
+        </w:behaviors>
+        <w:guid w:val="{58126B88-49CF-4D36-81E3-C190F4AD8476}"/>
+      </w:docPartPr>
+      <w:docPartBody>
+        <w:p>
+          <w:pPr>
+            <w:pStyle w:val="77B21022055B448DA7A04B4F29A049F0"/>
+          </w:pPr>
+          <w:r>
+            <w:rPr>
+              <w:rStyle w:val="PlaceholderText"/>
+              <w:color w:val="000000" w:themeColor="text1"/>
+            </w:rPr>
+            <w:t>Cliquez ici pour taper du texte.</w:t>
+          </w:r>
+        </w:p>
+      </w:docPartBody>
+    </w:docPart>
+    <w:docPart>
+      <w:docPartPr>
+        <w:name w:val="264A7D14ECE24977BFEC951E3A756E3B"/>
+        <w:category>
+          <w:name w:val="General"/>
+          <w:gallery w:val="placeholder"/>
+        </w:category>
+        <w:types>
+          <w:type w:val="bbPlcHdr"/>
+        </w:types>
+        <w:behaviors>
+          <w:behavior w:val="content"/>
+        </w:behaviors>
+        <w:guid w:val="{F62A5294-716A-4784-9AE1-05049EB1CF0E}"/>
+      </w:docPartPr>
+      <w:docPartBody>
+        <w:p>
+          <w:pPr>
+            <w:pStyle w:val="264A7D14ECE24977BFEC951E3A756E3B"/>
+          </w:pPr>
+          <w:r>
+            <w:rPr>
+              <w:rStyle w:val="PlaceholderText"/>
+              <w:color w:val="000000" w:themeColor="text1"/>
+            </w:rPr>
+            <w:t>Cliquez ici pour taper du texte.</w:t>
+          </w:r>
+        </w:p>
+      </w:docPartBody>
+    </w:docPart>
+    <w:docPart>
+      <w:docPartPr>
+        <w:name w:val="50A439E365E44C11A4A90FCD5D092D03"/>
+        <w:category>
+          <w:name w:val="General"/>
+          <w:gallery w:val="placeholder"/>
+        </w:category>
+        <w:types>
+          <w:type w:val="bbPlcHdr"/>
+        </w:types>
+        <w:behaviors>
+          <w:behavior w:val="content"/>
+        </w:behaviors>
+        <w:guid w:val="{8053DD37-AC9E-4A8C-A122-4001A3531F11}"/>
+      </w:docPartPr>
+      <w:docPartBody>
+        <w:p>
+          <w:pPr>
+            <w:pStyle w:val="50A439E365E44C11A4A90FCD5D092D03"/>
+          </w:pPr>
+          <w:r>
+            <w:rPr>
+              <w:rStyle w:val="PlaceholderText"/>
+              <w:color w:val="000000" w:themeColor="text1"/>
+            </w:rPr>
+            <w:t>Cliquez ici</w:t>
+          </w:r>
+        </w:p>
+      </w:docPartBody>
+    </w:docPart>
+    <w:docPart>
+      <w:docPartPr>
+        <w:name w:val="554320323F934ECE84A4B897213E5F3B"/>
+        <w:category>
+          <w:name w:val="General"/>
+          <w:gallery w:val="placeholder"/>
+        </w:category>
+        <w:types>
+          <w:type w:val="bbPlcHdr"/>
+        </w:types>
+        <w:behaviors>
+          <w:behavior w:val="content"/>
+        </w:behaviors>
+        <w:guid w:val="{BBF47BE2-6CB2-434E-8AEE-2E95BFE5520B}"/>
+      </w:docPartPr>
+      <w:docPartBody>
+        <w:p>
+          <w:pPr>
+            <w:pStyle w:val="554320323F934ECE84A4B897213E5F3B"/>
+          </w:pPr>
+          <w:r>
+            <w:rPr>
+              <w:rStyle w:val="PlaceholderText"/>
+              <w:color w:val="000000" w:themeColor="text1"/>
+            </w:rPr>
+            <w:t>Cliquez ici</w:t>
+          </w:r>
+        </w:p>
+      </w:docPartBody>
+    </w:docPart>
+    <w:docPart>
+      <w:docPartPr>
+        <w:name w:val="5A3C6697EB2840159B34D16605E57FFF"/>
+        <w:category>
+          <w:name w:val="General"/>
+          <w:gallery w:val="placeholder"/>
+        </w:category>
+        <w:types>
+          <w:type w:val="bbPlcHdr"/>
+        </w:types>
+        <w:behaviors>
+          <w:behavior w:val="content"/>
+        </w:behaviors>
+        <w:guid w:val="{762BDD95-49B3-4D3C-9A49-CB5F133D56E4}"/>
+      </w:docPartPr>
+      <w:docPartBody>
+        <w:p>
+          <w:pPr>
+            <w:pStyle w:val="5A3C6697EB2840159B34D16605E57FFF"/>
+          </w:pPr>
+          <w:r>
+            <w:rPr>
+              <w:rStyle w:val="PlaceholderText"/>
+              <w:color w:val="000000" w:themeColor="text1"/>
+            </w:rPr>
+            <w:t>Cliquez ici pour taper du texte.</w:t>
+          </w:r>
+        </w:p>
+      </w:docPartBody>
+    </w:docPart>
   </w:docParts>
 </w:glossaryDocument>
 </file>
@@ -16567,6 +18062,7 @@
     <w:rsid w:val="0019655F"/>
     <w:rsid w:val="001C007C"/>
     <w:rsid w:val="001D40C9"/>
+    <w:rsid w:val="001F1C5E"/>
     <w:rsid w:val="001F1D65"/>
     <w:rsid w:val="00201A2C"/>
     <w:rsid w:val="003469F1"/>
@@ -16580,6 +18076,7 @@
     <w:rsid w:val="0053161D"/>
     <w:rsid w:val="00563758"/>
     <w:rsid w:val="0073464D"/>
+    <w:rsid w:val="00786E2A"/>
     <w:rsid w:val="007958BD"/>
     <w:rsid w:val="007D652C"/>
     <w:rsid w:val="0098074E"/>
@@ -16590,6 +18087,7 @@
     <w:rsid w:val="00B92A5D"/>
     <w:rsid w:val="00BB40B2"/>
     <w:rsid w:val="00E80FF6"/>
+    <w:rsid w:val="00EC77A9"/>
     <w:rsid w:val="00F341BD"/>
     <w:rsid w:val="00F95324"/>
   </w:rsids>
@@ -17044,10 +18542,7 @@
     <w:basedOn w:val="DefaultParagraphFont"/>
     <w:uiPriority w:val="99"/>
     <w:semiHidden/>
-    <w:rsid w:val="00F95324"/>
-    <w:rPr>
-      <w:color w:val="808080"/>
-    </w:rPr>
+    <w:rsid w:val="00786E2A"/>
   </w:style>
   <w:style w:type="paragraph" w:styleId="BalloonText">
     <w:name w:val="Balloon Text"/>
@@ -17204,6 +18699,604 @@
   <w:style w:type="paragraph" w:customStyle="1" w:styleId="77FD9216712246FC868967981E8ACD65">
     <w:name w:val="77FD9216712246FC868967981E8ACD65"/>
     <w:rsid w:val="00F95324"/>
+  </w:style>
+  <w:style w:type="paragraph" w:customStyle="1" w:styleId="4674034F972E4C5DAF46C3388A6B4FCF">
+    <w:name w:val="4674034F972E4C5DAF46C3388A6B4FCF"/>
+    <w:rsid w:val="00786E2A"/>
+    <w:pPr>
+      <w:spacing w:after="160" w:line="278" w:lineRule="auto"/>
+    </w:pPr>
+    <w:rPr>
+      <w:kern w:val="2"/>
+      <w:sz w:val="24"/>
+      <w:szCs w:val="24"/>
+      <w14:ligatures w14:val="standardContextual"/>
+    </w:rPr>
+  </w:style>
+  <w:style w:type="paragraph" w:customStyle="1" w:styleId="84093BB638CC46A8AF826DA747737EE6">
+    <w:name w:val="84093BB638CC46A8AF826DA747737EE6"/>
+    <w:rsid w:val="00786E2A"/>
+    <w:pPr>
+      <w:spacing w:after="160" w:line="278" w:lineRule="auto"/>
+    </w:pPr>
+    <w:rPr>
+      <w:kern w:val="2"/>
+      <w:sz w:val="24"/>
+      <w:szCs w:val="24"/>
+      <w14:ligatures w14:val="standardContextual"/>
+    </w:rPr>
+  </w:style>
+  <w:style w:type="paragraph" w:customStyle="1" w:styleId="FCC3CCC3691C47239F8987A40A27BAB7">
+    <w:name w:val="FCC3CCC3691C47239F8987A40A27BAB7"/>
+    <w:rsid w:val="00786E2A"/>
+    <w:pPr>
+      <w:spacing w:after="160" w:line="278" w:lineRule="auto"/>
+    </w:pPr>
+    <w:rPr>
+      <w:kern w:val="2"/>
+      <w:sz w:val="24"/>
+      <w:szCs w:val="24"/>
+      <w14:ligatures w14:val="standardContextual"/>
+    </w:rPr>
+  </w:style>
+  <w:style w:type="paragraph" w:customStyle="1" w:styleId="D0B6CCA2F30E4E5F8AA15FC5697702B6">
+    <w:name w:val="D0B6CCA2F30E4E5F8AA15FC5697702B6"/>
+    <w:rsid w:val="00786E2A"/>
+    <w:pPr>
+      <w:spacing w:after="160" w:line="278" w:lineRule="auto"/>
+    </w:pPr>
+    <w:rPr>
+      <w:kern w:val="2"/>
+      <w:sz w:val="24"/>
+      <w:szCs w:val="24"/>
+      <w14:ligatures w14:val="standardContextual"/>
+    </w:rPr>
+  </w:style>
+  <w:style w:type="paragraph" w:customStyle="1" w:styleId="7A02E40B621E47C580A8628D039D2E9C">
+    <w:name w:val="7A02E40B621E47C580A8628D039D2E9C"/>
+    <w:rsid w:val="00786E2A"/>
+    <w:pPr>
+      <w:spacing w:after="160" w:line="278" w:lineRule="auto"/>
+    </w:pPr>
+    <w:rPr>
+      <w:kern w:val="2"/>
+      <w:sz w:val="24"/>
+      <w:szCs w:val="24"/>
+      <w14:ligatures w14:val="standardContextual"/>
+    </w:rPr>
+  </w:style>
+  <w:style w:type="paragraph" w:customStyle="1" w:styleId="2AEA43DC481E4B33952E9F60AC398225">
+    <w:name w:val="2AEA43DC481E4B33952E9F60AC398225"/>
+    <w:rsid w:val="00786E2A"/>
+    <w:pPr>
+      <w:spacing w:after="160" w:line="278" w:lineRule="auto"/>
+    </w:pPr>
+    <w:rPr>
+      <w:kern w:val="2"/>
+      <w:sz w:val="24"/>
+      <w:szCs w:val="24"/>
+      <w14:ligatures w14:val="standardContextual"/>
+    </w:rPr>
+  </w:style>
+  <w:style w:type="paragraph" w:customStyle="1" w:styleId="DDA8EC4477534FF6925670F0D37C9C43">
+    <w:name w:val="DDA8EC4477534FF6925670F0D37C9C43"/>
+    <w:rsid w:val="00786E2A"/>
+    <w:pPr>
+      <w:spacing w:after="160" w:line="278" w:lineRule="auto"/>
+    </w:pPr>
+    <w:rPr>
+      <w:kern w:val="2"/>
+      <w:sz w:val="24"/>
+      <w:szCs w:val="24"/>
+      <w14:ligatures w14:val="standardContextual"/>
+    </w:rPr>
+  </w:style>
+  <w:style w:type="paragraph" w:customStyle="1" w:styleId="AD146721989F424A850554D168B35BFD">
+    <w:name w:val="AD146721989F424A850554D168B35BFD"/>
+    <w:rsid w:val="00786E2A"/>
+    <w:pPr>
+      <w:spacing w:after="160" w:line="278" w:lineRule="auto"/>
+    </w:pPr>
+    <w:rPr>
+      <w:kern w:val="2"/>
+      <w:sz w:val="24"/>
+      <w:szCs w:val="24"/>
+      <w14:ligatures w14:val="standardContextual"/>
+    </w:rPr>
+  </w:style>
+  <w:style w:type="paragraph" w:customStyle="1" w:styleId="4C28DB622555455297D332A9264E31CF">
+    <w:name w:val="4C28DB622555455297D332A9264E31CF"/>
+    <w:rsid w:val="00786E2A"/>
+    <w:pPr>
+      <w:spacing w:after="160" w:line="278" w:lineRule="auto"/>
+    </w:pPr>
+    <w:rPr>
+      <w:kern w:val="2"/>
+      <w:sz w:val="24"/>
+      <w:szCs w:val="24"/>
+      <w14:ligatures w14:val="standardContextual"/>
+    </w:rPr>
+  </w:style>
+  <w:style w:type="paragraph" w:customStyle="1" w:styleId="F4208FC5C9914400A49A692E180ED13B">
+    <w:name w:val="F4208FC5C9914400A49A692E180ED13B"/>
+    <w:rsid w:val="00786E2A"/>
+    <w:pPr>
+      <w:spacing w:after="160" w:line="278" w:lineRule="auto"/>
+    </w:pPr>
+    <w:rPr>
+      <w:kern w:val="2"/>
+      <w:sz w:val="24"/>
+      <w:szCs w:val="24"/>
+      <w14:ligatures w14:val="standardContextual"/>
+    </w:rPr>
+  </w:style>
+  <w:style w:type="paragraph" w:customStyle="1" w:styleId="77A264E921184437AB3FBAF3D6A0CC8F">
+    <w:name w:val="77A264E921184437AB3FBAF3D6A0CC8F"/>
+    <w:rsid w:val="00786E2A"/>
+    <w:pPr>
+      <w:spacing w:after="160" w:line="278" w:lineRule="auto"/>
+    </w:pPr>
+    <w:rPr>
+      <w:kern w:val="2"/>
+      <w:sz w:val="24"/>
+      <w:szCs w:val="24"/>
+      <w14:ligatures w14:val="standardContextual"/>
+    </w:rPr>
+  </w:style>
+  <w:style w:type="paragraph" w:customStyle="1" w:styleId="53E0FC65894347F089FFA9BBFA712C1E">
+    <w:name w:val="53E0FC65894347F089FFA9BBFA712C1E"/>
+    <w:rsid w:val="00786E2A"/>
+    <w:pPr>
+      <w:spacing w:after="160" w:line="278" w:lineRule="auto"/>
+    </w:pPr>
+    <w:rPr>
+      <w:kern w:val="2"/>
+      <w:sz w:val="24"/>
+      <w:szCs w:val="24"/>
+      <w14:ligatures w14:val="standardContextual"/>
+    </w:rPr>
+  </w:style>
+  <w:style w:type="paragraph" w:customStyle="1" w:styleId="21B7E44B2A6B427B9723C9DFC378DE93">
+    <w:name w:val="21B7E44B2A6B427B9723C9DFC378DE93"/>
+    <w:rsid w:val="00786E2A"/>
+    <w:pPr>
+      <w:spacing w:after="160" w:line="278" w:lineRule="auto"/>
+    </w:pPr>
+    <w:rPr>
+      <w:kern w:val="2"/>
+      <w:sz w:val="24"/>
+      <w:szCs w:val="24"/>
+      <w14:ligatures w14:val="standardContextual"/>
+    </w:rPr>
+  </w:style>
+  <w:style w:type="paragraph" w:customStyle="1" w:styleId="65EF170399784908AB7890E566220925">
+    <w:name w:val="65EF170399784908AB7890E566220925"/>
+    <w:rsid w:val="00786E2A"/>
+    <w:pPr>
+      <w:spacing w:after="160" w:line="278" w:lineRule="auto"/>
+    </w:pPr>
+    <w:rPr>
+      <w:kern w:val="2"/>
+      <w:sz w:val="24"/>
+      <w:szCs w:val="24"/>
+      <w14:ligatures w14:val="standardContextual"/>
+    </w:rPr>
+  </w:style>
+  <w:style w:type="paragraph" w:customStyle="1" w:styleId="33C070D07B99451580391538EB18C8FF">
+    <w:name w:val="33C070D07B99451580391538EB18C8FF"/>
+    <w:rsid w:val="00786E2A"/>
+    <w:pPr>
+      <w:spacing w:after="160" w:line="278" w:lineRule="auto"/>
+    </w:pPr>
+    <w:rPr>
+      <w:kern w:val="2"/>
+      <w:sz w:val="24"/>
+      <w:szCs w:val="24"/>
+      <w14:ligatures w14:val="standardContextual"/>
+    </w:rPr>
+  </w:style>
+  <w:style w:type="paragraph" w:customStyle="1" w:styleId="A258BCB0F7D9480A8A1603F5DAFC0200">
+    <w:name w:val="A258BCB0F7D9480A8A1603F5DAFC0200"/>
+    <w:rsid w:val="00786E2A"/>
+    <w:pPr>
+      <w:spacing w:after="160" w:line="278" w:lineRule="auto"/>
+    </w:pPr>
+    <w:rPr>
+      <w:kern w:val="2"/>
+      <w:sz w:val="24"/>
+      <w:szCs w:val="24"/>
+      <w14:ligatures w14:val="standardContextual"/>
+    </w:rPr>
+  </w:style>
+  <w:style w:type="paragraph" w:customStyle="1" w:styleId="464CA3A90DBC41A492B0AC8C6CDA00A7">
+    <w:name w:val="464CA3A90DBC41A492B0AC8C6CDA00A7"/>
+    <w:rsid w:val="00786E2A"/>
+    <w:pPr>
+      <w:spacing w:after="160" w:line="278" w:lineRule="auto"/>
+    </w:pPr>
+    <w:rPr>
+      <w:kern w:val="2"/>
+      <w:sz w:val="24"/>
+      <w:szCs w:val="24"/>
+      <w14:ligatures w14:val="standardContextual"/>
+    </w:rPr>
+  </w:style>
+  <w:style w:type="paragraph" w:customStyle="1" w:styleId="31A7391BC1664DB78C14D588A51CF41A">
+    <w:name w:val="31A7391BC1664DB78C14D588A51CF41A"/>
+    <w:rsid w:val="00786E2A"/>
+    <w:pPr>
+      <w:spacing w:after="160" w:line="278" w:lineRule="auto"/>
+    </w:pPr>
+    <w:rPr>
+      <w:kern w:val="2"/>
+      <w:sz w:val="24"/>
+      <w:szCs w:val="24"/>
+      <w14:ligatures w14:val="standardContextual"/>
+    </w:rPr>
+  </w:style>
+  <w:style w:type="paragraph" w:customStyle="1" w:styleId="09E86462A0E74DECB192BCDE7455DD1B">
+    <w:name w:val="09E86462A0E74DECB192BCDE7455DD1B"/>
+    <w:rsid w:val="00786E2A"/>
+    <w:pPr>
+      <w:spacing w:after="160" w:line="278" w:lineRule="auto"/>
+    </w:pPr>
+    <w:rPr>
+      <w:kern w:val="2"/>
+      <w:sz w:val="24"/>
+      <w:szCs w:val="24"/>
+      <w14:ligatures w14:val="standardContextual"/>
+    </w:rPr>
+  </w:style>
+  <w:style w:type="paragraph" w:customStyle="1" w:styleId="390C69D8B5AC494B8B63068CD563A179">
+    <w:name w:val="390C69D8B5AC494B8B63068CD563A179"/>
+    <w:rsid w:val="00786E2A"/>
+    <w:pPr>
+      <w:spacing w:after="160" w:line="278" w:lineRule="auto"/>
+    </w:pPr>
+    <w:rPr>
+      <w:kern w:val="2"/>
+      <w:sz w:val="24"/>
+      <w:szCs w:val="24"/>
+      <w14:ligatures w14:val="standardContextual"/>
+    </w:rPr>
+  </w:style>
+  <w:style w:type="paragraph" w:customStyle="1" w:styleId="62112B6F45114340BC11F32A313F3321">
+    <w:name w:val="62112B6F45114340BC11F32A313F3321"/>
+    <w:rsid w:val="00786E2A"/>
+    <w:pPr>
+      <w:spacing w:after="160" w:line="278" w:lineRule="auto"/>
+    </w:pPr>
+    <w:rPr>
+      <w:kern w:val="2"/>
+      <w:sz w:val="24"/>
+      <w:szCs w:val="24"/>
+      <w14:ligatures w14:val="standardContextual"/>
+    </w:rPr>
+  </w:style>
+  <w:style w:type="paragraph" w:customStyle="1" w:styleId="64F3D58EBFB34028A2F08D5EC55973FB">
+    <w:name w:val="64F3D58EBFB34028A2F08D5EC55973FB"/>
+    <w:rsid w:val="00786E2A"/>
+    <w:pPr>
+      <w:spacing w:after="160" w:line="278" w:lineRule="auto"/>
+    </w:pPr>
+    <w:rPr>
+      <w:kern w:val="2"/>
+      <w:sz w:val="24"/>
+      <w:szCs w:val="24"/>
+      <w14:ligatures w14:val="standardContextual"/>
+    </w:rPr>
+  </w:style>
+  <w:style w:type="paragraph" w:customStyle="1" w:styleId="6E5FABD896AE496D92B47336C18B675D">
+    <w:name w:val="6E5FABD896AE496D92B47336C18B675D"/>
+    <w:rsid w:val="00786E2A"/>
+    <w:pPr>
+      <w:spacing w:after="160" w:line="278" w:lineRule="auto"/>
+    </w:pPr>
+    <w:rPr>
+      <w:kern w:val="2"/>
+      <w:sz w:val="24"/>
+      <w:szCs w:val="24"/>
+      <w14:ligatures w14:val="standardContextual"/>
+    </w:rPr>
+  </w:style>
+  <w:style w:type="paragraph" w:customStyle="1" w:styleId="8130DC1F1D1A44DFBE1035C87FE4E196">
+    <w:name w:val="8130DC1F1D1A44DFBE1035C87FE4E196"/>
+    <w:rsid w:val="00786E2A"/>
+    <w:pPr>
+      <w:spacing w:after="160" w:line="278" w:lineRule="auto"/>
+    </w:pPr>
+    <w:rPr>
+      <w:kern w:val="2"/>
+      <w:sz w:val="24"/>
+      <w:szCs w:val="24"/>
+      <w14:ligatures w14:val="standardContextual"/>
+    </w:rPr>
+  </w:style>
+  <w:style w:type="paragraph" w:customStyle="1" w:styleId="F300FC8784F2444CA24EDE076CDC46E9">
+    <w:name w:val="F300FC8784F2444CA24EDE076CDC46E9"/>
+    <w:rsid w:val="00786E2A"/>
+    <w:pPr>
+      <w:spacing w:after="160" w:line="278" w:lineRule="auto"/>
+    </w:pPr>
+    <w:rPr>
+      <w:kern w:val="2"/>
+      <w:sz w:val="24"/>
+      <w:szCs w:val="24"/>
+      <w14:ligatures w14:val="standardContextual"/>
+    </w:rPr>
+  </w:style>
+  <w:style w:type="paragraph" w:customStyle="1" w:styleId="62F736BC4BE745D691C5674BF96B65D1">
+    <w:name w:val="62F736BC4BE745D691C5674BF96B65D1"/>
+    <w:rsid w:val="00786E2A"/>
+    <w:pPr>
+      <w:spacing w:after="160" w:line="278" w:lineRule="auto"/>
+    </w:pPr>
+    <w:rPr>
+      <w:kern w:val="2"/>
+      <w:sz w:val="24"/>
+      <w:szCs w:val="24"/>
+      <w14:ligatures w14:val="standardContextual"/>
+    </w:rPr>
+  </w:style>
+  <w:style w:type="paragraph" w:customStyle="1" w:styleId="6855249D42B64D1FA15F3324CA6B2BA0">
+    <w:name w:val="6855249D42B64D1FA15F3324CA6B2BA0"/>
+    <w:rsid w:val="00786E2A"/>
+    <w:pPr>
+      <w:spacing w:after="160" w:line="278" w:lineRule="auto"/>
+    </w:pPr>
+    <w:rPr>
+      <w:kern w:val="2"/>
+      <w:sz w:val="24"/>
+      <w:szCs w:val="24"/>
+      <w14:ligatures w14:val="standardContextual"/>
+    </w:rPr>
+  </w:style>
+  <w:style w:type="paragraph" w:customStyle="1" w:styleId="C37723E535E64336A8F9B5F994D89255">
+    <w:name w:val="C37723E535E64336A8F9B5F994D89255"/>
+    <w:rsid w:val="00786E2A"/>
+    <w:pPr>
+      <w:spacing w:after="160" w:line="278" w:lineRule="auto"/>
+    </w:pPr>
+    <w:rPr>
+      <w:kern w:val="2"/>
+      <w:sz w:val="24"/>
+      <w:szCs w:val="24"/>
+      <w14:ligatures w14:val="standardContextual"/>
+    </w:rPr>
+  </w:style>
+  <w:style w:type="paragraph" w:customStyle="1" w:styleId="DDD71195C2BC47DB9341B6689CC4E181">
+    <w:name w:val="DDD71195C2BC47DB9341B6689CC4E181"/>
+    <w:rsid w:val="00786E2A"/>
+    <w:pPr>
+      <w:spacing w:after="160" w:line="278" w:lineRule="auto"/>
+    </w:pPr>
+    <w:rPr>
+      <w:kern w:val="2"/>
+      <w:sz w:val="24"/>
+      <w:szCs w:val="24"/>
+      <w14:ligatures w14:val="standardContextual"/>
+    </w:rPr>
+  </w:style>
+  <w:style w:type="paragraph" w:customStyle="1" w:styleId="E4ABED70FA2F4D8FB3AB16CAFC27B0C3">
+    <w:name w:val="E4ABED70FA2F4D8FB3AB16CAFC27B0C3"/>
+    <w:rsid w:val="00786E2A"/>
+    <w:pPr>
+      <w:spacing w:after="160" w:line="278" w:lineRule="auto"/>
+    </w:pPr>
+    <w:rPr>
+      <w:kern w:val="2"/>
+      <w:sz w:val="24"/>
+      <w:szCs w:val="24"/>
+      <w14:ligatures w14:val="standardContextual"/>
+    </w:rPr>
+  </w:style>
+  <w:style w:type="paragraph" w:customStyle="1" w:styleId="429F9D6100544D52AA5CAA4CB45C1BFA">
+    <w:name w:val="429F9D6100544D52AA5CAA4CB45C1BFA"/>
+    <w:rsid w:val="00786E2A"/>
+    <w:pPr>
+      <w:spacing w:after="160" w:line="278" w:lineRule="auto"/>
+    </w:pPr>
+    <w:rPr>
+      <w:kern w:val="2"/>
+      <w:sz w:val="24"/>
+      <w:szCs w:val="24"/>
+      <w14:ligatures w14:val="standardContextual"/>
+    </w:rPr>
+  </w:style>
+  <w:style w:type="paragraph" w:customStyle="1" w:styleId="14160D700A2F4CBDB330B1B2BF6538C3">
+    <w:name w:val="14160D700A2F4CBDB330B1B2BF6538C3"/>
+    <w:rsid w:val="00786E2A"/>
+    <w:pPr>
+      <w:spacing w:after="160" w:line="278" w:lineRule="auto"/>
+    </w:pPr>
+    <w:rPr>
+      <w:kern w:val="2"/>
+      <w:sz w:val="24"/>
+      <w:szCs w:val="24"/>
+      <w14:ligatures w14:val="standardContextual"/>
+    </w:rPr>
+  </w:style>
+  <w:style w:type="paragraph" w:customStyle="1" w:styleId="FC80D5CCBD2D465FA931EFC9277D87A5">
+    <w:name w:val="FC80D5CCBD2D465FA931EFC9277D87A5"/>
+    <w:rsid w:val="00786E2A"/>
+    <w:pPr>
+      <w:spacing w:after="160" w:line="278" w:lineRule="auto"/>
+    </w:pPr>
+    <w:rPr>
+      <w:kern w:val="2"/>
+      <w:sz w:val="24"/>
+      <w:szCs w:val="24"/>
+      <w14:ligatures w14:val="standardContextual"/>
+    </w:rPr>
+  </w:style>
+  <w:style w:type="paragraph" w:customStyle="1" w:styleId="FE17AC81882A442AB525C28FA721623A">
+    <w:name w:val="FE17AC81882A442AB525C28FA721623A"/>
+    <w:rsid w:val="00786E2A"/>
+    <w:pPr>
+      <w:spacing w:after="160" w:line="278" w:lineRule="auto"/>
+    </w:pPr>
+    <w:rPr>
+      <w:kern w:val="2"/>
+      <w:sz w:val="24"/>
+      <w:szCs w:val="24"/>
+      <w14:ligatures w14:val="standardContextual"/>
+    </w:rPr>
+  </w:style>
+  <w:style w:type="paragraph" w:customStyle="1" w:styleId="A396F71950484719BD2AE197E2B5D195">
+    <w:name w:val="A396F71950484719BD2AE197E2B5D195"/>
+    <w:rsid w:val="00786E2A"/>
+    <w:pPr>
+      <w:spacing w:after="160" w:line="278" w:lineRule="auto"/>
+    </w:pPr>
+    <w:rPr>
+      <w:kern w:val="2"/>
+      <w:sz w:val="24"/>
+      <w:szCs w:val="24"/>
+      <w14:ligatures w14:val="standardContextual"/>
+    </w:rPr>
+  </w:style>
+  <w:style w:type="paragraph" w:customStyle="1" w:styleId="93032E1E991146C0A3702A08307F1A21">
+    <w:name w:val="93032E1E991146C0A3702A08307F1A21"/>
+    <w:rsid w:val="00786E2A"/>
+    <w:pPr>
+      <w:spacing w:after="160" w:line="278" w:lineRule="auto"/>
+    </w:pPr>
+    <w:rPr>
+      <w:kern w:val="2"/>
+      <w:sz w:val="24"/>
+      <w:szCs w:val="24"/>
+      <w14:ligatures w14:val="standardContextual"/>
+    </w:rPr>
+  </w:style>
+  <w:style w:type="paragraph" w:customStyle="1" w:styleId="568A6EF86E3C4DC8BB06B1F381A4F3FA">
+    <w:name w:val="568A6EF86E3C4DC8BB06B1F381A4F3FA"/>
+    <w:rsid w:val="00786E2A"/>
+    <w:pPr>
+      <w:spacing w:after="160" w:line="278" w:lineRule="auto"/>
+    </w:pPr>
+    <w:rPr>
+      <w:kern w:val="2"/>
+      <w:sz w:val="24"/>
+      <w:szCs w:val="24"/>
+      <w14:ligatures w14:val="standardContextual"/>
+    </w:rPr>
+  </w:style>
+  <w:style w:type="paragraph" w:customStyle="1" w:styleId="2A4D7FEF21714D9099038C5A1CCC5187">
+    <w:name w:val="2A4D7FEF21714D9099038C5A1CCC5187"/>
+    <w:rsid w:val="00786E2A"/>
+    <w:pPr>
+      <w:spacing w:after="160" w:line="278" w:lineRule="auto"/>
+    </w:pPr>
+    <w:rPr>
+      <w:kern w:val="2"/>
+      <w:sz w:val="24"/>
+      <w:szCs w:val="24"/>
+      <w14:ligatures w14:val="standardContextual"/>
+    </w:rPr>
+  </w:style>
+  <w:style w:type="paragraph" w:customStyle="1" w:styleId="DEB78705AEC2471B89F14AD184B7FCAB">
+    <w:name w:val="DEB78705AEC2471B89F14AD184B7FCAB"/>
+    <w:rsid w:val="00786E2A"/>
+    <w:pPr>
+      <w:spacing w:after="160" w:line="278" w:lineRule="auto"/>
+    </w:pPr>
+    <w:rPr>
+      <w:kern w:val="2"/>
+      <w:sz w:val="24"/>
+      <w:szCs w:val="24"/>
+      <w14:ligatures w14:val="standardContextual"/>
+    </w:rPr>
+  </w:style>
+  <w:style w:type="paragraph" w:customStyle="1" w:styleId="A77E3FF629A34D73B7C6141764C76CB4">
+    <w:name w:val="A77E3FF629A34D73B7C6141764C76CB4"/>
+    <w:rsid w:val="00786E2A"/>
+    <w:pPr>
+      <w:spacing w:after="160" w:line="278" w:lineRule="auto"/>
+    </w:pPr>
+    <w:rPr>
+      <w:kern w:val="2"/>
+      <w:sz w:val="24"/>
+      <w:szCs w:val="24"/>
+      <w14:ligatures w14:val="standardContextual"/>
+    </w:rPr>
+  </w:style>
+  <w:style w:type="paragraph" w:customStyle="1" w:styleId="E43809565BE743F696DE9DF9F6125997">
+    <w:name w:val="E43809565BE743F696DE9DF9F6125997"/>
+    <w:rsid w:val="00786E2A"/>
+    <w:pPr>
+      <w:spacing w:after="160" w:line="278" w:lineRule="auto"/>
+    </w:pPr>
+    <w:rPr>
+      <w:kern w:val="2"/>
+      <w:sz w:val="24"/>
+      <w:szCs w:val="24"/>
+      <w14:ligatures w14:val="standardContextual"/>
+    </w:rPr>
+  </w:style>
+  <w:style w:type="paragraph" w:customStyle="1" w:styleId="77B21022055B448DA7A04B4F29A049F0">
+    <w:name w:val="77B21022055B448DA7A04B4F29A049F0"/>
+    <w:rsid w:val="00786E2A"/>
+    <w:pPr>
+      <w:spacing w:after="160" w:line="278" w:lineRule="auto"/>
+    </w:pPr>
+    <w:rPr>
+      <w:kern w:val="2"/>
+      <w:sz w:val="24"/>
+      <w:szCs w:val="24"/>
+      <w14:ligatures w14:val="standardContextual"/>
+    </w:rPr>
+  </w:style>
+  <w:style w:type="paragraph" w:customStyle="1" w:styleId="264A7D14ECE24977BFEC951E3A756E3B">
+    <w:name w:val="264A7D14ECE24977BFEC951E3A756E3B"/>
+    <w:rsid w:val="00786E2A"/>
+    <w:pPr>
+      <w:spacing w:after="160" w:line="278" w:lineRule="auto"/>
+    </w:pPr>
+    <w:rPr>
+      <w:kern w:val="2"/>
+      <w:sz w:val="24"/>
+      <w:szCs w:val="24"/>
+      <w14:ligatures w14:val="standardContextual"/>
+    </w:rPr>
+  </w:style>
+  <w:style w:type="paragraph" w:customStyle="1" w:styleId="50A439E365E44C11A4A90FCD5D092D03">
+    <w:name w:val="50A439E365E44C11A4A90FCD5D092D03"/>
+    <w:rsid w:val="00786E2A"/>
+    <w:pPr>
+      <w:spacing w:after="160" w:line="278" w:lineRule="auto"/>
+    </w:pPr>
+    <w:rPr>
+      <w:kern w:val="2"/>
+      <w:sz w:val="24"/>
+      <w:szCs w:val="24"/>
+      <w14:ligatures w14:val="standardContextual"/>
+    </w:rPr>
+  </w:style>
+  <w:style w:type="paragraph" w:customStyle="1" w:styleId="554320323F934ECE84A4B897213E5F3B">
+    <w:name w:val="554320323F934ECE84A4B897213E5F3B"/>
+    <w:rsid w:val="00786E2A"/>
+    <w:pPr>
+      <w:spacing w:after="160" w:line="278" w:lineRule="auto"/>
+    </w:pPr>
+    <w:rPr>
+      <w:kern w:val="2"/>
+      <w:sz w:val="24"/>
+      <w:szCs w:val="24"/>
+      <w14:ligatures w14:val="standardContextual"/>
+    </w:rPr>
+  </w:style>
+  <w:style w:type="paragraph" w:customStyle="1" w:styleId="5A3C6697EB2840159B34D16605E57FFF">
+    <w:name w:val="5A3C6697EB2840159B34D16605E57FFF"/>
+    <w:rsid w:val="00786E2A"/>
+    <w:pPr>
+      <w:spacing w:after="160" w:line="278" w:lineRule="auto"/>
+    </w:pPr>
+    <w:rPr>
+      <w:kern w:val="2"/>
+      <w:sz w:val="24"/>
+      <w:szCs w:val="24"/>
+      <w14:ligatures w14:val="standardContextual"/>
+    </w:rPr>
   </w:style>
 </w:styles>
 </file>

</xml_diff>

<commit_message>
Dossier pro, activity 1, example 3, activity 2, example 1
</commit_message>
<xml_diff>
--- a/to_send/1-Dossier_professionnel_version_traitement_de_texte_11_09_2017.docx
+++ b/to_send/1-Dossier_professionnel_version_traitement_de_texte_11_09_2017.docx
@@ -1379,7 +1379,6 @@
                 <w:szCs w:val="20"/>
               </w:rPr>
             </w:pPr>
-            <w:proofErr w:type="gramStart"/>
             <w:r>
               <w:rPr>
                 <w:rFonts w:cstheme="minorHAnsi"/>
@@ -1387,17 +1386,7 @@
                 <w:sz w:val="20"/>
                 <w:szCs w:val="20"/>
               </w:rPr>
-              <w:t>des</w:t>
-            </w:r>
-            <w:proofErr w:type="gramEnd"/>
-            <w:r>
-              <w:rPr>
-                <w:rFonts w:cstheme="minorHAnsi"/>
-                <w:color w:val="404040" w:themeColor="text1" w:themeTint="BF"/>
-                <w:sz w:val="20"/>
-                <w:szCs w:val="20"/>
-              </w:rPr>
-              <w:t xml:space="preserve"> résultats de la mise en situation professionnelle complétés, éventuellement, du questionnaire professionnel ou de l’entretien professionnel ou de l’entretien technique ou du questionnement à partir de productions.</w:t>
+              <w:t>des résultats de la mise en situation professionnelle complétés, éventuellement, du questionnaire professionnel ou de l’entretien professionnel ou de l’entretien technique ou du questionnement à partir de productions.</w:t>
             </w:r>
           </w:p>
           <w:p>
@@ -1439,7 +1428,6 @@
                 <w:szCs w:val="20"/>
               </w:rPr>
             </w:pPr>
-            <w:proofErr w:type="gramStart"/>
             <w:r>
               <w:rPr>
                 <w:rFonts w:cstheme="minorHAnsi"/>
@@ -1447,17 +1435,7 @@
                 <w:sz w:val="20"/>
                 <w:szCs w:val="20"/>
               </w:rPr>
-              <w:t>du</w:t>
-            </w:r>
-            <w:proofErr w:type="gramEnd"/>
-            <w:r>
-              <w:rPr>
-                <w:rFonts w:cstheme="minorHAnsi"/>
-                <w:color w:val="404040" w:themeColor="text1" w:themeTint="BF"/>
-                <w:sz w:val="20"/>
-                <w:szCs w:val="20"/>
-              </w:rPr>
-              <w:t xml:space="preserve"> </w:t>
+              <w:t xml:space="preserve">du </w:t>
             </w:r>
             <w:r>
               <w:rPr>
@@ -1527,7 +1505,6 @@
                 <w:szCs w:val="20"/>
               </w:rPr>
             </w:pPr>
-            <w:proofErr w:type="gramStart"/>
             <w:r>
               <w:rPr>
                 <w:rFonts w:cstheme="minorHAnsi"/>
@@ -1535,17 +1512,7 @@
                 <w:sz w:val="20"/>
                 <w:szCs w:val="20"/>
               </w:rPr>
-              <w:t>des</w:t>
-            </w:r>
-            <w:proofErr w:type="gramEnd"/>
-            <w:r>
-              <w:rPr>
-                <w:rFonts w:cstheme="minorHAnsi"/>
-                <w:color w:val="404040" w:themeColor="text1" w:themeTint="BF"/>
-                <w:sz w:val="20"/>
-                <w:szCs w:val="20"/>
-              </w:rPr>
-              <w:t xml:space="preserve"> résultats des évaluations passées en cours de formation lorsque le candidat évalué est issu d’un parcours de formation</w:t>
+              <w:t>des résultats des évaluations passées en cours de formation lorsque le candidat évalué est issu d’un parcours de formation</w:t>
             </w:r>
           </w:p>
           <w:p>
@@ -1587,7 +1554,6 @@
                 <w:szCs w:val="20"/>
               </w:rPr>
             </w:pPr>
-            <w:proofErr w:type="gramStart"/>
             <w:r>
               <w:rPr>
                 <w:rFonts w:cstheme="minorHAnsi"/>
@@ -1595,17 +1561,7 @@
                 <w:sz w:val="20"/>
                 <w:szCs w:val="20"/>
               </w:rPr>
-              <w:t>de</w:t>
-            </w:r>
-            <w:proofErr w:type="gramEnd"/>
-            <w:r>
-              <w:rPr>
-                <w:rFonts w:cstheme="minorHAnsi"/>
-                <w:color w:val="404040" w:themeColor="text1" w:themeTint="BF"/>
-                <w:sz w:val="20"/>
-                <w:szCs w:val="20"/>
-              </w:rPr>
-              <w:t xml:space="preserve"> l’entretien final</w:t>
+              <w:t>de l’entretien final</w:t>
             </w:r>
             <w:r>
               <w:rPr>
@@ -1694,7 +1650,6 @@
                 <w:szCs w:val="18"/>
               </w:rPr>
             </w:pPr>
-            <w:proofErr w:type="gramStart"/>
             <w:r>
               <w:rPr>
                 <w:rFonts w:cstheme="minorHAnsi"/>
@@ -1703,18 +1658,7 @@
                 <w:sz w:val="18"/>
                 <w:szCs w:val="18"/>
               </w:rPr>
-              <w:t>du</w:t>
-            </w:r>
-            <w:proofErr w:type="gramEnd"/>
-            <w:r>
-              <w:rPr>
-                <w:rFonts w:cstheme="minorHAnsi"/>
-                <w:i/>
-                <w:color w:val="7F7F7F" w:themeColor="text1" w:themeTint="80"/>
-                <w:sz w:val="18"/>
-                <w:szCs w:val="18"/>
-              </w:rPr>
-              <w:t xml:space="preserve"> ministère chargé de l’Emploi]</w:t>
+              <w:t>du ministère chargé de l’Emploi]</w:t>
             </w:r>
           </w:p>
           <w:p>
@@ -1767,7 +1711,6 @@
                 <w:szCs w:val="20"/>
               </w:rPr>
             </w:pPr>
-            <w:proofErr w:type="gramStart"/>
             <w:r>
               <w:rPr>
                 <w:rFonts w:cstheme="minorHAnsi"/>
@@ -1775,17 +1718,7 @@
                 <w:sz w:val="20"/>
                 <w:szCs w:val="20"/>
               </w:rPr>
-              <w:t>pour</w:t>
-            </w:r>
-            <w:proofErr w:type="gramEnd"/>
-            <w:r>
-              <w:rPr>
-                <w:rFonts w:cstheme="minorHAnsi"/>
-                <w:color w:val="404040" w:themeColor="text1" w:themeTint="BF"/>
-                <w:sz w:val="20"/>
-                <w:szCs w:val="20"/>
-              </w:rPr>
-              <w:t xml:space="preserve"> chaque activité-type du titre visé, un à trois exemples de pratique professionnelle ; </w:t>
+              <w:t xml:space="preserve">pour chaque activité-type du titre visé, un à trois exemples de pratique professionnelle ; </w:t>
             </w:r>
           </w:p>
           <w:p>
@@ -1804,7 +1737,6 @@
                 <w:szCs w:val="20"/>
               </w:rPr>
             </w:pPr>
-            <w:proofErr w:type="gramStart"/>
             <w:r>
               <w:rPr>
                 <w:rFonts w:cstheme="minorHAnsi"/>
@@ -1812,17 +1744,7 @@
                 <w:sz w:val="20"/>
                 <w:szCs w:val="20"/>
               </w:rPr>
-              <w:t>un</w:t>
-            </w:r>
-            <w:proofErr w:type="gramEnd"/>
-            <w:r>
-              <w:rPr>
-                <w:rFonts w:cstheme="minorHAnsi"/>
-                <w:color w:val="404040" w:themeColor="text1" w:themeTint="BF"/>
-                <w:sz w:val="20"/>
-                <w:szCs w:val="20"/>
-              </w:rPr>
-              <w:t xml:space="preserve"> tableau à renseigner si le candidat souhaite porter à la connaissance du jury la détention d’un titre, d’un diplôme, d’un certificat de qualification professionnelle (CQP) ou des attestations de formation ;</w:t>
+              <w:t>un tableau à renseigner si le candidat souhaite porter à la connaissance du jury la détention d’un titre, d’un diplôme, d’un certificat de qualification professionnelle (CQP) ou des attestations de formation ;</w:t>
             </w:r>
           </w:p>
           <w:p>
@@ -1841,7 +1763,6 @@
                 <w:szCs w:val="20"/>
               </w:rPr>
             </w:pPr>
-            <w:proofErr w:type="gramStart"/>
             <w:r>
               <w:rPr>
                 <w:rFonts w:cstheme="minorHAnsi"/>
@@ -1849,17 +1770,7 @@
                 <w:sz w:val="20"/>
                 <w:szCs w:val="20"/>
               </w:rPr>
-              <w:t>une</w:t>
-            </w:r>
-            <w:proofErr w:type="gramEnd"/>
-            <w:r>
-              <w:rPr>
-                <w:rFonts w:cstheme="minorHAnsi"/>
-                <w:color w:val="404040" w:themeColor="text1" w:themeTint="BF"/>
-                <w:sz w:val="20"/>
-                <w:szCs w:val="20"/>
-              </w:rPr>
-              <w:t xml:space="preserve"> déclaration sur l’honneur à compléter et à signer ;</w:t>
+              <w:t>une déclaration sur l’honneur à compléter et à signer ;</w:t>
             </w:r>
           </w:p>
           <w:p>
@@ -1878,7 +1789,6 @@
                 <w:szCs w:val="20"/>
               </w:rPr>
             </w:pPr>
-            <w:proofErr w:type="gramStart"/>
             <w:r>
               <w:rPr>
                 <w:rFonts w:cstheme="minorHAnsi"/>
@@ -1886,17 +1796,7 @@
                 <w:sz w:val="20"/>
                 <w:szCs w:val="20"/>
               </w:rPr>
-              <w:t>des</w:t>
-            </w:r>
-            <w:proofErr w:type="gramEnd"/>
-            <w:r>
-              <w:rPr>
-                <w:rFonts w:cstheme="minorHAnsi"/>
-                <w:color w:val="404040" w:themeColor="text1" w:themeTint="BF"/>
-                <w:sz w:val="20"/>
-                <w:szCs w:val="20"/>
-              </w:rPr>
-              <w:t xml:space="preserve"> documents illustrant la pratique professionnelle du candidat (facultatif)</w:t>
+              <w:t>des documents illustrant la pratique professionnelle du candidat (facultatif)</w:t>
             </w:r>
           </w:p>
           <w:p>
@@ -1913,7 +1813,6 @@
                 <w:color w:val="404040" w:themeColor="text1" w:themeTint="BF"/>
               </w:rPr>
             </w:pPr>
-            <w:proofErr w:type="gramStart"/>
             <w:r>
               <w:rPr>
                 <w:rFonts w:cstheme="minorHAnsi"/>
@@ -1921,17 +1820,7 @@
                 <w:sz w:val="20"/>
                 <w:szCs w:val="20"/>
               </w:rPr>
-              <w:t>des</w:t>
-            </w:r>
-            <w:proofErr w:type="gramEnd"/>
-            <w:r>
-              <w:rPr>
-                <w:rFonts w:cstheme="minorHAnsi"/>
-                <w:color w:val="404040" w:themeColor="text1" w:themeTint="BF"/>
-                <w:sz w:val="20"/>
-                <w:szCs w:val="20"/>
-              </w:rPr>
-              <w:t xml:space="preserve"> annexes, si nécessaire.</w:t>
+              <w:t>des annexes, si nécessaire.</w:t>
             </w:r>
           </w:p>
         </w:tc>
@@ -2250,20 +2139,8 @@
                 <w:sz w:val="24"/>
                 <w:szCs w:val="24"/>
               </w:rPr>
-              <w:t xml:space="preserve">Développer la partie </w:t>
-            </w:r>
-            <w:proofErr w:type="spellStart"/>
-            <w:r>
-              <w:rPr>
-                <w:rFonts w:cstheme="minorHAnsi"/>
-                <w:b/>
-                <w:color w:val="404040" w:themeColor="text1" w:themeTint="BF"/>
-                <w:sz w:val="24"/>
-                <w:szCs w:val="24"/>
-              </w:rPr>
-              <w:t>front-end</w:t>
-            </w:r>
-            <w:proofErr w:type="spellEnd"/>
+              <w:t>Développer la partie front-end</w:t>
+            </w:r>
             <w:r>
               <w:rPr>
                 <w:rFonts w:cstheme="minorHAnsi"/>
@@ -2414,15 +2291,7 @@
                 <w:rFonts w:cstheme="minorHAnsi"/>
                 <w:color w:val="404040" w:themeColor="text1" w:themeTint="BF"/>
               </w:rPr>
-              <w:t xml:space="preserve"> n° </w:t>
-            </w:r>
-            <w:proofErr w:type="gramStart"/>
-            <w:r>
-              <w:rPr>
-                <w:rFonts w:cstheme="minorHAnsi"/>
-                <w:color w:val="404040" w:themeColor="text1" w:themeTint="BF"/>
-              </w:rPr>
-              <w:t>1 </w:t>
+              <w:t xml:space="preserve"> n° 1 </w:t>
             </w:r>
             <w:r>
               <w:rPr>
@@ -2436,15 +2305,7 @@
                 <w:rFonts w:cstheme="minorHAnsi"/>
                 <w:color w:val="404040" w:themeColor="text1" w:themeTint="BF"/>
               </w:rPr>
-              <w:t>Création</w:t>
-            </w:r>
-            <w:proofErr w:type="gramEnd"/>
-            <w:r>
-              <w:rPr>
-                <w:rFonts w:cstheme="minorHAnsi"/>
-                <w:color w:val="404040" w:themeColor="text1" w:themeTint="BF"/>
-              </w:rPr>
-              <w:t xml:space="preserve"> de wireframes et de prototypes.</w:t>
+              <w:t>Création de wireframes et de prototypes.</w:t>
             </w:r>
             <w:r>
               <w:rPr>
@@ -2563,15 +2424,7 @@
                 <w:rFonts w:cstheme="minorHAnsi"/>
                 <w:color w:val="404040" w:themeColor="text1" w:themeTint="BF"/>
               </w:rPr>
-              <w:t xml:space="preserve"> Intitulé de l’exemple n° </w:t>
-            </w:r>
-            <w:proofErr w:type="gramStart"/>
-            <w:r>
-              <w:rPr>
-                <w:rFonts w:cstheme="minorHAnsi"/>
-                <w:color w:val="404040" w:themeColor="text1" w:themeTint="BF"/>
-              </w:rPr>
-              <w:t>2 </w:t>
+              <w:t xml:space="preserve"> Intitulé de l’exemple n° 2 </w:t>
             </w:r>
             <w:r>
               <w:rPr>
@@ -2585,15 +2438,7 @@
                 <w:rFonts w:cstheme="minorHAnsi"/>
                 <w:color w:val="404040" w:themeColor="text1" w:themeTint="BF"/>
               </w:rPr>
-              <w:t>Interface</w:t>
-            </w:r>
-            <w:proofErr w:type="gramEnd"/>
-            <w:r>
-              <w:rPr>
-                <w:rFonts w:cstheme="minorHAnsi"/>
-                <w:color w:val="404040" w:themeColor="text1" w:themeTint="BF"/>
-              </w:rPr>
-              <w:t xml:space="preserve"> avec des données de démonstration</w:t>
+              <w:t>Interface avec des données de démonstration</w:t>
             </w:r>
             <w:r>
               <w:rPr>
@@ -2721,7 +2566,6 @@
               </w:rPr>
               <w:t xml:space="preserve">Intitulé de l’exemple n° </w:t>
             </w:r>
-            <w:proofErr w:type="gramStart"/>
             <w:r>
               <w:rPr>
                 <w:rFonts w:cstheme="minorHAnsi"/>
@@ -2741,9 +2585,15 @@
                 <w:rFonts w:cstheme="minorHAnsi"/>
                 <w:color w:val="404040" w:themeColor="text1" w:themeTint="BF"/>
               </w:rPr>
+              <w:t>Données dynamiques</w:t>
+            </w:r>
+            <w:r>
+              <w:rPr>
+                <w:rFonts w:cstheme="minorHAnsi"/>
+                <w:color w:val="404040" w:themeColor="text1" w:themeTint="BF"/>
+              </w:rPr>
               <w:tab/>
             </w:r>
-            <w:proofErr w:type="gramEnd"/>
             <w:r>
               <w:rPr>
                 <w:rFonts w:cstheme="minorHAnsi"/>
@@ -2950,6 +2800,75 @@
               </w:rPr>
               <w:t>2</w:t>
             </w:r>
+            <w:r>
+              <w:rPr>
+                <w:rFonts w:cstheme="minorHAnsi"/>
+                <w:b/>
+                <w:color w:val="404040" w:themeColor="text1" w:themeTint="BF"/>
+                <w:sz w:val="24"/>
+                <w:szCs w:val="24"/>
+              </w:rPr>
+              <w:t xml:space="preserve"> </w:t>
+            </w:r>
+            <w:sdt>
+              <w:sdtPr>
+                <w:rPr>
+                  <w:rFonts w:cstheme="minorHAnsi"/>
+                  <w:b/>
+                  <w:color w:val="404040" w:themeColor="text1" w:themeTint="BF"/>
+                  <w:sz w:val="24"/>
+                  <w:szCs w:val="24"/>
+                </w:rPr>
+                <w:alias w:val="Intitulé de l'activité"/>
+                <w:tag w:val="Intitulé de l'activité"/>
+                <w:id w:val="1074630818"/>
+                <w:placeholder>
+                  <w:docPart w:val="6790B572262B469390A7B557173EC492"/>
+                </w:placeholder>
+              </w:sdtPr>
+              <w:sdtContent>
+                <w:r>
+                  <w:rPr>
+                    <w:rFonts w:cstheme="minorHAnsi"/>
+                    <w:b/>
+                    <w:color w:val="404040" w:themeColor="text1" w:themeTint="BF"/>
+                    <w:sz w:val="24"/>
+                    <w:szCs w:val="24"/>
+                  </w:rPr>
+                  <w:t xml:space="preserve">Développer la partie </w:t>
+                </w:r>
+                <w:r>
+                  <w:rPr>
+                    <w:rFonts w:cstheme="minorHAnsi"/>
+                    <w:b/>
+                    <w:color w:val="404040" w:themeColor="text1" w:themeTint="BF"/>
+                    <w:sz w:val="24"/>
+                    <w:szCs w:val="24"/>
+                  </w:rPr>
+                  <w:t>back</w:t>
+                </w:r>
+                <w:r>
+                  <w:rPr>
+                    <w:rFonts w:cstheme="minorHAnsi"/>
+                    <w:b/>
+                    <w:color w:val="404040" w:themeColor="text1" w:themeTint="BF"/>
+                    <w:sz w:val="24"/>
+                    <w:szCs w:val="24"/>
+                  </w:rPr>
+                  <w:t xml:space="preserve">-end </w:t>
+                </w:r>
+                <w:r>
+                  <w:rPr>
+                    <w:rFonts w:cstheme="minorHAnsi"/>
+                    <w:b/>
+                    <w:color w:val="404040" w:themeColor="text1" w:themeTint="BF"/>
+                    <w:sz w:val="24"/>
+                    <w:szCs w:val="24"/>
+                  </w:rPr>
+                  <w:t>d’un e-shop</w:t>
+                </w:r>
+              </w:sdtContent>
+            </w:sdt>
           </w:p>
         </w:tc>
         <w:tc>
@@ -3080,15 +2999,7 @@
                 <w:rFonts w:cstheme="minorHAnsi"/>
                 <w:color w:val="404040" w:themeColor="text1" w:themeTint="BF"/>
               </w:rPr>
-              <w:t xml:space="preserve"> n° </w:t>
-            </w:r>
-            <w:proofErr w:type="gramStart"/>
-            <w:r>
-              <w:rPr>
-                <w:rFonts w:cstheme="minorHAnsi"/>
-                <w:color w:val="404040" w:themeColor="text1" w:themeTint="BF"/>
-              </w:rPr>
-              <w:t>1 </w:t>
+              <w:t xml:space="preserve"> n° 1 </w:t>
             </w:r>
             <w:r>
               <w:rPr>
@@ -3102,14 +3013,14 @@
                 <w:rFonts w:cstheme="minorHAnsi"/>
                 <w:color w:val="404040" w:themeColor="text1" w:themeTint="BF"/>
               </w:rPr>
+              <w:t>Diagramme pour la base de données</w:t>
+            </w:r>
+            <w:r>
+              <w:rPr>
+                <w:rFonts w:cstheme="minorHAnsi"/>
+                <w:color w:val="404040" w:themeColor="text1" w:themeTint="BF"/>
+              </w:rPr>
               <w:tab/>
-            </w:r>
-            <w:proofErr w:type="gramEnd"/>
-            <w:r>
-              <w:rPr>
-                <w:rFonts w:cstheme="minorHAnsi"/>
-                <w:color w:val="404040" w:themeColor="text1" w:themeTint="BF"/>
-              </w:rPr>
               <w:t>p.</w:t>
             </w:r>
           </w:p>
@@ -3234,15 +3145,7 @@
                 <w:rFonts w:cstheme="minorHAnsi"/>
                 <w:color w:val="404040" w:themeColor="text1" w:themeTint="BF"/>
               </w:rPr>
-              <w:t xml:space="preserve">Intitulé de l’exemple n° </w:t>
-            </w:r>
-            <w:proofErr w:type="gramStart"/>
-            <w:r>
-              <w:rPr>
-                <w:rFonts w:cstheme="minorHAnsi"/>
-                <w:color w:val="404040" w:themeColor="text1" w:themeTint="BF"/>
-              </w:rPr>
-              <w:t>2 </w:t>
+              <w:t>Intitulé de l’exemple n° 2 </w:t>
             </w:r>
             <w:r>
               <w:rPr>
@@ -3256,14 +3159,14 @@
                 <w:rFonts w:cstheme="minorHAnsi"/>
                 <w:color w:val="404040" w:themeColor="text1" w:themeTint="BF"/>
               </w:rPr>
+              <w:t>Création de la base de données</w:t>
+            </w:r>
+            <w:r>
+              <w:rPr>
+                <w:rFonts w:cstheme="minorHAnsi"/>
+                <w:color w:val="404040" w:themeColor="text1" w:themeTint="BF"/>
+              </w:rPr>
               <w:tab/>
-            </w:r>
-            <w:proofErr w:type="gramEnd"/>
-            <w:r>
-              <w:rPr>
-                <w:rFonts w:cstheme="minorHAnsi"/>
-                <w:color w:val="404040" w:themeColor="text1" w:themeTint="BF"/>
-              </w:rPr>
               <w:t>p.</w:t>
             </w:r>
           </w:p>
@@ -3390,7 +3293,6 @@
               </w:rPr>
               <w:t xml:space="preserve">Intitulé de l’exemple n° </w:t>
             </w:r>
-            <w:proofErr w:type="gramStart"/>
             <w:r>
               <w:rPr>
                 <w:rFonts w:cstheme="minorHAnsi"/>
@@ -3410,9 +3312,15 @@
                 <w:rFonts w:cstheme="minorHAnsi"/>
                 <w:color w:val="404040" w:themeColor="text1" w:themeTint="BF"/>
               </w:rPr>
+              <w:t>Création des tables et des relations</w:t>
+            </w:r>
+            <w:r>
+              <w:rPr>
+                <w:rFonts w:cstheme="minorHAnsi"/>
+                <w:color w:val="404040" w:themeColor="text1" w:themeTint="BF"/>
+              </w:rPr>
               <w:tab/>
             </w:r>
-            <w:proofErr w:type="gramEnd"/>
             <w:r>
               <w:rPr>
                 <w:rFonts w:cstheme="minorHAnsi"/>
@@ -4397,29 +4305,7 @@
                     <w:sz w:val="24"/>
                     <w:szCs w:val="24"/>
                   </w:rPr>
-                  <w:t xml:space="preserve">Développer la partie </w:t>
-                </w:r>
-                <w:proofErr w:type="spellStart"/>
-                <w:r>
-                  <w:rPr>
-                    <w:rFonts w:cstheme="minorHAnsi"/>
-                    <w:b/>
-                    <w:color w:val="404040" w:themeColor="text1" w:themeTint="BF"/>
-                    <w:sz w:val="24"/>
-                    <w:szCs w:val="24"/>
-                  </w:rPr>
-                  <w:t>front-end</w:t>
-                </w:r>
-                <w:proofErr w:type="spellEnd"/>
-                <w:r>
-                  <w:rPr>
-                    <w:rFonts w:cstheme="minorHAnsi"/>
-                    <w:b/>
-                    <w:color w:val="404040" w:themeColor="text1" w:themeTint="BF"/>
-                    <w:sz w:val="24"/>
-                    <w:szCs w:val="24"/>
-                  </w:rPr>
-                  <w:t xml:space="preserve"> </w:t>
+                  <w:t xml:space="preserve">Développer la partie front-end </w:t>
                 </w:r>
                 <w:r>
                   <w:rPr>
@@ -4482,7 +4368,6 @@
               </w:rPr>
               <w:t xml:space="preserve"> n°</w:t>
             </w:r>
-            <w:proofErr w:type="gramStart"/>
             <w:r>
               <w:rPr>
                 <w:rFonts w:cstheme="minorHAnsi"/>
@@ -4525,7 +4410,6 @@
               </w:rPr>
               <w:t></w:t>
             </w:r>
-            <w:proofErr w:type="gramEnd"/>
           </w:p>
         </w:tc>
         <w:sdt>
@@ -4738,45 +4622,13 @@
           <w:p/>
           <w:p>
             <w:r>
-              <w:t xml:space="preserve">Après avoir discuté des exigences du projet avec mon responsable, j'ai proposé d'adopter une pile technologique composée de </w:t>
-            </w:r>
-            <w:proofErr w:type="spellStart"/>
-            <w:r>
-              <w:t>Directus</w:t>
-            </w:r>
-            <w:proofErr w:type="spellEnd"/>
-            <w:r>
-              <w:t xml:space="preserve"> pour le backend et de Next.js pour le frontend. Ayant déjà travaillé sur plusieurs projets en utilisant Next.js et étant conscient des avis positifs concernant </w:t>
-            </w:r>
-            <w:proofErr w:type="spellStart"/>
-            <w:r>
-              <w:t>Directus</w:t>
-            </w:r>
-            <w:proofErr w:type="spellEnd"/>
-            <w:r>
-              <w:t>, j'étais convaincu que cette combinaison répondrait aux préoccupations de performance et de coût de maintenance. Après avoir évalué ma proposition, nous avons décidé de poursuivre cette approche technologique.</w:t>
+              <w:t>Après avoir discuté des exigences du projet avec mon responsable, j'ai proposé d'adopter une pile technologique composée de Directus pour le backend et de Next.js pour le frontend. Ayant déjà travaillé sur plusieurs projets en utilisant Next.js et étant conscient des avis positifs concernant Directus, j'étais convaincu que cette combinaison répondrait aux préoccupations de performance et de coût de maintenance. Après avoir évalué ma proposition, nous avons décidé de poursuivre cette approche technologique.</w:t>
             </w:r>
           </w:p>
           <w:p/>
           <w:p>
             <w:r>
-              <w:t xml:space="preserve">Mon responsable a souligné l'importance de créer un design intuitif pour la navigation des utilisateurs, ainsi qu'une interface conviviale pour les tâches administratives. </w:t>
-            </w:r>
-            <w:proofErr w:type="spellStart"/>
-            <w:r>
-              <w:t>Directus</w:t>
-            </w:r>
-            <w:proofErr w:type="spellEnd"/>
-            <w:r>
-              <w:t xml:space="preserve"> offre un système de gestion très simple et efficace pour la base de données et les données qui y sont stockées. Après avoir démontré un exemple des capacités de </w:t>
-            </w:r>
-            <w:proofErr w:type="spellStart"/>
-            <w:r>
-              <w:t>Directus</w:t>
-            </w:r>
-            <w:proofErr w:type="spellEnd"/>
-            <w:r>
-              <w:t>, mon responsable a été convaincu que ce serait un excellent choix pour les exigences de notre projet.</w:t>
+              <w:t>Mon responsable a souligné l'importance de créer un design intuitif pour la navigation des utilisateurs, ainsi qu'une interface conviviale pour les tâches administratives. Directus offre un système de gestion très simple et efficace pour la base de données et les données qui y sont stockées. Après avoir démontré un exemple des capacités de Directus, mon responsable a été convaincu que ce serait un excellent choix pour les exigences de notre projet.</w:t>
             </w:r>
           </w:p>
           <w:p/>
@@ -4849,15 +4701,7 @@
           <w:p/>
           <w:p>
             <w:r>
-              <w:t xml:space="preserve">Pour la création des prototypes, j'ai utilisé </w:t>
-            </w:r>
-            <w:proofErr w:type="spellStart"/>
-            <w:r>
-              <w:t>Figma</w:t>
-            </w:r>
-            <w:proofErr w:type="spellEnd"/>
-            <w:r>
-              <w:t>, car il offre un niveau gratuit et fournit une suite complète d'outils de conception. J'ai développé des prototypes fonctionnels pour les vues mobile et desktop, reproduisant fidèlement les effets et le design du produit final. Tout au long de ce processus, j'ai strictement suivi les instructions de mon responsable et les conceptions des wireframes pour m'assurer que les prototypes répondaient aux exigences spécifiées.</w:t>
+              <w:t>Pour la création des prototypes, j'ai utilisé Figma, car il offre un niveau gratuit et fournit une suite complète d'outils de conception. J'ai développé des prototypes fonctionnels pour les vues mobile et desktop, reproduisant fidèlement les effets et le design du produit final. Tout au long de ce processus, j'ai strictement suivi les instructions de mon responsable et les conceptions des wireframes pour m'assurer que les prototypes répondaient aux exigences spécifiées.</w:t>
             </w:r>
           </w:p>
           <w:p/>
@@ -5046,9 +4890,9 @@
               </w:rPr>
               <w:lastRenderedPageBreak/>
               <w:drawing>
-                <wp:inline distT="0" distB="0" distL="0" distR="0" wp14:anchorId="6FC889B2" wp14:editId="7B5771CA">
-                  <wp:extent cx="2181225" cy="8753475"/>
-                  <wp:effectExtent l="0" t="0" r="9525" b="9525"/>
+                <wp:inline distT="0" distB="0" distL="0" distR="0" wp14:anchorId="6FC889B2" wp14:editId="36A29793">
+                  <wp:extent cx="2103546" cy="8441741"/>
+                  <wp:effectExtent l="0" t="0" r="0" b="0"/>
                   <wp:docPr id="2084994255" name="Picture 1"/>
                   <wp:cNvGraphicFramePr>
                     <a:graphicFrameLocks xmlns:a="http://schemas.openxmlformats.org/drawingml/2006/main" noChangeAspect="1"/>
@@ -5069,7 +4913,7 @@
                         <pic:spPr>
                           <a:xfrm>
                             <a:off x="0" y="0"/>
-                            <a:ext cx="2181225" cy="8753475"/>
+                            <a:ext cx="2105974" cy="8451487"/>
                           </a:xfrm>
                           <a:prstGeom prst="rect">
                             <a:avLst/>
@@ -5254,18 +5098,8 @@
                 <w:color w:val="404040" w:themeColor="text1" w:themeTint="BF"/>
                 <w:sz w:val="24"/>
               </w:rPr>
-              <w:t xml:space="preserve"> Draw.io et </w:t>
-            </w:r>
-            <w:proofErr w:type="spellStart"/>
-            <w:r>
-              <w:rPr>
-                <w:rFonts w:cstheme="minorHAnsi"/>
-                <w:color w:val="404040" w:themeColor="text1" w:themeTint="BF"/>
-                <w:sz w:val="24"/>
-              </w:rPr>
-              <w:t>figma</w:t>
-            </w:r>
-            <w:proofErr w:type="spellEnd"/>
+              <w:t xml:space="preserve"> Draw.io et figma</w:t>
+            </w:r>
           </w:p>
         </w:tc>
       </w:tr>
@@ -5597,15 +5431,7 @@
                 <w:rFonts w:cstheme="minorHAnsi"/>
                 <w:color w:val="404040" w:themeColor="text1" w:themeTint="BF"/>
               </w:rPr>
-              <w:t xml:space="preserve">Nom de l’entreprise, organisme ou </w:t>
-            </w:r>
-            <w:proofErr w:type="gramStart"/>
-            <w:r>
-              <w:rPr>
-                <w:rFonts w:cstheme="minorHAnsi"/>
-                <w:color w:val="404040" w:themeColor="text1" w:themeTint="BF"/>
-              </w:rPr>
-              <w:t>association</w:t>
+              <w:t>Nom de l’entreprise, organisme ou association</w:t>
             </w:r>
             <w:r>
               <w:rPr>
@@ -5626,7 +5452,6 @@
               </w:rPr>
               <w:t></w:t>
             </w:r>
-            <w:proofErr w:type="gramEnd"/>
           </w:p>
         </w:tc>
         <w:sdt>
@@ -5667,23 +5492,13 @@
                     <w:sz w:val="24"/>
                   </w:rPr>
                 </w:pPr>
-                <w:proofErr w:type="spellStart"/>
                 <w:r>
                   <w:rPr>
                     <w:rFonts w:cstheme="minorHAnsi"/>
                     <w:i/>
                     <w:color w:val="000000" w:themeColor="text1"/>
                   </w:rPr>
-                  <w:t>Petsquare</w:t>
-                </w:r>
-                <w:proofErr w:type="spellEnd"/>
-                <w:r>
-                  <w:rPr>
-                    <w:rFonts w:cstheme="minorHAnsi"/>
-                    <w:i/>
-                    <w:color w:val="000000" w:themeColor="text1"/>
-                  </w:rPr>
-                  <w:t xml:space="preserve"> GR</w:t>
+                  <w:t>Petsquare GR</w:t>
                 </w:r>
               </w:p>
             </w:tc>
@@ -5810,15 +5625,7 @@
                 <w:rFonts w:cstheme="minorHAnsi"/>
                 <w:color w:val="404040" w:themeColor="text1" w:themeTint="BF"/>
               </w:rPr>
-              <w:t xml:space="preserve">Période </w:t>
-            </w:r>
-            <w:proofErr w:type="gramStart"/>
-            <w:r>
-              <w:rPr>
-                <w:rFonts w:cstheme="minorHAnsi"/>
-                <w:color w:val="404040" w:themeColor="text1" w:themeTint="BF"/>
-              </w:rPr>
-              <w:t>d’exercice</w:t>
+              <w:t>Période d’exercice</w:t>
             </w:r>
             <w:r>
               <w:rPr>
@@ -5836,7 +5643,6 @@
               </w:rPr>
               <w:tab/>
             </w:r>
-            <w:proofErr w:type="gramEnd"/>
             <w:r>
               <w:rPr>
                 <w:rFonts w:ascii="Wingdings 3" w:hAnsi="Wingdings 3" w:cstheme="minorHAnsi"/>
@@ -6332,67 +6138,65 @@
                 </w:placeholder>
               </w:sdtPr>
               <w:sdtContent>
-                <w:tc>
-                  <w:tcPr>
-                    <w:tcW w:w="7371" w:type="dxa"/>
-                    <w:gridSpan w:val="4"/>
-                    <w:tcBorders>
-                      <w:left w:val="nil"/>
-                    </w:tcBorders>
-                    <w:vAlign w:val="bottom"/>
-                  </w:tcPr>
-                  <w:p>
-                    <w:pPr>
-                      <w:rPr>
-                        <w:rFonts w:cstheme="minorHAnsi"/>
-                        <w:b/>
-                        <w:color w:val="404040" w:themeColor="text1" w:themeTint="BF"/>
-                      </w:rPr>
-                    </w:pPr>
-                    <w:r>
-                      <w:rPr>
-                        <w:rFonts w:cstheme="minorHAnsi"/>
-                        <w:b/>
-                        <w:color w:val="404040" w:themeColor="text1" w:themeTint="BF"/>
-                        <w:sz w:val="24"/>
-                        <w:szCs w:val="24"/>
-                      </w:rPr>
-                      <w:t xml:space="preserve">Développer la partie </w:t>
-                    </w:r>
-                    <w:proofErr w:type="spellStart"/>
-                    <w:r>
-                      <w:rPr>
-                        <w:rFonts w:cstheme="minorHAnsi"/>
-                        <w:b/>
-                        <w:color w:val="404040" w:themeColor="text1" w:themeTint="BF"/>
-                        <w:sz w:val="24"/>
-                        <w:szCs w:val="24"/>
-                      </w:rPr>
-                      <w:t>front-end</w:t>
-                    </w:r>
-                    <w:proofErr w:type="spellEnd"/>
-                    <w:r>
-                      <w:rPr>
-                        <w:rFonts w:cstheme="minorHAnsi"/>
-                        <w:b/>
-                        <w:color w:val="404040" w:themeColor="text1" w:themeTint="BF"/>
-                        <w:sz w:val="24"/>
-                        <w:szCs w:val="24"/>
-                      </w:rPr>
-                      <w:t xml:space="preserve"> </w:t>
-                    </w:r>
-                    <w:r>
-                      <w:rPr>
-                        <w:rFonts w:cstheme="minorHAnsi"/>
-                        <w:b/>
-                        <w:color w:val="404040" w:themeColor="text1" w:themeTint="BF"/>
-                        <w:sz w:val="24"/>
-                        <w:szCs w:val="24"/>
-                      </w:rPr>
-                      <w:t>d’un e-shop</w:t>
-                    </w:r>
-                  </w:p>
-                </w:tc>
+                <w:sdt>
+                  <w:sdtPr>
+                    <w:rPr>
+                      <w:rFonts w:cstheme="minorHAnsi"/>
+                      <w:b/>
+                      <w:color w:val="404040" w:themeColor="text1" w:themeTint="BF"/>
+                      <w:sz w:val="24"/>
+                      <w:szCs w:val="24"/>
+                    </w:rPr>
+                    <w:alias w:val="Intitulé de l'activité"/>
+                    <w:tag w:val="Intitulé de l'activité"/>
+                    <w:id w:val="-1554387757"/>
+                    <w:placeholder>
+                      <w:docPart w:val="21F051D8597349DEB8CE15DF2B60E088"/>
+                    </w:placeholder>
+                  </w:sdtPr>
+                  <w:sdtEndPr/>
+                  <w:sdtContent>
+                    <w:tc>
+                      <w:tcPr>
+                        <w:tcW w:w="7371" w:type="dxa"/>
+                        <w:gridSpan w:val="4"/>
+                        <w:tcBorders>
+                          <w:left w:val="nil"/>
+                        </w:tcBorders>
+                        <w:vAlign w:val="bottom"/>
+                      </w:tcPr>
+                      <w:p>
+                        <w:pPr>
+                          <w:rPr>
+                            <w:rFonts w:cstheme="minorHAnsi"/>
+                            <w:b/>
+                            <w:color w:val="404040" w:themeColor="text1" w:themeTint="BF"/>
+                          </w:rPr>
+                        </w:pPr>
+                        <w:r>
+                          <w:rPr>
+                            <w:rFonts w:cstheme="minorHAnsi"/>
+                            <w:b/>
+                            <w:color w:val="404040" w:themeColor="text1" w:themeTint="BF"/>
+                            <w:sz w:val="24"/>
+                            <w:szCs w:val="24"/>
+                          </w:rPr>
+                          <w:t xml:space="preserve">Développer la partie front-end </w:t>
+                        </w:r>
+                        <w:r>
+                          <w:rPr>
+                            <w:rFonts w:cstheme="minorHAnsi"/>
+                            <w:b/>
+                            <w:color w:val="404040" w:themeColor="text1" w:themeTint="BF"/>
+                            <w:sz w:val="24"/>
+                            <w:szCs w:val="24"/>
+                          </w:rPr>
+                          <w:t>d’un e-shop</w:t>
+                        </w:r>
+                      </w:p>
+                    </w:tc>
+                  </w:sdtContent>
+                </w:sdt>
               </w:sdtContent>
             </w:sdt>
           </w:sdtContent>
@@ -6453,7 +6257,6 @@
               </w:rPr>
               <w:t xml:space="preserve"> </w:t>
             </w:r>
-            <w:proofErr w:type="gramStart"/>
             <w:r>
               <w:rPr>
                 <w:rFonts w:cstheme="minorHAnsi"/>
@@ -6496,7 +6299,6 @@
               </w:rPr>
               <w:t></w:t>
             </w:r>
-            <w:proofErr w:type="gramEnd"/>
           </w:p>
         </w:tc>
         <w:sdt>
@@ -6666,263 +6468,37 @@
           <w:p/>
           <w:p>
             <w:r>
-              <w:t xml:space="preserve">Au début du fichier, j'importe toutes les bibliothèques et utilitaires nécessaires à ce composant. Puisque le composant utilise des </w:t>
-            </w:r>
-            <w:proofErr w:type="spellStart"/>
-            <w:r>
-              <w:t>hooks</w:t>
-            </w:r>
-            <w:proofErr w:type="spellEnd"/>
-            <w:r>
-              <w:t xml:space="preserve"> </w:t>
-            </w:r>
-            <w:proofErr w:type="spellStart"/>
-            <w:r>
-              <w:t>React</w:t>
-            </w:r>
-            <w:proofErr w:type="spellEnd"/>
-            <w:r>
-              <w:t xml:space="preserve">, il doit être rendu côté client. Par conséquent, la première ligne de code définit 'use client'. Les imports restants incluent les </w:t>
-            </w:r>
-            <w:proofErr w:type="spellStart"/>
-            <w:r>
-              <w:t>hooks</w:t>
-            </w:r>
-            <w:proofErr w:type="spellEnd"/>
-            <w:r>
-              <w:t xml:space="preserve"> mentionnés, l'objet </w:t>
-            </w:r>
-            <w:proofErr w:type="spellStart"/>
-            <w:r>
-              <w:t>React</w:t>
-            </w:r>
-            <w:proofErr w:type="spellEnd"/>
-            <w:r>
-              <w:t xml:space="preserve"> de la bibliothèque </w:t>
-            </w:r>
-            <w:proofErr w:type="spellStart"/>
-            <w:r>
-              <w:t>React</w:t>
-            </w:r>
-            <w:proofErr w:type="spellEnd"/>
-            <w:r>
-              <w:t>, des icônes de lucide-</w:t>
-            </w:r>
-            <w:proofErr w:type="spellStart"/>
-            <w:r>
-              <w:t>react</w:t>
-            </w:r>
-            <w:proofErr w:type="spellEnd"/>
-            <w:r>
-              <w:t xml:space="preserve">, le composant Image de Next.js, et mon composant </w:t>
-            </w:r>
-            <w:proofErr w:type="spellStart"/>
-            <w:r>
-              <w:t>SearchComponent</w:t>
-            </w:r>
-            <w:proofErr w:type="spellEnd"/>
-            <w:r>
-              <w:t xml:space="preserve"> personnalisé.</w:t>
+              <w:t>Au début du fichier, j'importe toutes les bibliothèques et utilitaires nécessaires à ce composant. Puisque le composant utilise des hooks React, il doit être rendu côté client. Par conséquent, la première ligne de code définit 'use client'. Les imports restants incluent les hooks mentionnés, l'objet React de la bibliothèque React, des icônes de lucide-react, le composant Image de Next.js, et mon composant SearchComponent personnalisé.</w:t>
             </w:r>
           </w:p>
           <w:p/>
           <w:p>
             <w:r>
-              <w:t xml:space="preserve">Dans la définition du composant, j'initialise deux variables d'état pour stocker des informations temporaires basées sur les interactions de l'utilisateur. Pour optimiser les performances, j'utilise le </w:t>
-            </w:r>
-            <w:proofErr w:type="spellStart"/>
-            <w:r>
-              <w:t>hook</w:t>
-            </w:r>
-            <w:proofErr w:type="spellEnd"/>
-            <w:r>
-              <w:t xml:space="preserve"> </w:t>
-            </w:r>
-            <w:proofErr w:type="spellStart"/>
-            <w:r>
-              <w:t>useEffect</w:t>
-            </w:r>
-            <w:proofErr w:type="spellEnd"/>
-            <w:r>
-              <w:t xml:space="preserve"> pour m'assurer que </w:t>
-            </w:r>
-            <w:proofErr w:type="spellStart"/>
-            <w:r>
-              <w:t>React</w:t>
-            </w:r>
-            <w:proofErr w:type="spellEnd"/>
-            <w:r>
-              <w:t xml:space="preserve"> ne réaffiche pas inutilement la page lorsque les valeurs de ces variables changent, ce qui sinon provoquerait la réinitialisation des variables. J'inclus les variables dans le tableau de dépendances du </w:t>
-            </w:r>
-            <w:proofErr w:type="spellStart"/>
-            <w:r>
-              <w:t>hook</w:t>
-            </w:r>
-            <w:proofErr w:type="spellEnd"/>
-            <w:r>
-              <w:t xml:space="preserve"> </w:t>
-            </w:r>
-            <w:proofErr w:type="spellStart"/>
-            <w:r>
-              <w:t>useEffect</w:t>
-            </w:r>
-            <w:proofErr w:type="spellEnd"/>
-            <w:r>
-              <w:t xml:space="preserve"> pour suivre les changements apportés à ces variables spécifiques.</w:t>
+              <w:t>Dans la définition du composant, j'initialise deux variables d'état pour stocker des informations temporaires basées sur les interactions de l'utilisateur. Pour optimiser les performances, j'utilise le hook useEffect pour m'assurer que React ne réaffiche pas inutilement la page lorsque les valeurs de ces variables changent, ce qui sinon provoquerait la réinitialisation des variables. J'inclus les variables dans le tableau de dépendances du hook useEffect pour suivre les changements apportés à ces variables spécifiques.</w:t>
             </w:r>
           </w:p>
           <w:p/>
           <w:p>
             <w:r>
-              <w:t xml:space="preserve">Lors du rendu du composant, je crée un élément &lt;div&gt; d'enveloppement pour l'ensemble du composant, qui utilise </w:t>
-            </w:r>
-            <w:proofErr w:type="gramStart"/>
-            <w:r>
-              <w:t>display:</w:t>
-            </w:r>
-            <w:proofErr w:type="gramEnd"/>
-            <w:r>
-              <w:t xml:space="preserve"> </w:t>
-            </w:r>
-            <w:proofErr w:type="spellStart"/>
-            <w:r>
-              <w:t>flex</w:t>
-            </w:r>
-            <w:proofErr w:type="spellEnd"/>
-            <w:r>
-              <w:t xml:space="preserve"> avec une direction de colonne et s'étend sur toute la largeur de la fenêtre. Ensuite, je définis un élément pour contenir la partie supérieure du menu. Cet élément utilise également </w:t>
-            </w:r>
-            <w:proofErr w:type="gramStart"/>
-            <w:r>
-              <w:t>display:</w:t>
-            </w:r>
-            <w:proofErr w:type="gramEnd"/>
-            <w:r>
-              <w:t xml:space="preserve"> </w:t>
-            </w:r>
-            <w:proofErr w:type="spellStart"/>
-            <w:r>
-              <w:t>flex</w:t>
-            </w:r>
-            <w:proofErr w:type="spellEnd"/>
-            <w:r>
-              <w:t xml:space="preserve">, mais avec une direction de ligne pour ses éléments enfants. Le contenu est justifié avec </w:t>
-            </w:r>
-            <w:proofErr w:type="spellStart"/>
-            <w:r>
-              <w:t>space-between</w:t>
-            </w:r>
-            <w:proofErr w:type="spellEnd"/>
-            <w:r>
-              <w:t xml:space="preserve">, garantissant un espacement uniforme entre les éléments, et les éléments sont centrés à l'aide de </w:t>
-            </w:r>
-            <w:proofErr w:type="spellStart"/>
-            <w:r>
-              <w:t>align</w:t>
-            </w:r>
-            <w:proofErr w:type="spellEnd"/>
-            <w:r>
-              <w:t>-</w:t>
-            </w:r>
-            <w:proofErr w:type="gramStart"/>
-            <w:r>
-              <w:t>items:</w:t>
-            </w:r>
-            <w:proofErr w:type="gramEnd"/>
-            <w:r>
-              <w:t xml:space="preserve"> center.</w:t>
+              <w:t>Lors du rendu du composant, je crée un élément &lt;div&gt; d'enveloppement pour l'ensemble du composant, qui utilise display: flex avec une direction de colonne et s'étend sur toute la largeur de la fenêtre. Ensuite, je définis un élément pour contenir la partie supérieure du menu. Cet élément utilise également display: flex, mais avec une direction de ligne pour ses éléments enfants. Le contenu est justifié avec space-between, garantissant un espacement uniforme entre les éléments, et les éléments sont centrés à l'aide de align-items: center.</w:t>
             </w:r>
           </w:p>
           <w:p/>
           <w:p>
             <w:r>
-              <w:t>Lorsque la largeur de l'écran atteint le point de rupture pour les grands écrans (@media (min-</w:t>
-            </w:r>
-            <w:proofErr w:type="spellStart"/>
-            <w:proofErr w:type="gramStart"/>
-            <w:r>
-              <w:t>width</w:t>
-            </w:r>
-            <w:proofErr w:type="spellEnd"/>
-            <w:r>
-              <w:t>:</w:t>
-            </w:r>
-            <w:proofErr w:type="gramEnd"/>
-            <w:r>
-              <w:t xml:space="preserve"> 1024px)), la direction passe à la colonne, empilant les éléments verticalement. Par défaut, pour les écrans avec une largeur maximale inférieure à 1024px, le menu de haut niveau est masqué. Au point de rupture 'lg', l'élément revient à </w:t>
-            </w:r>
-            <w:proofErr w:type="gramStart"/>
-            <w:r>
-              <w:t>display:</w:t>
-            </w:r>
-            <w:proofErr w:type="gramEnd"/>
-            <w:r>
-              <w:t xml:space="preserve"> </w:t>
-            </w:r>
-            <w:proofErr w:type="spellStart"/>
-            <w:r>
-              <w:t>flex</w:t>
-            </w:r>
-            <w:proofErr w:type="spellEnd"/>
-            <w:r>
-              <w:t>, la modification principale étant sa hauteur, qui est définie à 50px.</w:t>
+              <w:t>Lorsque la largeur de l'écran atteint le point de rupture pour les grands écrans (@media (min-width: 1024px)), la direction passe à la colonne, empilant les éléments verticalement. Par défaut, pour les écrans avec une largeur maximale inférieure à 1024px, le menu de haut niveau est masqué. Au point de rupture 'lg', l'élément revient à display: flex, la modification principale étant sa hauteur, qui est définie à 50px.</w:t>
             </w:r>
           </w:p>
           <w:p/>
           <w:p>
             <w:r>
-              <w:t xml:space="preserve">Le thème principal du composant est l'utilisation de </w:t>
-            </w:r>
-            <w:proofErr w:type="gramStart"/>
-            <w:r>
-              <w:t>display:</w:t>
-            </w:r>
-            <w:proofErr w:type="gramEnd"/>
-            <w:r>
-              <w:t xml:space="preserve"> </w:t>
-            </w:r>
-            <w:proofErr w:type="spellStart"/>
-            <w:r>
-              <w:t>flex</w:t>
-            </w:r>
-            <w:proofErr w:type="spellEnd"/>
-            <w:r>
-              <w:t>, qui gère efficacement l'alignement des éléments dans une seule dimension, soit horizontalement, soit verticalement.</w:t>
+              <w:t>Le thème principal du composant est l'utilisation de display: flex, qui gère efficacement l'alignement des éléments dans une seule dimension, soit horizontalement, soit verticalement.</w:t>
             </w:r>
           </w:p>
           <w:p/>
           <w:p>
             <w:r>
-              <w:t xml:space="preserve">La gestion des points de rupture est effectuée à l'aide des valeurs standardisées fournies par </w:t>
-            </w:r>
-            <w:proofErr w:type="spellStart"/>
-            <w:r>
-              <w:t>Tailwind</w:t>
-            </w:r>
-            <w:proofErr w:type="spellEnd"/>
-            <w:r>
-              <w:t xml:space="preserve"> CSS. Il est important de noter que </w:t>
-            </w:r>
-            <w:proofErr w:type="spellStart"/>
-            <w:r>
-              <w:t>Tailwind</w:t>
-            </w:r>
-            <w:proofErr w:type="spellEnd"/>
-            <w:r>
-              <w:t xml:space="preserve"> CSS adopte une approche "mobile-first", ce qui signifie que ses requêtes média sont structurées comme @media (min-</w:t>
-            </w:r>
-            <w:proofErr w:type="spellStart"/>
-            <w:proofErr w:type="gramStart"/>
-            <w:r>
-              <w:t>width</w:t>
-            </w:r>
-            <w:proofErr w:type="spellEnd"/>
-            <w:r>
-              <w:t>:</w:t>
-            </w:r>
-            <w:proofErr w:type="gramEnd"/>
-            <w:r>
-              <w:t xml:space="preserve"> ...px). Par conséquent, le processus de conception commence avec les écrans plus petits et s'améliore progressivement pour les écrans plus grands.</w:t>
+              <w:t>La gestion des points de rupture est effectuée à l'aide des valeurs standardisées fournies par Tailwind CSS. Il est important de noter que Tailwind CSS adopte une approche "mobile-first", ce qui signifie que ses requêtes média sont structurées comme @media (min-width: ...px). Par conséquent, le processus de conception commence avec les écrans plus petits et s'améliore progressivement pour les écrans plus grands.</w:t>
             </w:r>
           </w:p>
           <w:p/>
@@ -7209,34 +6785,14 @@
               </w:rPr>
               <w:t xml:space="preserve"> </w:t>
             </w:r>
-            <w:proofErr w:type="spellStart"/>
             <w:r>
               <w:rPr>
                 <w:rFonts w:cstheme="minorHAnsi"/>
                 <w:color w:val="404040" w:themeColor="text1" w:themeTint="BF"/>
                 <w:sz w:val="24"/>
               </w:rPr>
-              <w:t>VSCode</w:t>
-            </w:r>
-            <w:proofErr w:type="spellEnd"/>
-            <w:r>
-              <w:rPr>
-                <w:rFonts w:cstheme="minorHAnsi"/>
-                <w:color w:val="404040" w:themeColor="text1" w:themeTint="BF"/>
-                <w:sz w:val="24"/>
-              </w:rPr>
-              <w:t xml:space="preserve">, Next.js et </w:t>
-            </w:r>
-            <w:proofErr w:type="spellStart"/>
-            <w:r>
-              <w:rPr>
-                <w:rFonts w:cstheme="minorHAnsi"/>
-                <w:color w:val="404040" w:themeColor="text1" w:themeTint="BF"/>
-                <w:sz w:val="24"/>
-              </w:rPr>
-              <w:t>React</w:t>
-            </w:r>
-            <w:proofErr w:type="spellEnd"/>
+              <w:t>VSCode, Next.js et React</w:t>
+            </w:r>
           </w:p>
         </w:tc>
       </w:tr>
@@ -7568,15 +7124,7 @@
                 <w:rFonts w:cstheme="minorHAnsi"/>
                 <w:color w:val="404040" w:themeColor="text1" w:themeTint="BF"/>
               </w:rPr>
-              <w:t xml:space="preserve">Nom de l’entreprise, organisme ou </w:t>
-            </w:r>
-            <w:proofErr w:type="gramStart"/>
-            <w:r>
-              <w:rPr>
-                <w:rFonts w:cstheme="minorHAnsi"/>
-                <w:color w:val="404040" w:themeColor="text1" w:themeTint="BF"/>
-              </w:rPr>
-              <w:t>association</w:t>
+              <w:t>Nom de l’entreprise, organisme ou association</w:t>
             </w:r>
             <w:r>
               <w:rPr>
@@ -7597,7 +7145,6 @@
               </w:rPr>
               <w:t></w:t>
             </w:r>
-            <w:proofErr w:type="gramEnd"/>
           </w:p>
         </w:tc>
         <w:sdt>
@@ -7638,23 +7185,13 @@
                     <w:sz w:val="24"/>
                   </w:rPr>
                 </w:pPr>
-                <w:proofErr w:type="spellStart"/>
                 <w:r>
                   <w:rPr>
                     <w:rFonts w:cstheme="minorHAnsi"/>
                     <w:i/>
                     <w:color w:val="000000" w:themeColor="text1"/>
                   </w:rPr>
-                  <w:t>Petsquare</w:t>
-                </w:r>
-                <w:proofErr w:type="spellEnd"/>
-                <w:r>
-                  <w:rPr>
-                    <w:rFonts w:cstheme="minorHAnsi"/>
-                    <w:i/>
-                    <w:color w:val="000000" w:themeColor="text1"/>
-                  </w:rPr>
-                  <w:t xml:space="preserve"> GR</w:t>
+                  <w:t>Petsquare GR</w:t>
                 </w:r>
               </w:p>
             </w:tc>
@@ -7797,15 +7334,7 @@
                 <w:rFonts w:cstheme="minorHAnsi"/>
                 <w:color w:val="404040" w:themeColor="text1" w:themeTint="BF"/>
               </w:rPr>
-              <w:t xml:space="preserve">Période </w:t>
-            </w:r>
-            <w:proofErr w:type="gramStart"/>
-            <w:r>
-              <w:rPr>
-                <w:rFonts w:cstheme="minorHAnsi"/>
-                <w:color w:val="404040" w:themeColor="text1" w:themeTint="BF"/>
-              </w:rPr>
-              <w:t>d’exercice</w:t>
+              <w:t>Période d’exercice</w:t>
             </w:r>
             <w:r>
               <w:rPr>
@@ -7823,7 +7352,6 @@
               </w:rPr>
               <w:tab/>
             </w:r>
-            <w:proofErr w:type="gramEnd"/>
             <w:r>
               <w:rPr>
                 <w:rFonts w:ascii="Wingdings 3" w:hAnsi="Wingdings 3" w:cstheme="minorHAnsi"/>
@@ -7975,6 +7503,1748 @@
                     <w:color w:val="000000" w:themeColor="text1"/>
                   </w:rPr>
                   <w:t>17/01/2025</w:t>
+                </w:r>
+              </w:sdtContent>
+            </w:sdt>
+          </w:p>
+        </w:tc>
+      </w:tr>
+      <w:tr>
+        <w:trPr>
+          <w:gridAfter w:val="1"/>
+          <w:wAfter w:w="567" w:type="dxa"/>
+        </w:trPr>
+        <w:tc>
+          <w:tcPr>
+            <w:tcW w:w="9782" w:type="dxa"/>
+            <w:gridSpan w:val="5"/>
+          </w:tcPr>
+          <w:p>
+            <w:pPr>
+              <w:rPr>
+                <w:rFonts w:cstheme="minorHAnsi"/>
+                <w:b/>
+                <w:color w:val="404040" w:themeColor="text1" w:themeTint="BF"/>
+                <w:sz w:val="12"/>
+                <w:szCs w:val="16"/>
+              </w:rPr>
+            </w:pPr>
+          </w:p>
+        </w:tc>
+      </w:tr>
+      <w:tr>
+        <w:trPr>
+          <w:gridAfter w:val="1"/>
+          <w:wAfter w:w="567" w:type="dxa"/>
+        </w:trPr>
+        <w:tc>
+          <w:tcPr>
+            <w:tcW w:w="9782" w:type="dxa"/>
+            <w:gridSpan w:val="5"/>
+          </w:tcPr>
+          <w:p>
+            <w:pPr>
+              <w:keepNext/>
+              <w:rPr>
+                <w:rFonts w:cstheme="minorHAnsi"/>
+                <w:color w:val="404040" w:themeColor="text1" w:themeTint="BF"/>
+                <w:sz w:val="12"/>
+                <w:szCs w:val="16"/>
+              </w:rPr>
+            </w:pPr>
+          </w:p>
+        </w:tc>
+      </w:tr>
+      <w:tr>
+        <w:trPr>
+          <w:gridAfter w:val="1"/>
+          <w:wAfter w:w="567" w:type="dxa"/>
+        </w:trPr>
+        <w:tc>
+          <w:tcPr>
+            <w:tcW w:w="9782" w:type="dxa"/>
+            <w:gridSpan w:val="5"/>
+            <w:tcBorders>
+              <w:left w:val="single" w:sz="24" w:space="0" w:color="D60093"/>
+              <w:bottom w:val="single" w:sz="8" w:space="0" w:color="D60093"/>
+            </w:tcBorders>
+          </w:tcPr>
+          <w:p>
+            <w:pPr>
+              <w:keepNext/>
+              <w:rPr>
+                <w:rFonts w:cstheme="minorHAnsi"/>
+                <w:b/>
+                <w:color w:val="404040" w:themeColor="text1" w:themeTint="BF"/>
+              </w:rPr>
+            </w:pPr>
+            <w:r>
+              <w:rPr>
+                <w:rFonts w:cstheme="minorHAnsi"/>
+                <w:b/>
+                <w:color w:val="404040" w:themeColor="text1" w:themeTint="BF"/>
+              </w:rPr>
+              <w:t xml:space="preserve">5. Informations complémentaires </w:t>
+            </w:r>
+            <w:r>
+              <w:rPr>
+                <w:rFonts w:cstheme="minorHAnsi"/>
+                <w:i/>
+                <w:color w:val="404040" w:themeColor="text1" w:themeTint="BF"/>
+              </w:rPr>
+              <w:t>(facultatif)</w:t>
+            </w:r>
+          </w:p>
+        </w:tc>
+      </w:tr>
+      <w:tr>
+        <w:trPr>
+          <w:trHeight w:val="15"/>
+        </w:trPr>
+        <w:tc>
+          <w:tcPr>
+            <w:tcW w:w="10349" w:type="dxa"/>
+            <w:gridSpan w:val="6"/>
+            <w:tcBorders>
+              <w:top w:val="single" w:sz="8" w:space="0" w:color="D60093"/>
+              <w:left w:val="single" w:sz="8" w:space="0" w:color="BFBFBF" w:themeColor="background1" w:themeShade="BF"/>
+              <w:right w:val="single" w:sz="8" w:space="0" w:color="BFBFBF" w:themeColor="background1" w:themeShade="BF"/>
+            </w:tcBorders>
+          </w:tcPr>
+          <w:p>
+            <w:pPr>
+              <w:keepNext/>
+              <w:rPr>
+                <w:rFonts w:cstheme="minorHAnsi"/>
+                <w:b/>
+                <w:color w:val="404040" w:themeColor="text1" w:themeTint="BF"/>
+                <w:sz w:val="12"/>
+              </w:rPr>
+            </w:pPr>
+          </w:p>
+        </w:tc>
+      </w:tr>
+      <w:tr>
+        <w:trPr>
+          <w:trHeight w:val="142"/>
+        </w:trPr>
+        <w:tc>
+          <w:tcPr>
+            <w:tcW w:w="10349" w:type="dxa"/>
+            <w:gridSpan w:val="6"/>
+            <w:tcBorders>
+              <w:left w:val="single" w:sz="8" w:space="0" w:color="BFBFBF" w:themeColor="background1" w:themeShade="BF"/>
+              <w:right w:val="single" w:sz="8" w:space="0" w:color="BFBFBF" w:themeColor="background1" w:themeShade="BF"/>
+            </w:tcBorders>
+          </w:tcPr>
+          <w:p>
+            <w:pPr>
+              <w:widowControl w:val="0"/>
+              <w:rPr>
+                <w:rFonts w:cstheme="minorHAnsi"/>
+                <w:color w:val="404040" w:themeColor="text1" w:themeTint="BF"/>
+                <w:sz w:val="24"/>
+              </w:rPr>
+            </w:pPr>
+            <w:r>
+              <w:rPr>
+                <w:rFonts w:cstheme="minorHAnsi"/>
+                <w:color w:val="404040" w:themeColor="text1" w:themeTint="BF"/>
+                <w:sz w:val="24"/>
+              </w:rPr>
+              <w:t>Le dépôt de ce projet est défini comme privé car il contient des données sensibles concernant l'entreprise.</w:t>
+            </w:r>
+          </w:p>
+        </w:tc>
+      </w:tr>
+      <w:tr>
+        <w:trPr>
+          <w:trHeight w:val="142"/>
+        </w:trPr>
+        <w:tc>
+          <w:tcPr>
+            <w:tcW w:w="10349" w:type="dxa"/>
+            <w:gridSpan w:val="6"/>
+            <w:tcBorders>
+              <w:left w:val="single" w:sz="8" w:space="0" w:color="BFBFBF" w:themeColor="background1" w:themeShade="BF"/>
+              <w:bottom w:val="single" w:sz="8" w:space="0" w:color="BFBFBF" w:themeColor="background1" w:themeShade="BF"/>
+              <w:right w:val="single" w:sz="8" w:space="0" w:color="BFBFBF" w:themeColor="background1" w:themeShade="BF"/>
+            </w:tcBorders>
+          </w:tcPr>
+          <w:p>
+            <w:pPr>
+              <w:rPr>
+                <w:rFonts w:cstheme="minorHAnsi"/>
+                <w:color w:val="404040" w:themeColor="text1" w:themeTint="BF"/>
+                <w:sz w:val="12"/>
+                <w:szCs w:val="16"/>
+              </w:rPr>
+            </w:pPr>
+          </w:p>
+        </w:tc>
+      </w:tr>
+    </w:tbl>
+    <w:p/>
+    <w:p/>
+    <w:p/>
+    <w:p/>
+    <w:p/>
+    <w:p/>
+    <w:p/>
+    <w:p/>
+    <w:p/>
+    <w:p/>
+    <w:p/>
+    <w:tbl>
+      <w:tblPr>
+        <w:tblStyle w:val="TableGrid"/>
+        <w:tblW w:w="10349" w:type="dxa"/>
+        <w:tblInd w:w="-318" w:type="dxa"/>
+        <w:tblBorders>
+          <w:top w:val="none" w:sz="0" w:space="0" w:color="auto"/>
+          <w:left w:val="none" w:sz="0" w:space="0" w:color="auto"/>
+          <w:bottom w:val="none" w:sz="0" w:space="0" w:color="auto"/>
+          <w:right w:val="none" w:sz="0" w:space="0" w:color="auto"/>
+          <w:insideH w:val="none" w:sz="0" w:space="0" w:color="auto"/>
+          <w:insideV w:val="none" w:sz="0" w:space="0" w:color="auto"/>
+        </w:tblBorders>
+        <w:tblLayout w:type="fixed"/>
+        <w:tblCellMar>
+          <w:top w:w="57" w:type="dxa"/>
+        </w:tblCellMar>
+        <w:tblLook w:val="04A0" w:firstRow="1" w:lastRow="0" w:firstColumn="1" w:lastColumn="0" w:noHBand="0" w:noVBand="1"/>
+      </w:tblPr>
+      <w:tblGrid>
+        <w:gridCol w:w="2411"/>
+        <w:gridCol w:w="567"/>
+        <w:gridCol w:w="576"/>
+        <w:gridCol w:w="1283"/>
+        <w:gridCol w:w="4945"/>
+        <w:gridCol w:w="567"/>
+      </w:tblGrid>
+      <w:tr>
+        <w:trPr>
+          <w:trHeight w:val="397"/>
+        </w:trPr>
+        <w:tc>
+          <w:tcPr>
+            <w:tcW w:w="2411" w:type="dxa"/>
+            <w:vAlign w:val="bottom"/>
+          </w:tcPr>
+          <w:p>
+            <w:pPr>
+              <w:ind w:right="34"/>
+              <w:jc w:val="right"/>
+              <w:rPr>
+                <w:rFonts w:cstheme="minorHAnsi"/>
+                <w:b/>
+                <w:color w:val="D60093"/>
+                <w:sz w:val="36"/>
+                <w:szCs w:val="36"/>
+              </w:rPr>
+            </w:pPr>
+            <w:r>
+              <w:rPr>
+                <w:rFonts w:cstheme="minorHAnsi"/>
+                <w:b/>
+                <w:color w:val="D60093"/>
+                <w:sz w:val="36"/>
+                <w:szCs w:val="36"/>
+              </w:rPr>
+              <w:lastRenderedPageBreak/>
+              <w:t>A</w:t>
+            </w:r>
+            <w:r>
+              <w:rPr>
+                <w:rFonts w:cstheme="minorHAnsi"/>
+                <w:b/>
+                <w:color w:val="D60093"/>
+                <w:sz w:val="36"/>
+                <w:szCs w:val="36"/>
+              </w:rPr>
+              <w:t xml:space="preserve">ctivité-type </w:t>
+            </w:r>
+          </w:p>
+        </w:tc>
+        <w:sdt>
+          <w:sdtPr>
+            <w:rPr>
+              <w:rFonts w:cstheme="minorHAnsi"/>
+              <w:b/>
+              <w:color w:val="D60093"/>
+              <w:sz w:val="36"/>
+              <w:szCs w:val="36"/>
+            </w:rPr>
+            <w:id w:val="-977995985"/>
+            <w:placeholder>
+              <w:docPart w:val="D45F1ED46D4043608ECAB99B37320A08"/>
+            </w:placeholder>
+            <w:comboBox>
+              <w:listItem w:displayText="2" w:value="2"/>
+              <w:listItem w:displayText="3" w:value="3"/>
+              <w:listItem w:displayText="4" w:value="4"/>
+              <w:listItem w:displayText="5" w:value="5"/>
+            </w:comboBox>
+          </w:sdtPr>
+          <w:sdtContent>
+            <w:tc>
+              <w:tcPr>
+                <w:tcW w:w="567" w:type="dxa"/>
+                <w:vAlign w:val="bottom"/>
+              </w:tcPr>
+              <w:p>
+                <w:pPr>
+                  <w:ind w:right="34"/>
+                  <w:rPr>
+                    <w:rFonts w:cstheme="minorHAnsi"/>
+                    <w:b/>
+                    <w:color w:val="D60093"/>
+                    <w:sz w:val="36"/>
+                    <w:szCs w:val="36"/>
+                  </w:rPr>
+                </w:pPr>
+                <w:r>
+                  <w:rPr>
+                    <w:rFonts w:cstheme="minorHAnsi"/>
+                    <w:b/>
+                    <w:color w:val="D60093"/>
+                    <w:sz w:val="36"/>
+                    <w:szCs w:val="36"/>
+                  </w:rPr>
+                  <w:t>1</w:t>
+                </w:r>
+              </w:p>
+            </w:tc>
+          </w:sdtContent>
+        </w:sdt>
+        <w:sdt>
+          <w:sdtPr>
+            <w:rPr>
+              <w:rFonts w:cstheme="minorHAnsi"/>
+              <w:b/>
+              <w:color w:val="404040" w:themeColor="text1" w:themeTint="BF"/>
+              <w:sz w:val="24"/>
+              <w:szCs w:val="24"/>
+            </w:rPr>
+            <w:alias w:val="Intitulé de l'activité"/>
+            <w:tag w:val="Intitulé de l'activité"/>
+            <w:id w:val="1052123582"/>
+            <w:placeholder>
+              <w:docPart w:val="D0CEB3EA5ABD4A3AA3400C6695353D9A"/>
+            </w:placeholder>
+          </w:sdtPr>
+          <w:sdtContent>
+            <w:sdt>
+              <w:sdtPr>
+                <w:rPr>
+                  <w:rFonts w:cstheme="minorHAnsi"/>
+                  <w:b/>
+                  <w:color w:val="404040" w:themeColor="text1" w:themeTint="BF"/>
+                  <w:sz w:val="24"/>
+                  <w:szCs w:val="24"/>
+                </w:rPr>
+                <w:alias w:val="Intitulé de l'activité"/>
+                <w:tag w:val="Intitulé de l'activité"/>
+                <w:id w:val="-801226483"/>
+                <w:placeholder>
+                  <w:docPart w:val="0F2A70C3A58B4C0EB328B3666EC4E092"/>
+                </w:placeholder>
+              </w:sdtPr>
+              <w:sdtContent>
+                <w:tc>
+                  <w:tcPr>
+                    <w:tcW w:w="7371" w:type="dxa"/>
+                    <w:gridSpan w:val="4"/>
+                    <w:tcBorders>
+                      <w:left w:val="nil"/>
+                    </w:tcBorders>
+                    <w:vAlign w:val="bottom"/>
+                  </w:tcPr>
+                  <w:p>
+                    <w:pPr>
+                      <w:rPr>
+                        <w:rFonts w:cstheme="minorHAnsi"/>
+                        <w:b/>
+                        <w:color w:val="404040" w:themeColor="text1" w:themeTint="BF"/>
+                      </w:rPr>
+                    </w:pPr>
+                    <w:r>
+                      <w:rPr>
+                        <w:rFonts w:cstheme="minorHAnsi"/>
+                        <w:b/>
+                        <w:color w:val="404040" w:themeColor="text1" w:themeTint="BF"/>
+                        <w:sz w:val="24"/>
+                        <w:szCs w:val="24"/>
+                      </w:rPr>
+                      <w:t xml:space="preserve">Développer la partie front-end </w:t>
+                    </w:r>
+                    <w:r>
+                      <w:rPr>
+                        <w:rFonts w:cstheme="minorHAnsi"/>
+                        <w:b/>
+                        <w:color w:val="404040" w:themeColor="text1" w:themeTint="BF"/>
+                        <w:sz w:val="24"/>
+                        <w:szCs w:val="24"/>
+                      </w:rPr>
+                      <w:t>d’un e-shop</w:t>
+                    </w:r>
+                  </w:p>
+                </w:tc>
+              </w:sdtContent>
+            </w:sdt>
+          </w:sdtContent>
+        </w:sdt>
+      </w:tr>
+      <w:tr>
+        <w:trPr>
+          <w:trHeight w:val="365"/>
+        </w:trPr>
+        <w:tc>
+          <w:tcPr>
+            <w:tcW w:w="2978" w:type="dxa"/>
+            <w:gridSpan w:val="2"/>
+            <w:tcBorders>
+              <w:bottom w:val="thinThickMediumGap" w:sz="24" w:space="0" w:color="D60093"/>
+            </w:tcBorders>
+          </w:tcPr>
+          <w:p>
+            <w:pPr>
+              <w:tabs>
+                <w:tab w:val="right" w:leader="dot" w:pos="9072"/>
+              </w:tabs>
+              <w:spacing w:before="120" w:after="120"/>
+              <w:jc w:val="right"/>
+              <w:rPr>
+                <w:rFonts w:cstheme="minorHAnsi"/>
+                <w:b/>
+                <w:i/>
+                <w:color w:val="404040" w:themeColor="text1" w:themeTint="BF"/>
+                <w:sz w:val="24"/>
+                <w:szCs w:val="24"/>
+              </w:rPr>
+            </w:pPr>
+            <w:r>
+              <w:rPr>
+                <w:rFonts w:cstheme="minorHAnsi"/>
+                <w:b/>
+                <w:i/>
+                <w:color w:val="404040" w:themeColor="text1" w:themeTint="BF"/>
+              </w:rPr>
+              <w:t>Exemple</w:t>
+            </w:r>
+            <w:r>
+              <w:rPr>
+                <w:rFonts w:cstheme="minorHAnsi"/>
+                <w:b/>
+                <w:i/>
+                <w:color w:val="404040" w:themeColor="text1" w:themeTint="BF"/>
+              </w:rPr>
+              <w:t xml:space="preserve"> n°</w:t>
+            </w:r>
+            <w:r>
+              <w:rPr>
+                <w:rFonts w:cstheme="minorHAnsi"/>
+                <w:b/>
+                <w:i/>
+                <w:color w:val="404040" w:themeColor="text1" w:themeTint="BF"/>
+              </w:rPr>
+              <w:t xml:space="preserve"> </w:t>
+            </w:r>
+            <w:r>
+              <w:rPr>
+                <w:rFonts w:cstheme="minorHAnsi"/>
+                <w:b/>
+                <w:i/>
+                <w:color w:val="404040" w:themeColor="text1" w:themeTint="BF"/>
+              </w:rPr>
+              <w:t>3</w:t>
+            </w:r>
+            <w:r>
+              <w:rPr>
+                <w:rFonts w:cstheme="minorHAnsi"/>
+                <w:b/>
+                <w:i/>
+                <w:color w:val="404040" w:themeColor="text1" w:themeTint="BF"/>
+                <w:sz w:val="24"/>
+                <w:szCs w:val="24"/>
+              </w:rPr>
+              <w:t xml:space="preserve"> </w:t>
+            </w:r>
+            <w:r>
+              <w:rPr>
+                <w:rFonts w:cstheme="minorHAnsi"/>
+                <w:b/>
+                <w:i/>
+                <w:color w:val="404040" w:themeColor="text1" w:themeTint="BF"/>
+                <w:sz w:val="24"/>
+                <w:szCs w:val="24"/>
+              </w:rPr>
+              <w:t xml:space="preserve"> </w:t>
+            </w:r>
+            <w:r>
+              <w:rPr>
+                <w:rFonts w:ascii="Wingdings 3" w:hAnsi="Wingdings 3" w:cstheme="minorHAnsi"/>
+                <w:noProof/>
+                <w:color w:val="D60093"/>
+                <w:sz w:val="12"/>
+                <w:szCs w:val="12"/>
+                <w:lang w:eastAsia="fr-FR"/>
+              </w:rPr>
+              <w:t></w:t>
+            </w:r>
+          </w:p>
+        </w:tc>
+        <w:sdt>
+          <w:sdtPr>
+            <w:rPr>
+              <w:rFonts w:cstheme="minorHAnsi"/>
+              <w:b/>
+              <w:i/>
+              <w:color w:val="000000" w:themeColor="text1"/>
+            </w:rPr>
+            <w:id w:val="-1130622752"/>
+            <w:placeholder>
+              <w:docPart w:val="D55D267B7F66460F8CC54D4E579D88B9"/>
+            </w:placeholder>
+          </w:sdtPr>
+          <w:sdtContent>
+            <w:tc>
+              <w:tcPr>
+                <w:tcW w:w="7371" w:type="dxa"/>
+                <w:gridSpan w:val="4"/>
+                <w:tcBorders>
+                  <w:left w:val="nil"/>
+                  <w:bottom w:val="thinThickMediumGap" w:sz="24" w:space="0" w:color="D60093"/>
+                </w:tcBorders>
+              </w:tcPr>
+              <w:p>
+                <w:pPr>
+                  <w:spacing w:before="120" w:after="120"/>
+                  <w:rPr>
+                    <w:rFonts w:cstheme="minorHAnsi"/>
+                    <w:b/>
+                    <w:i/>
+                    <w:color w:val="D60093"/>
+                  </w:rPr>
+                </w:pPr>
+                <w:r>
+                  <w:rPr>
+                    <w:lang w:val="en-US"/>
+                  </w:rPr>
+                  <w:t>Données dynamiques</w:t>
+                </w:r>
+              </w:p>
+            </w:tc>
+          </w:sdtContent>
+        </w:sdt>
+      </w:tr>
+      <w:tr>
+        <w:trPr>
+          <w:trHeight w:val="365"/>
+        </w:trPr>
+        <w:tc>
+          <w:tcPr>
+            <w:tcW w:w="10349" w:type="dxa"/>
+            <w:gridSpan w:val="6"/>
+            <w:tcBorders>
+              <w:top w:val="thinThickMediumGap" w:sz="24" w:space="0" w:color="D60093"/>
+            </w:tcBorders>
+          </w:tcPr>
+          <w:p>
+            <w:pPr>
+              <w:rPr>
+                <w:rFonts w:cstheme="minorHAnsi"/>
+                <w:b/>
+                <w:color w:val="404040" w:themeColor="text1" w:themeTint="BF"/>
+              </w:rPr>
+            </w:pPr>
+          </w:p>
+        </w:tc>
+      </w:tr>
+      <w:tr>
+        <w:tc>
+          <w:tcPr>
+            <w:tcW w:w="10349" w:type="dxa"/>
+            <w:gridSpan w:val="6"/>
+          </w:tcPr>
+          <w:p>
+            <w:pPr>
+              <w:keepNext/>
+              <w:rPr>
+                <w:rFonts w:cstheme="minorHAnsi"/>
+                <w:b/>
+                <w:color w:val="404040" w:themeColor="text1" w:themeTint="BF"/>
+                <w:sz w:val="12"/>
+                <w:szCs w:val="16"/>
+              </w:rPr>
+            </w:pPr>
+          </w:p>
+        </w:tc>
+      </w:tr>
+      <w:tr>
+        <w:tc>
+          <w:tcPr>
+            <w:tcW w:w="10349" w:type="dxa"/>
+            <w:gridSpan w:val="6"/>
+            <w:tcBorders>
+              <w:left w:val="single" w:sz="24" w:space="0" w:color="D60093"/>
+              <w:bottom w:val="single" w:sz="8" w:space="0" w:color="D60093"/>
+            </w:tcBorders>
+          </w:tcPr>
+          <w:p>
+            <w:pPr>
+              <w:keepNext/>
+              <w:rPr>
+                <w:rFonts w:cstheme="minorHAnsi"/>
+                <w:b/>
+                <w:color w:val="404040" w:themeColor="text1" w:themeTint="BF"/>
+              </w:rPr>
+            </w:pPr>
+            <w:r>
+              <w:rPr>
+                <w:rFonts w:cstheme="minorHAnsi"/>
+                <w:b/>
+                <w:color w:val="404040" w:themeColor="text1" w:themeTint="BF"/>
+              </w:rPr>
+              <w:t>1. Décrivez les tâches ou opérations que vous avez effectuées, et dans quelles conditions</w:t>
+            </w:r>
+            <w:r>
+              <w:rPr>
+                <w:rFonts w:cstheme="minorHAnsi"/>
+                <w:b/>
+                <w:color w:val="404040" w:themeColor="text1" w:themeTint="BF"/>
+              </w:rPr>
+              <w:t> :</w:t>
+            </w:r>
+          </w:p>
+        </w:tc>
+      </w:tr>
+      <w:tr>
+        <w:trPr>
+          <w:trHeight w:val="15"/>
+        </w:trPr>
+        <w:tc>
+          <w:tcPr>
+            <w:tcW w:w="10349" w:type="dxa"/>
+            <w:gridSpan w:val="6"/>
+            <w:tcBorders>
+              <w:top w:val="single" w:sz="8" w:space="0" w:color="D60093"/>
+              <w:left w:val="single" w:sz="8" w:space="0" w:color="BFBFBF" w:themeColor="background1" w:themeShade="BF"/>
+              <w:right w:val="single" w:sz="8" w:space="0" w:color="BFBFBF" w:themeColor="background1" w:themeShade="BF"/>
+            </w:tcBorders>
+          </w:tcPr>
+          <w:p>
+            <w:pPr>
+              <w:keepNext/>
+              <w:rPr>
+                <w:rFonts w:cstheme="minorHAnsi"/>
+                <w:b/>
+                <w:color w:val="404040" w:themeColor="text1" w:themeTint="BF"/>
+                <w:sz w:val="12"/>
+              </w:rPr>
+            </w:pPr>
+          </w:p>
+        </w:tc>
+      </w:tr>
+      <w:tr>
+        <w:trPr>
+          <w:trHeight w:val="142"/>
+        </w:trPr>
+        <w:tc>
+          <w:tcPr>
+            <w:tcW w:w="10349" w:type="dxa"/>
+            <w:gridSpan w:val="6"/>
+            <w:tcBorders>
+              <w:left w:val="single" w:sz="8" w:space="0" w:color="BFBFBF" w:themeColor="background1" w:themeShade="BF"/>
+              <w:right w:val="single" w:sz="8" w:space="0" w:color="BFBFBF" w:themeColor="background1" w:themeShade="BF"/>
+            </w:tcBorders>
+          </w:tcPr>
+          <w:p>
+            <w:r>
+              <w:t>Pour permettre à mon frontend (Next.js) de récupérer des données depuis le backend (Directus), j'ai apporté plusieurs ajustements pour accommoder l'API de Directus. Tout d'abord, j'ai ajouté les informations nécessaires concernant mon frontend au fichier docker-compose.yml. Ensuite, j'ai installé le package npm Directus SDK en utilisant la commande npm install @directus/sdk.</w:t>
+            </w:r>
+          </w:p>
+          <w:p/>
+          <w:p>
+            <w:r>
+              <w:t>Après l'installation, j'ai créé un nouveau fichier nommé directus.ts dans le dossier des bibliothèques de mon projet frontend. Dans ce fichier, j'ai importé les méthodes nécessaires et défini une interface pour les catégories, car il s'agissait des premières données intégrées au site. J'ai également créé une interface de schéma pour décrire la structure de la base de données, en me concentrant sur la collection des catégories, car c'était la seule table utilisée.</w:t>
+            </w:r>
+          </w:p>
+          <w:p/>
+          <w:p>
+            <w:r>
+              <w:t>Ensuite, j'ai instancié Directus et développé des fonctions d'aide pour récupérer les données nécessaires depuis la base de données. Enfin, j'ai exporté l'instance de Directus pour une utilisation dans l'ensemble du projet.</w:t>
+            </w:r>
+          </w:p>
+          <w:p/>
+          <w:p>
+            <w:r>
+              <w:t>Pour afficher les catégories dans mon menu, j'ai importé la fonction d'aide getCategories et l'interface Category depuis le fichier directus.ts dans mon composant Header. J'ai ensuite créé une fonction pour récupérer les données en utilisant la fonction getCategories et je l'ai invoquée dans un hook useEffect pour m'assurer que la requête est exécutée une seule fois. J'ai défini une nouvelle variable pour stocker les données retournées et créé une table de hachage pour mes icônes, me permettant d'afficher l'icône correcte pour chaque catégorie correspondante.</w:t>
+            </w:r>
+          </w:p>
+          <w:p/>
+          <w:p>
+            <w:r>
+              <w:t>Enfin, dans la section JSX où les éléments du menu sont rendus, j'ai utilisé une fonction de mappage pour itérer sur les catégories et retourner leur contenu.</w:t>
+            </w:r>
+          </w:p>
+          <w:p>
+            <w:pPr>
+              <w:widowControl w:val="0"/>
+              <w:rPr>
+                <w:rFonts w:cstheme="minorHAnsi"/>
+                <w:color w:val="404040" w:themeColor="text1" w:themeTint="BF"/>
+                <w:sz w:val="24"/>
+              </w:rPr>
+            </w:pPr>
+          </w:p>
+          <w:p>
+            <w:pPr>
+              <w:widowControl w:val="0"/>
+            </w:pPr>
+            <w:r>
+              <w:t>Exemples de</w:t>
+            </w:r>
+            <w:r>
+              <w:t xml:space="preserve"> code :</w:t>
+            </w:r>
+          </w:p>
+          <w:p>
+            <w:pPr>
+              <w:widowControl w:val="0"/>
+              <w:rPr>
+                <w:rFonts w:cstheme="minorHAnsi"/>
+                <w:color w:val="404040" w:themeColor="text1" w:themeTint="BF"/>
+                <w:sz w:val="24"/>
+              </w:rPr>
+            </w:pPr>
+          </w:p>
+          <w:p>
+            <w:pPr>
+              <w:widowControl w:val="0"/>
+              <w:rPr>
+                <w:rFonts w:cstheme="minorHAnsi"/>
+                <w:color w:val="404040" w:themeColor="text1" w:themeTint="BF"/>
+                <w:sz w:val="24"/>
+              </w:rPr>
+            </w:pPr>
+            <w:r>
+              <w:rPr>
+                <w:rFonts w:cstheme="minorHAnsi"/>
+                <w:noProof/>
+                <w:color w:val="404040" w:themeColor="text1" w:themeTint="BF"/>
+                <w:sz w:val="24"/>
+              </w:rPr>
+              <w:lastRenderedPageBreak/>
+              <w:drawing>
+                <wp:inline distT="0" distB="0" distL="0" distR="0" wp14:anchorId="67BA0524" wp14:editId="74B0D277">
+                  <wp:extent cx="6415405" cy="4089400"/>
+                  <wp:effectExtent l="0" t="0" r="4445" b="6350"/>
+                  <wp:docPr id="1456091531" name="Picture 10"/>
+                  <wp:cNvGraphicFramePr>
+                    <a:graphicFrameLocks xmlns:a="http://schemas.openxmlformats.org/drawingml/2006/main" noChangeAspect="1"/>
+                  </wp:cNvGraphicFramePr>
+                  <a:graphic xmlns:a="http://schemas.openxmlformats.org/drawingml/2006/main">
+                    <a:graphicData uri="http://schemas.openxmlformats.org/drawingml/2006/picture">
+                      <pic:pic xmlns:pic="http://schemas.openxmlformats.org/drawingml/2006/picture">
+                        <pic:nvPicPr>
+                          <pic:cNvPr id="0" name="Picture 5"/>
+                          <pic:cNvPicPr>
+                            <a:picLocks noChangeAspect="1" noChangeArrowheads="1"/>
+                          </pic:cNvPicPr>
+                        </pic:nvPicPr>
+                        <pic:blipFill>
+                          <a:blip r:embed="rId18" cstate="print">
+                            <a:extLst>
+                              <a:ext uri="{28A0092B-C50C-407E-A947-70E740481C1C}">
+                                <a14:useLocalDpi xmlns:a14="http://schemas.microsoft.com/office/drawing/2010/main" val="0"/>
+                              </a:ext>
+                            </a:extLst>
+                          </a:blip>
+                          <a:srcRect/>
+                          <a:stretch>
+                            <a:fillRect/>
+                          </a:stretch>
+                        </pic:blipFill>
+                        <pic:spPr bwMode="auto">
+                          <a:xfrm>
+                            <a:off x="0" y="0"/>
+                            <a:ext cx="6415405" cy="4089400"/>
+                          </a:xfrm>
+                          <a:prstGeom prst="rect">
+                            <a:avLst/>
+                          </a:prstGeom>
+                          <a:noFill/>
+                          <a:ln>
+                            <a:noFill/>
+                          </a:ln>
+                        </pic:spPr>
+                      </pic:pic>
+                    </a:graphicData>
+                  </a:graphic>
+                </wp:inline>
+              </w:drawing>
+            </w:r>
+            <w:r>
+              <w:rPr>
+                <w:rFonts w:cstheme="minorHAnsi"/>
+                <w:noProof/>
+                <w:color w:val="404040" w:themeColor="text1" w:themeTint="BF"/>
+                <w:sz w:val="24"/>
+              </w:rPr>
+              <w:lastRenderedPageBreak/>
+              <w:drawing>
+                <wp:inline distT="0" distB="0" distL="0" distR="0" wp14:anchorId="2AC977E0" wp14:editId="633B4AC8">
+                  <wp:extent cx="5852735" cy="8339328"/>
+                  <wp:effectExtent l="0" t="0" r="0" b="5080"/>
+                  <wp:docPr id="1526175689" name="Picture 9"/>
+                  <wp:cNvGraphicFramePr>
+                    <a:graphicFrameLocks xmlns:a="http://schemas.openxmlformats.org/drawingml/2006/main" noChangeAspect="1"/>
+                  </wp:cNvGraphicFramePr>
+                  <a:graphic xmlns:a="http://schemas.openxmlformats.org/drawingml/2006/main">
+                    <a:graphicData uri="http://schemas.openxmlformats.org/drawingml/2006/picture">
+                      <pic:pic xmlns:pic="http://schemas.openxmlformats.org/drawingml/2006/picture">
+                        <pic:nvPicPr>
+                          <pic:cNvPr id="0" name="Picture 4"/>
+                          <pic:cNvPicPr>
+                            <a:picLocks noChangeAspect="1" noChangeArrowheads="1"/>
+                          </pic:cNvPicPr>
+                        </pic:nvPicPr>
+                        <pic:blipFill>
+                          <a:blip r:embed="rId19" cstate="print">
+                            <a:extLst>
+                              <a:ext uri="{28A0092B-C50C-407E-A947-70E740481C1C}">
+                                <a14:useLocalDpi xmlns:a14="http://schemas.microsoft.com/office/drawing/2010/main" val="0"/>
+                              </a:ext>
+                            </a:extLst>
+                          </a:blip>
+                          <a:srcRect/>
+                          <a:stretch>
+                            <a:fillRect/>
+                          </a:stretch>
+                        </pic:blipFill>
+                        <pic:spPr bwMode="auto">
+                          <a:xfrm>
+                            <a:off x="0" y="0"/>
+                            <a:ext cx="5855654" cy="8343488"/>
+                          </a:xfrm>
+                          <a:prstGeom prst="rect">
+                            <a:avLst/>
+                          </a:prstGeom>
+                          <a:noFill/>
+                          <a:ln>
+                            <a:noFill/>
+                          </a:ln>
+                        </pic:spPr>
+                      </pic:pic>
+                    </a:graphicData>
+                  </a:graphic>
+                </wp:inline>
+              </w:drawing>
+            </w:r>
+          </w:p>
+        </w:tc>
+      </w:tr>
+      <w:tr>
+        <w:trPr>
+          <w:trHeight w:val="142"/>
+        </w:trPr>
+        <w:tc>
+          <w:tcPr>
+            <w:tcW w:w="10349" w:type="dxa"/>
+            <w:gridSpan w:val="6"/>
+            <w:tcBorders>
+              <w:left w:val="single" w:sz="8" w:space="0" w:color="BFBFBF" w:themeColor="background1" w:themeShade="BF"/>
+              <w:bottom w:val="single" w:sz="8" w:space="0" w:color="BFBFBF" w:themeColor="background1" w:themeShade="BF"/>
+              <w:right w:val="single" w:sz="8" w:space="0" w:color="BFBFBF" w:themeColor="background1" w:themeShade="BF"/>
+            </w:tcBorders>
+          </w:tcPr>
+          <w:p>
+            <w:pPr>
+              <w:rPr>
+                <w:rFonts w:cstheme="minorHAnsi"/>
+                <w:color w:val="404040" w:themeColor="text1" w:themeTint="BF"/>
+                <w:sz w:val="12"/>
+                <w:szCs w:val="16"/>
+              </w:rPr>
+            </w:pPr>
+          </w:p>
+        </w:tc>
+      </w:tr>
+      <w:tr>
+        <w:trPr>
+          <w:gridAfter w:val="1"/>
+          <w:wAfter w:w="567" w:type="dxa"/>
+        </w:trPr>
+        <w:tc>
+          <w:tcPr>
+            <w:tcW w:w="9782" w:type="dxa"/>
+            <w:gridSpan w:val="5"/>
+          </w:tcPr>
+          <w:p>
+            <w:pPr>
+              <w:rPr>
+                <w:rFonts w:cstheme="minorHAnsi"/>
+                <w:b/>
+                <w:color w:val="404040" w:themeColor="text1" w:themeTint="BF"/>
+                <w:sz w:val="12"/>
+                <w:szCs w:val="16"/>
+              </w:rPr>
+            </w:pPr>
+          </w:p>
+        </w:tc>
+      </w:tr>
+      <w:tr>
+        <w:tc>
+          <w:tcPr>
+            <w:tcW w:w="10349" w:type="dxa"/>
+            <w:gridSpan w:val="6"/>
+          </w:tcPr>
+          <w:p>
+            <w:pPr>
+              <w:keepNext/>
+              <w:rPr>
+                <w:rFonts w:cstheme="minorHAnsi"/>
+                <w:b/>
+                <w:color w:val="404040" w:themeColor="text1" w:themeTint="BF"/>
+                <w:sz w:val="12"/>
+                <w:szCs w:val="16"/>
+              </w:rPr>
+            </w:pPr>
+          </w:p>
+        </w:tc>
+      </w:tr>
+      <w:tr>
+        <w:tc>
+          <w:tcPr>
+            <w:tcW w:w="10349" w:type="dxa"/>
+            <w:gridSpan w:val="6"/>
+            <w:tcBorders>
+              <w:left w:val="single" w:sz="24" w:space="0" w:color="D60093"/>
+              <w:bottom w:val="single" w:sz="8" w:space="0" w:color="D60093"/>
+            </w:tcBorders>
+          </w:tcPr>
+          <w:p>
+            <w:pPr>
+              <w:keepNext/>
+              <w:rPr>
+                <w:rFonts w:cstheme="minorHAnsi"/>
+                <w:b/>
+                <w:color w:val="404040" w:themeColor="text1" w:themeTint="BF"/>
+              </w:rPr>
+            </w:pPr>
+            <w:r>
+              <w:rPr>
+                <w:rFonts w:cstheme="minorHAnsi"/>
+                <w:b/>
+                <w:color w:val="404040" w:themeColor="text1" w:themeTint="BF"/>
+              </w:rPr>
+              <w:t>2. Précisez les moyens utilisés</w:t>
+            </w:r>
+            <w:r>
+              <w:rPr>
+                <w:rFonts w:cstheme="minorHAnsi"/>
+                <w:b/>
+                <w:color w:val="404040" w:themeColor="text1" w:themeTint="BF"/>
+              </w:rPr>
+              <w:t> :</w:t>
+            </w:r>
+          </w:p>
+        </w:tc>
+      </w:tr>
+      <w:tr>
+        <w:trPr>
+          <w:trHeight w:val="15"/>
+        </w:trPr>
+        <w:tc>
+          <w:tcPr>
+            <w:tcW w:w="10349" w:type="dxa"/>
+            <w:gridSpan w:val="6"/>
+            <w:tcBorders>
+              <w:top w:val="single" w:sz="8" w:space="0" w:color="D60093"/>
+              <w:left w:val="single" w:sz="8" w:space="0" w:color="BFBFBF" w:themeColor="background1" w:themeShade="BF"/>
+              <w:right w:val="single" w:sz="8" w:space="0" w:color="BFBFBF" w:themeColor="background1" w:themeShade="BF"/>
+            </w:tcBorders>
+          </w:tcPr>
+          <w:p>
+            <w:pPr>
+              <w:keepNext/>
+              <w:rPr>
+                <w:rFonts w:cstheme="minorHAnsi"/>
+                <w:b/>
+                <w:color w:val="404040" w:themeColor="text1" w:themeTint="BF"/>
+                <w:sz w:val="12"/>
+              </w:rPr>
+            </w:pPr>
+          </w:p>
+        </w:tc>
+      </w:tr>
+      <w:tr>
+        <w:trPr>
+          <w:trHeight w:val="142"/>
+        </w:trPr>
+        <w:tc>
+          <w:tcPr>
+            <w:tcW w:w="10349" w:type="dxa"/>
+            <w:gridSpan w:val="6"/>
+            <w:tcBorders>
+              <w:left w:val="single" w:sz="8" w:space="0" w:color="BFBFBF" w:themeColor="background1" w:themeShade="BF"/>
+              <w:right w:val="single" w:sz="8" w:space="0" w:color="BFBFBF" w:themeColor="background1" w:themeShade="BF"/>
+            </w:tcBorders>
+          </w:tcPr>
+          <w:p>
+            <w:pPr>
+              <w:widowControl w:val="0"/>
+              <w:rPr>
+                <w:rFonts w:cstheme="minorHAnsi"/>
+                <w:color w:val="404040" w:themeColor="text1" w:themeTint="BF"/>
+                <w:sz w:val="24"/>
+              </w:rPr>
+            </w:pPr>
+            <w:r>
+              <w:rPr>
+                <w:rFonts w:cstheme="minorHAnsi"/>
+                <w:color w:val="404040" w:themeColor="text1" w:themeTint="BF"/>
+                <w:sz w:val="24"/>
+              </w:rPr>
+              <w:t>Dans le cadre de ce projet, j’ai utilisé</w:t>
+            </w:r>
+            <w:r>
+              <w:rPr>
+                <w:rFonts w:cstheme="minorHAnsi"/>
+                <w:color w:val="404040" w:themeColor="text1" w:themeTint="BF"/>
+                <w:sz w:val="24"/>
+              </w:rPr>
+              <w:t xml:space="preserve"> VSCode, Next.js et React</w:t>
+            </w:r>
+          </w:p>
+        </w:tc>
+      </w:tr>
+      <w:tr>
+        <w:trPr>
+          <w:trHeight w:val="142"/>
+        </w:trPr>
+        <w:tc>
+          <w:tcPr>
+            <w:tcW w:w="10349" w:type="dxa"/>
+            <w:gridSpan w:val="6"/>
+            <w:tcBorders>
+              <w:left w:val="single" w:sz="8" w:space="0" w:color="BFBFBF" w:themeColor="background1" w:themeShade="BF"/>
+              <w:bottom w:val="single" w:sz="8" w:space="0" w:color="BFBFBF" w:themeColor="background1" w:themeShade="BF"/>
+              <w:right w:val="single" w:sz="8" w:space="0" w:color="BFBFBF" w:themeColor="background1" w:themeShade="BF"/>
+            </w:tcBorders>
+          </w:tcPr>
+          <w:p>
+            <w:pPr>
+              <w:rPr>
+                <w:rFonts w:cstheme="minorHAnsi"/>
+                <w:color w:val="404040" w:themeColor="text1" w:themeTint="BF"/>
+                <w:sz w:val="12"/>
+                <w:szCs w:val="16"/>
+              </w:rPr>
+            </w:pPr>
+          </w:p>
+        </w:tc>
+      </w:tr>
+      <w:tr>
+        <w:tc>
+          <w:tcPr>
+            <w:tcW w:w="10349" w:type="dxa"/>
+            <w:gridSpan w:val="6"/>
+          </w:tcPr>
+          <w:p>
+            <w:pPr>
+              <w:keepNext/>
+              <w:rPr>
+                <w:sz w:val="12"/>
+              </w:rPr>
+            </w:pPr>
+          </w:p>
+        </w:tc>
+      </w:tr>
+      <w:tr>
+        <w:tc>
+          <w:tcPr>
+            <w:tcW w:w="10349" w:type="dxa"/>
+            <w:gridSpan w:val="6"/>
+          </w:tcPr>
+          <w:p>
+            <w:pPr>
+              <w:keepNext/>
+              <w:rPr>
+                <w:rFonts w:cstheme="minorHAnsi"/>
+                <w:b/>
+                <w:color w:val="404040" w:themeColor="text1" w:themeTint="BF"/>
+                <w:sz w:val="12"/>
+                <w:szCs w:val="16"/>
+              </w:rPr>
+            </w:pPr>
+            <w:r>
+              <w:br w:type="page"/>
+            </w:r>
+          </w:p>
+        </w:tc>
+      </w:tr>
+      <w:tr>
+        <w:tc>
+          <w:tcPr>
+            <w:tcW w:w="10349" w:type="dxa"/>
+            <w:gridSpan w:val="6"/>
+            <w:tcBorders>
+              <w:left w:val="single" w:sz="24" w:space="0" w:color="D60093"/>
+              <w:bottom w:val="single" w:sz="8" w:space="0" w:color="D60093"/>
+            </w:tcBorders>
+          </w:tcPr>
+          <w:p>
+            <w:pPr>
+              <w:keepNext/>
+              <w:rPr>
+                <w:rFonts w:cstheme="minorHAnsi"/>
+                <w:b/>
+                <w:color w:val="404040" w:themeColor="text1" w:themeTint="BF"/>
+              </w:rPr>
+            </w:pPr>
+            <w:r>
+              <w:rPr>
+                <w:rFonts w:cstheme="minorHAnsi"/>
+                <w:b/>
+                <w:color w:val="404040" w:themeColor="text1" w:themeTint="BF"/>
+              </w:rPr>
+              <w:t>3. Avec qui avez-vous travaillé ?</w:t>
+            </w:r>
+          </w:p>
+        </w:tc>
+      </w:tr>
+      <w:tr>
+        <w:trPr>
+          <w:trHeight w:val="15"/>
+        </w:trPr>
+        <w:tc>
+          <w:tcPr>
+            <w:tcW w:w="10349" w:type="dxa"/>
+            <w:gridSpan w:val="6"/>
+            <w:tcBorders>
+              <w:top w:val="single" w:sz="8" w:space="0" w:color="D60093"/>
+              <w:left w:val="single" w:sz="8" w:space="0" w:color="BFBFBF" w:themeColor="background1" w:themeShade="BF"/>
+              <w:right w:val="single" w:sz="8" w:space="0" w:color="BFBFBF" w:themeColor="background1" w:themeShade="BF"/>
+            </w:tcBorders>
+          </w:tcPr>
+          <w:p>
+            <w:pPr>
+              <w:keepNext/>
+              <w:rPr>
+                <w:rFonts w:cstheme="minorHAnsi"/>
+                <w:b/>
+                <w:color w:val="404040" w:themeColor="text1" w:themeTint="BF"/>
+                <w:sz w:val="12"/>
+              </w:rPr>
+            </w:pPr>
+          </w:p>
+        </w:tc>
+      </w:tr>
+      <w:tr>
+        <w:trPr>
+          <w:trHeight w:val="142"/>
+        </w:trPr>
+        <w:tc>
+          <w:tcPr>
+            <w:tcW w:w="10349" w:type="dxa"/>
+            <w:gridSpan w:val="6"/>
+            <w:tcBorders>
+              <w:left w:val="single" w:sz="8" w:space="0" w:color="BFBFBF" w:themeColor="background1" w:themeShade="BF"/>
+              <w:right w:val="single" w:sz="8" w:space="0" w:color="BFBFBF" w:themeColor="background1" w:themeShade="BF"/>
+            </w:tcBorders>
+          </w:tcPr>
+          <w:p>
+            <w:pPr>
+              <w:widowControl w:val="0"/>
+              <w:rPr>
+                <w:rFonts w:cstheme="minorHAnsi"/>
+                <w:color w:val="404040" w:themeColor="text1" w:themeTint="BF"/>
+                <w:sz w:val="24"/>
+              </w:rPr>
+            </w:pPr>
+            <w:r>
+              <w:rPr>
+                <w:rFonts w:cstheme="minorHAnsi"/>
+                <w:color w:val="404040" w:themeColor="text1" w:themeTint="BF"/>
+                <w:sz w:val="24"/>
+              </w:rPr>
+              <w:t>J’ai travaillé seul pour ce projet</w:t>
+            </w:r>
+          </w:p>
+        </w:tc>
+      </w:tr>
+      <w:tr>
+        <w:trPr>
+          <w:trHeight w:val="142"/>
+        </w:trPr>
+        <w:tc>
+          <w:tcPr>
+            <w:tcW w:w="10349" w:type="dxa"/>
+            <w:gridSpan w:val="6"/>
+            <w:tcBorders>
+              <w:left w:val="single" w:sz="8" w:space="0" w:color="BFBFBF" w:themeColor="background1" w:themeShade="BF"/>
+              <w:bottom w:val="single" w:sz="8" w:space="0" w:color="BFBFBF" w:themeColor="background1" w:themeShade="BF"/>
+              <w:right w:val="single" w:sz="8" w:space="0" w:color="BFBFBF" w:themeColor="background1" w:themeShade="BF"/>
+            </w:tcBorders>
+          </w:tcPr>
+          <w:p>
+            <w:pPr>
+              <w:rPr>
+                <w:rFonts w:cstheme="minorHAnsi"/>
+                <w:color w:val="404040" w:themeColor="text1" w:themeTint="BF"/>
+                <w:sz w:val="12"/>
+                <w:szCs w:val="16"/>
+              </w:rPr>
+            </w:pPr>
+          </w:p>
+        </w:tc>
+      </w:tr>
+      <w:tr>
+        <w:trPr>
+          <w:gridAfter w:val="1"/>
+          <w:wAfter w:w="567" w:type="dxa"/>
+        </w:trPr>
+        <w:tc>
+          <w:tcPr>
+            <w:tcW w:w="9782" w:type="dxa"/>
+            <w:gridSpan w:val="5"/>
+          </w:tcPr>
+          <w:p>
+            <w:pPr>
+              <w:rPr>
+                <w:rFonts w:cstheme="minorHAnsi"/>
+                <w:b/>
+                <w:color w:val="404040" w:themeColor="text1" w:themeTint="BF"/>
+                <w:sz w:val="12"/>
+                <w:szCs w:val="16"/>
+              </w:rPr>
+            </w:pPr>
+          </w:p>
+        </w:tc>
+      </w:tr>
+      <w:tr>
+        <w:tc>
+          <w:tcPr>
+            <w:tcW w:w="10349" w:type="dxa"/>
+            <w:gridSpan w:val="6"/>
+          </w:tcPr>
+          <w:p>
+            <w:pPr>
+              <w:keepNext/>
+              <w:rPr>
+                <w:rFonts w:cstheme="minorHAnsi"/>
+                <w:b/>
+                <w:color w:val="404040" w:themeColor="text1" w:themeTint="BF"/>
+                <w:sz w:val="12"/>
+                <w:szCs w:val="16"/>
+              </w:rPr>
+            </w:pPr>
+          </w:p>
+        </w:tc>
+      </w:tr>
+      <w:tr>
+        <w:tc>
+          <w:tcPr>
+            <w:tcW w:w="10349" w:type="dxa"/>
+            <w:gridSpan w:val="6"/>
+            <w:tcBorders>
+              <w:left w:val="single" w:sz="24" w:space="0" w:color="D60093"/>
+              <w:bottom w:val="single" w:sz="8" w:space="0" w:color="D60093"/>
+            </w:tcBorders>
+          </w:tcPr>
+          <w:p>
+            <w:pPr>
+              <w:keepNext/>
+              <w:rPr>
+                <w:rFonts w:cstheme="minorHAnsi"/>
+                <w:b/>
+                <w:color w:val="404040" w:themeColor="text1" w:themeTint="BF"/>
+              </w:rPr>
+            </w:pPr>
+            <w:r>
+              <w:rPr>
+                <w:rFonts w:cstheme="minorHAnsi"/>
+                <w:b/>
+                <w:color w:val="404040" w:themeColor="text1" w:themeTint="BF"/>
+              </w:rPr>
+              <w:t>4. Contexte</w:t>
+            </w:r>
+          </w:p>
+        </w:tc>
+      </w:tr>
+      <w:tr>
+        <w:trPr>
+          <w:trHeight w:val="15"/>
+        </w:trPr>
+        <w:tc>
+          <w:tcPr>
+            <w:tcW w:w="4837" w:type="dxa"/>
+            <w:gridSpan w:val="4"/>
+            <w:tcBorders>
+              <w:top w:val="single" w:sz="8" w:space="0" w:color="D60093"/>
+              <w:left w:val="single" w:sz="8" w:space="0" w:color="BFBFBF" w:themeColor="background1" w:themeShade="BF"/>
+            </w:tcBorders>
+          </w:tcPr>
+          <w:p>
+            <w:pPr>
+              <w:keepNext/>
+              <w:rPr>
+                <w:rFonts w:cstheme="minorHAnsi"/>
+                <w:b/>
+                <w:color w:val="404040" w:themeColor="text1" w:themeTint="BF"/>
+                <w:sz w:val="12"/>
+              </w:rPr>
+            </w:pPr>
+          </w:p>
+        </w:tc>
+        <w:tc>
+          <w:tcPr>
+            <w:tcW w:w="5512" w:type="dxa"/>
+            <w:gridSpan w:val="2"/>
+            <w:tcBorders>
+              <w:top w:val="single" w:sz="8" w:space="0" w:color="D60093"/>
+              <w:right w:val="single" w:sz="8" w:space="0" w:color="BFBFBF" w:themeColor="background1" w:themeShade="BF"/>
+            </w:tcBorders>
+          </w:tcPr>
+          <w:p>
+            <w:pPr>
+              <w:keepNext/>
+              <w:rPr>
+                <w:rFonts w:cstheme="minorHAnsi"/>
+                <w:b/>
+                <w:color w:val="404040" w:themeColor="text1" w:themeTint="BF"/>
+                <w:sz w:val="12"/>
+              </w:rPr>
+            </w:pPr>
+          </w:p>
+        </w:tc>
+      </w:tr>
+      <w:tr>
+        <w:trPr>
+          <w:trHeight w:val="379"/>
+        </w:trPr>
+        <w:tc>
+          <w:tcPr>
+            <w:tcW w:w="4837" w:type="dxa"/>
+            <w:gridSpan w:val="4"/>
+            <w:tcBorders>
+              <w:left w:val="single" w:sz="8" w:space="0" w:color="BFBFBF" w:themeColor="background1" w:themeShade="BF"/>
+            </w:tcBorders>
+          </w:tcPr>
+          <w:p>
+            <w:pPr>
+              <w:keepNext/>
+              <w:spacing w:after="120"/>
+              <w:rPr>
+                <w:rFonts w:cstheme="minorHAnsi"/>
+                <w:color w:val="404040" w:themeColor="text1" w:themeTint="BF"/>
+                <w:sz w:val="24"/>
+              </w:rPr>
+            </w:pPr>
+            <w:r>
+              <w:rPr>
+                <w:rFonts w:cstheme="minorHAnsi"/>
+                <w:color w:val="404040" w:themeColor="text1" w:themeTint="BF"/>
+              </w:rPr>
+              <w:t>Nom de l’entreprise, organisme ou association</w:t>
+            </w:r>
+            <w:r>
+              <w:rPr>
+                <w:rFonts w:cstheme="minorHAnsi"/>
+                <w:b/>
+                <w:color w:val="404040" w:themeColor="text1" w:themeTint="BF"/>
+              </w:rPr>
+              <w:t xml:space="preserve">  </w:t>
+            </w:r>
+            <w:r>
+              <w:rPr>
+                <w:rFonts w:ascii="Wingdings 3" w:hAnsi="Wingdings 3" w:cstheme="minorHAnsi"/>
+                <w:noProof/>
+                <w:color w:val="D60093"/>
+                <w:sz w:val="12"/>
+                <w:szCs w:val="12"/>
+                <w:lang w:eastAsia="fr-FR"/>
+              </w:rPr>
+              <w:t></w:t>
+            </w:r>
+          </w:p>
+        </w:tc>
+        <w:sdt>
+          <w:sdtPr>
+            <w:rPr>
+              <w:rFonts w:cstheme="minorHAnsi"/>
+              <w:i/>
+              <w:color w:val="000000" w:themeColor="text1"/>
+            </w:rPr>
+            <w:alias w:val="AT1 - Nom entreprise"/>
+            <w:tag w:val="AT1 - Nom entreprise"/>
+            <w:id w:val="-1624000571"/>
+            <w:placeholder>
+              <w:docPart w:val="3E86113210DE4BBF8A872058F63191F9"/>
+            </w:placeholder>
+          </w:sdtPr>
+          <w:sdtEndPr>
+            <w:rPr>
+              <w:i w:val="0"/>
+            </w:rPr>
+          </w:sdtEndPr>
+          <w:sdtContent>
+            <w:tc>
+              <w:tcPr>
+                <w:tcW w:w="5512" w:type="dxa"/>
+                <w:gridSpan w:val="2"/>
+                <w:tcBorders>
+                  <w:right w:val="single" w:sz="8" w:space="0" w:color="BFBFBF" w:themeColor="background1" w:themeShade="BF"/>
+                </w:tcBorders>
+              </w:tcPr>
+              <w:p>
+                <w:pPr>
+                  <w:keepNext/>
+                  <w:ind w:left="130"/>
+                  <w:rPr>
+                    <w:rFonts w:cstheme="minorHAnsi"/>
+                    <w:color w:val="404040" w:themeColor="text1" w:themeTint="BF"/>
+                    <w:sz w:val="24"/>
+                  </w:rPr>
+                </w:pPr>
+                <w:r>
+                  <w:rPr>
+                    <w:rFonts w:cstheme="minorHAnsi"/>
+                    <w:i/>
+                    <w:color w:val="000000" w:themeColor="text1"/>
+                  </w:rPr>
+                  <w:t>Petsquare GR</w:t>
+                </w:r>
+              </w:p>
+            </w:tc>
+          </w:sdtContent>
+        </w:sdt>
+      </w:tr>
+      <w:tr>
+        <w:trPr>
+          <w:trHeight w:val="508"/>
+        </w:trPr>
+        <w:tc>
+          <w:tcPr>
+            <w:tcW w:w="3554" w:type="dxa"/>
+            <w:gridSpan w:val="3"/>
+            <w:tcBorders>
+              <w:left w:val="single" w:sz="8" w:space="0" w:color="BFBFBF" w:themeColor="background1" w:themeShade="BF"/>
+            </w:tcBorders>
+          </w:tcPr>
+          <w:p>
+            <w:pPr>
+              <w:keepNext/>
+              <w:spacing w:before="120" w:after="120"/>
+              <w:rPr>
+                <w:rFonts w:cstheme="minorHAnsi"/>
+                <w:color w:val="404040" w:themeColor="text1" w:themeTint="BF"/>
+              </w:rPr>
+            </w:pPr>
+            <w:r>
+              <w:rPr>
+                <w:rFonts w:cstheme="minorHAnsi"/>
+                <w:color w:val="404040" w:themeColor="text1" w:themeTint="BF"/>
+              </w:rPr>
+              <w:t>Chantier, atelier, service</w:t>
+            </w:r>
+            <w:r>
+              <w:rPr>
+                <w:rFonts w:cstheme="minorHAnsi"/>
+                <w:b/>
+                <w:color w:val="404040" w:themeColor="text1" w:themeTint="BF"/>
+              </w:rPr>
+              <w:tab/>
+            </w:r>
+            <w:r>
+              <w:rPr>
+                <w:rFonts w:ascii="Wingdings 3" w:hAnsi="Wingdings 3" w:cstheme="minorHAnsi"/>
+                <w:noProof/>
+                <w:color w:val="D60093"/>
+                <w:sz w:val="12"/>
+                <w:szCs w:val="12"/>
+                <w:lang w:eastAsia="fr-FR"/>
+              </w:rPr>
+              <w:t></w:t>
+            </w:r>
+          </w:p>
+        </w:tc>
+        <w:tc>
+          <w:tcPr>
+            <w:tcW w:w="6795" w:type="dxa"/>
+            <w:gridSpan w:val="3"/>
+            <w:tcBorders>
+              <w:right w:val="single" w:sz="8" w:space="0" w:color="BFBFBF" w:themeColor="background1" w:themeShade="BF"/>
+            </w:tcBorders>
+          </w:tcPr>
+          <w:p>
+            <w:pPr>
+              <w:keepNext/>
+              <w:spacing w:before="120" w:after="120"/>
+              <w:rPr>
+                <w:rFonts w:cstheme="minorHAnsi"/>
+                <w:color w:val="404040" w:themeColor="text1" w:themeTint="BF"/>
+              </w:rPr>
+            </w:pPr>
+            <w:sdt>
+              <w:sdtPr>
+                <w:rPr>
+                  <w:rFonts w:cstheme="minorHAnsi"/>
+                  <w:color w:val="000000" w:themeColor="text1"/>
+                </w:rPr>
+                <w:alias w:val="AT1 - Chantier"/>
+                <w:tag w:val="AT1 - Chantier"/>
+                <w:id w:val="1565142541"/>
+                <w:placeholder>
+                  <w:docPart w:val="78986C8419264C53887739110C8D30EB"/>
+                </w:placeholder>
+              </w:sdtPr>
+              <w:sdtContent>
+                <w:sdt>
+                  <w:sdtPr>
+                    <w:rPr>
+                      <w:rFonts w:cstheme="minorHAnsi"/>
+                      <w:color w:val="000000" w:themeColor="text1"/>
+                    </w:rPr>
+                    <w:alias w:val="AT1 - Chantier"/>
+                    <w:tag w:val="AT1 - Chantier"/>
+                    <w:id w:val="-1518920497"/>
+                    <w:placeholder>
+                      <w:docPart w:val="66A8F8FEA6A344ACA0B28C45802A4B19"/>
+                    </w:placeholder>
+                  </w:sdtPr>
+                  <w:sdtContent>
+                    <w:sdt>
+                      <w:sdtPr>
+                        <w:rPr>
+                          <w:rFonts w:cstheme="minorHAnsi"/>
+                          <w:color w:val="000000" w:themeColor="text1"/>
+                        </w:rPr>
+                        <w:alias w:val="Chantier"/>
+                        <w:tag w:val="Chantier"/>
+                        <w:id w:val="2022110962"/>
+                        <w:placeholder>
+                          <w:docPart w:val="1ED9FF3334AF4096B54416466E5CDD9E"/>
+                        </w:placeholder>
+                      </w:sdtPr>
+                      <w:sdtContent>
+                        <w:r>
+                          <w:rPr>
+                            <w:rFonts w:cstheme="minorHAnsi"/>
+                            <w:color w:val="000000" w:themeColor="text1"/>
+                          </w:rPr>
+                          <w:t>Projet professionnel réalisé en cours de stage.</w:t>
+                        </w:r>
+                      </w:sdtContent>
+                    </w:sdt>
+                  </w:sdtContent>
+                </w:sdt>
+              </w:sdtContent>
+            </w:sdt>
+          </w:p>
+        </w:tc>
+      </w:tr>
+      <w:tr>
+        <w:trPr>
+          <w:trHeight w:val="434"/>
+        </w:trPr>
+        <w:tc>
+          <w:tcPr>
+            <w:tcW w:w="10349" w:type="dxa"/>
+            <w:gridSpan w:val="6"/>
+            <w:tcBorders>
+              <w:left w:val="single" w:sz="8" w:space="0" w:color="BFBFBF" w:themeColor="background1" w:themeShade="BF"/>
+              <w:bottom w:val="single" w:sz="8" w:space="0" w:color="BFBFBF" w:themeColor="background1" w:themeShade="BF"/>
+              <w:right w:val="single" w:sz="8" w:space="0" w:color="BFBFBF" w:themeColor="background1" w:themeShade="BF"/>
+            </w:tcBorders>
+          </w:tcPr>
+          <w:p>
+            <w:pPr>
+              <w:keepNext/>
+              <w:spacing w:before="120" w:after="120"/>
+              <w:rPr>
+                <w:rFonts w:cstheme="minorHAnsi"/>
+                <w:color w:val="000000" w:themeColor="text1"/>
+              </w:rPr>
+            </w:pPr>
+            <w:r>
+              <w:rPr>
+                <w:rFonts w:cstheme="minorHAnsi"/>
+                <w:color w:val="404040" w:themeColor="text1" w:themeTint="BF"/>
+              </w:rPr>
+              <w:t>Période d’exercice</w:t>
+            </w:r>
+            <w:r>
+              <w:rPr>
+                <w:rFonts w:cstheme="minorHAnsi"/>
+                <w:b/>
+                <w:color w:val="404040" w:themeColor="text1" w:themeTint="BF"/>
+              </w:rPr>
+              <w:t xml:space="preserve">  </w:t>
+            </w:r>
+            <w:r>
+              <w:rPr>
+                <w:rFonts w:cstheme="minorHAnsi"/>
+                <w:b/>
+                <w:color w:val="404040" w:themeColor="text1" w:themeTint="BF"/>
+              </w:rPr>
+              <w:tab/>
+            </w:r>
+            <w:r>
+              <w:rPr>
+                <w:rFonts w:ascii="Wingdings 3" w:hAnsi="Wingdings 3" w:cstheme="minorHAnsi"/>
+                <w:noProof/>
+                <w:color w:val="D60093"/>
+                <w:sz w:val="12"/>
+                <w:szCs w:val="12"/>
+                <w:lang w:eastAsia="fr-FR"/>
+              </w:rPr>
+              <w:t></w:t>
+            </w:r>
+            <w:r>
+              <w:rPr>
+                <w:rFonts w:ascii="Wingdings 3" w:hAnsi="Wingdings 3" w:cstheme="minorHAnsi"/>
+                <w:noProof/>
+                <w:color w:val="D60093"/>
+                <w:sz w:val="12"/>
+                <w:szCs w:val="12"/>
+                <w:lang w:eastAsia="fr-FR"/>
+              </w:rPr>
+              <w:t></w:t>
+            </w:r>
+            <w:r>
+              <w:rPr>
+                <w:rFonts w:ascii="Wingdings 3" w:hAnsi="Wingdings 3" w:cstheme="minorHAnsi"/>
+                <w:noProof/>
+                <w:color w:val="D60093"/>
+                <w:sz w:val="12"/>
+                <w:szCs w:val="12"/>
+                <w:lang w:eastAsia="fr-FR"/>
+              </w:rPr>
+              <w:t></w:t>
+            </w:r>
+            <w:r>
+              <w:rPr>
+                <w:rFonts w:ascii="Wingdings 3" w:hAnsi="Wingdings 3" w:cstheme="minorHAnsi"/>
+                <w:noProof/>
+                <w:color w:val="D60093"/>
+                <w:sz w:val="12"/>
+                <w:szCs w:val="12"/>
+                <w:lang w:eastAsia="fr-FR"/>
+              </w:rPr>
+              <w:t></w:t>
+            </w:r>
+            <w:r>
+              <w:rPr>
+                <w:rFonts w:ascii="Wingdings 3" w:hAnsi="Wingdings 3" w:cstheme="minorHAnsi"/>
+                <w:noProof/>
+                <w:color w:val="D60093"/>
+                <w:sz w:val="12"/>
+                <w:szCs w:val="12"/>
+                <w:lang w:eastAsia="fr-FR"/>
+              </w:rPr>
+              <w:t></w:t>
+            </w:r>
+            <w:r>
+              <w:rPr>
+                <w:rFonts w:cstheme="minorHAnsi"/>
+                <w:color w:val="404040" w:themeColor="text1" w:themeTint="BF"/>
+              </w:rPr>
+              <w:t>Du :</w:t>
+            </w:r>
+            <w:r>
+              <w:rPr>
+                <w:rFonts w:cstheme="minorHAnsi"/>
+                <w:color w:val="404040" w:themeColor="text1" w:themeTint="BF"/>
+              </w:rPr>
+              <w:tab/>
+            </w:r>
+            <w:sdt>
+              <w:sdtPr>
+                <w:rPr>
+                  <w:rFonts w:cstheme="minorHAnsi"/>
+                  <w:i/>
+                  <w:color w:val="000000" w:themeColor="text1"/>
+                </w:rPr>
+                <w:alias w:val="Date de début"/>
+                <w:tag w:val="Date de début"/>
+                <w:id w:val="72325879"/>
+                <w:placeholder>
+                  <w:docPart w:val="1CC984F79B5D457F8A5276AB8BFE0312"/>
+                </w:placeholder>
+                <w:showingPlcHdr/>
+                <w:date>
+                  <w:dateFormat w:val="dd/MM/yyyy"/>
+                  <w:lid w:val="fr-FR"/>
+                  <w:storeMappedDataAs w:val="dateTime"/>
+                  <w:calendar w:val="gregorian"/>
+                </w:date>
+              </w:sdtPr>
+              <w:sdtContent>
+                <w:r>
+                  <w:rPr>
+                    <w:rStyle w:val="PlaceholderText"/>
+                    <w:i/>
+                    <w:color w:val="595959" w:themeColor="text1" w:themeTint="A6"/>
+                    <w:highlight w:val="lightGray"/>
+                  </w:rPr>
+                  <w:t>Cliquez ici</w:t>
+                </w:r>
+              </w:sdtContent>
+            </w:sdt>
+            <w:r>
+              <w:rPr>
+                <w:rFonts w:cstheme="minorHAnsi"/>
+                <w:b/>
+                <w:color w:val="404040" w:themeColor="text1" w:themeTint="BF"/>
+              </w:rPr>
+              <w:tab/>
+            </w:r>
+            <w:r>
+              <w:rPr>
+                <w:rFonts w:cstheme="minorHAnsi"/>
+                <w:color w:val="404040" w:themeColor="text1" w:themeTint="BF"/>
+              </w:rPr>
+              <w:t>au :</w:t>
+            </w:r>
+            <w:r>
+              <w:rPr>
+                <w:rFonts w:cstheme="minorHAnsi"/>
+                <w:b/>
+                <w:color w:val="404040" w:themeColor="text1" w:themeTint="BF"/>
+              </w:rPr>
+              <w:tab/>
+            </w:r>
+            <w:sdt>
+              <w:sdtPr>
+                <w:rPr>
+                  <w:rFonts w:cstheme="minorHAnsi"/>
+                  <w:i/>
+                  <w:color w:val="000000" w:themeColor="text1"/>
+                </w:rPr>
+                <w:alias w:val="Date de fin"/>
+                <w:tag w:val="Date de fin"/>
+                <w:id w:val="1152101485"/>
+                <w:placeholder>
+                  <w:docPart w:val="F5950573EB624404AAA1DDB76ADE68D5"/>
+                </w:placeholder>
+                <w:date w:fullDate="2025-03-05T00:00:00Z">
+                  <w:dateFormat w:val="dd/MM/yyyy"/>
+                  <w:lid w:val="fr-FR"/>
+                  <w:storeMappedDataAs w:val="dateTime"/>
+                  <w:calendar w:val="gregorian"/>
+                </w:date>
+              </w:sdtPr>
+              <w:sdtContent>
+                <w:r>
+                  <w:rPr>
+                    <w:rFonts w:cstheme="minorHAnsi"/>
+                    <w:i/>
+                    <w:color w:val="000000" w:themeColor="text1"/>
+                  </w:rPr>
+                  <w:t>05/03/2025</w:t>
                 </w:r>
               </w:sdtContent>
             </w:sdt>
@@ -8304,7 +9574,6 @@
             <w:placeholder>
               <w:docPart w:val="E7E95BB445C94B70A90C862E03D51C1B"/>
             </w:placeholder>
-            <w:showingPlcHdr/>
           </w:sdtPr>
           <w:sdtContent>
             <w:tc>
@@ -8324,16 +9593,65 @@
                     <w:color w:val="404040" w:themeColor="text1" w:themeTint="BF"/>
                   </w:rPr>
                 </w:pPr>
-                <w:r>
-                  <w:rPr>
-                    <w:rStyle w:val="PlaceholderText"/>
-                    <w:b/>
-                    <w:color w:val="404040" w:themeColor="text1" w:themeTint="BF"/>
-                    <w:sz w:val="28"/>
-                    <w:szCs w:val="28"/>
-                  </w:rPr>
-                  <w:t>Cliquez ici pour entrer l’intitulé de l’activité</w:t>
-                </w:r>
+                <w:sdt>
+                  <w:sdtPr>
+                    <w:rPr>
+                      <w:rFonts w:cstheme="minorHAnsi"/>
+                      <w:b/>
+                      <w:color w:val="404040" w:themeColor="text1" w:themeTint="BF"/>
+                      <w:sz w:val="24"/>
+                      <w:szCs w:val="24"/>
+                    </w:rPr>
+                    <w:alias w:val="Intitulé de l'activité"/>
+                    <w:tag w:val="Intitulé de l'activité"/>
+                    <w:id w:val="-438456050"/>
+                    <w:placeholder>
+                      <w:docPart w:val="C018ED87EF284E5EA5C0FE00589410C4"/>
+                    </w:placeholder>
+                  </w:sdtPr>
+                  <w:sdtContent>
+                    <w:r>
+                      <w:rPr>
+                        <w:rFonts w:cstheme="minorHAnsi"/>
+                        <w:b/>
+                        <w:color w:val="404040" w:themeColor="text1" w:themeTint="BF"/>
+                        <w:sz w:val="24"/>
+                        <w:szCs w:val="24"/>
+                      </w:rPr>
+                      <w:t xml:space="preserve">Développer la partie </w:t>
+                    </w:r>
+                    <w:r>
+                      <w:rPr>
+                        <w:rFonts w:cstheme="minorHAnsi"/>
+                        <w:b/>
+                        <w:color w:val="404040" w:themeColor="text1" w:themeTint="BF"/>
+                        <w:sz w:val="24"/>
+                        <w:szCs w:val="24"/>
+                      </w:rPr>
+                      <w:t>back</w:t>
+                    </w:r>
+                    <w:r>
+                      <w:rPr>
+                        <w:rFonts w:cstheme="minorHAnsi"/>
+                        <w:b/>
+                        <w:color w:val="404040" w:themeColor="text1" w:themeTint="BF"/>
+                        <w:sz w:val="24"/>
+                        <w:szCs w:val="24"/>
+                      </w:rPr>
+                      <w:t xml:space="preserve">-end </w:t>
+                    </w:r>
+                    <w:r>
+                      <w:rPr>
+                        <w:rFonts w:cstheme="minorHAnsi"/>
+                        <w:b/>
+                        <w:color w:val="404040" w:themeColor="text1" w:themeTint="BF"/>
+                        <w:sz w:val="24"/>
+                        <w:szCs w:val="24"/>
+                      </w:rPr>
+                      <w:t>d’un e-shop</w:t>
+                    </w:r>
+                  </w:sdtContent>
+                </w:sdt>
               </w:p>
             </w:tc>
           </w:sdtContent>
@@ -8392,17 +9710,7 @@
                 <w:i/>
                 <w:color w:val="404040" w:themeColor="text1" w:themeTint="BF"/>
               </w:rPr>
-              <w:t xml:space="preserve"> </w:t>
-            </w:r>
-            <w:proofErr w:type="gramStart"/>
-            <w:r>
-              <w:rPr>
-                <w:rFonts w:cstheme="minorHAnsi"/>
-                <w:b/>
-                <w:i/>
-                <w:color w:val="404040" w:themeColor="text1" w:themeTint="BF"/>
-              </w:rPr>
-              <w:t>1</w:t>
+              <w:t xml:space="preserve"> 1</w:t>
             </w:r>
             <w:r>
               <w:rPr>
@@ -8437,7 +9745,6 @@
               </w:rPr>
               <w:t></w:t>
             </w:r>
-            <w:proofErr w:type="gramEnd"/>
           </w:p>
         </w:tc>
         <w:sdt>
@@ -8452,7 +9759,6 @@
             <w:placeholder>
               <w:docPart w:val="DE2CB66794414BB499DCD0D5C1283B32"/>
             </w:placeholder>
-            <w:showingPlcHdr/>
           </w:sdtPr>
           <w:sdtContent>
             <w:tc>
@@ -8465,22 +9771,8 @@
                 </w:tcBorders>
               </w:tcPr>
               <w:p>
-                <w:pPr>
-                  <w:spacing w:before="120" w:after="120"/>
-                  <w:rPr>
-                    <w:rFonts w:cstheme="minorHAnsi"/>
-                    <w:b/>
-                    <w:i/>
-                    <w:color w:val="D60093"/>
-                  </w:rPr>
-                </w:pPr>
                 <w:r>
-                  <w:rPr>
-                    <w:rStyle w:val="PlaceholderText"/>
-                    <w:i/>
-                    <w:color w:val="000000" w:themeColor="text1"/>
-                  </w:rPr>
-                  <w:t>Cliquez ici pour entrer l’intitulé de l’exemple</w:t>
+                  <w:t>Diagramme pour la base de données</w:t>
                 </w:r>
               </w:p>
             </w:tc>
@@ -8609,6 +9901,30 @@
             </w:tcBorders>
           </w:tcPr>
           <w:p>
+            <w:r>
+              <w:t>J'ai créé le diagramme de la base de données en utilisant Draw.io. La base de données comprend plusieurs tables pertinentes pour le commerce électronique, notamment une table de produits, une table de catégories, une table d'étiquettes et des tables de connexion associées. Il est important de noter que les relations plusieurs-à-plusieurs nécessitent des tables de connexion, tandis que les relations un-à-plusieurs ne nécessitent que des clés étrangères.</w:t>
+            </w:r>
+          </w:p>
+          <w:p/>
+          <w:p>
+            <w:r>
+              <w:t>Pour les produits, une galerie d'images de produits est nécessaire. J'ai donc créé une table supplémentaire connectée à la table des produits. Cette table contient les URL des images, les noms, le texte alternatif pour le produit correspondant et la clé étrangère reliant chaque image au bon produit.</w:t>
+            </w:r>
+          </w:p>
+          <w:p/>
+          <w:p>
+            <w:r>
+              <w:t>La table des produits comprend des champs standard tels que le nom, l'ID, la description, le prix et le SKU. Elle contient également des champs pour le numéro de stock et le statut du stock pour une meilleure gestion des inventaires, le poids et les dimensions pour la gestion de l'expédition, ainsi que des métadonnées pour aider aux recherches sur le site et sur les plateformes, telles que Google Search.</w:t>
+            </w:r>
+          </w:p>
+          <w:p/>
+          <w:p>
+            <w:r>
+              <w:t>Les tables d'étiquettes et de catégories sont utilisées pour une meilleure gestion des produits et pour faciliter les recherches de produits.</w:t>
+            </w:r>
+          </w:p>
+          <w:p/>
+          <w:p>
             <w:pPr>
               <w:widowControl w:val="0"/>
               <w:rPr>
@@ -8617,6 +9933,63 @@
                 <w:sz w:val="24"/>
               </w:rPr>
             </w:pPr>
+            <w:r>
+              <w:rPr>
+                <w:rFonts w:cstheme="minorHAnsi"/>
+                <w:noProof/>
+                <w:color w:val="404040" w:themeColor="text1" w:themeTint="BF"/>
+                <w:sz w:val="24"/>
+              </w:rPr>
+              <w:lastRenderedPageBreak/>
+              <w:drawing>
+                <wp:inline distT="0" distB="0" distL="0" distR="0" wp14:anchorId="3213DD4F" wp14:editId="70DD0F1D">
+                  <wp:extent cx="6430010" cy="4542790"/>
+                  <wp:effectExtent l="0" t="0" r="8890" b="0"/>
+                  <wp:docPr id="272545200" name="Picture 11"/>
+                  <wp:cNvGraphicFramePr>
+                    <a:graphicFrameLocks xmlns:a="http://schemas.openxmlformats.org/drawingml/2006/main" noChangeAspect="1"/>
+                  </wp:cNvGraphicFramePr>
+                  <a:graphic xmlns:a="http://schemas.openxmlformats.org/drawingml/2006/main">
+                    <a:graphicData uri="http://schemas.openxmlformats.org/drawingml/2006/picture">
+                      <pic:pic xmlns:pic="http://schemas.openxmlformats.org/drawingml/2006/picture">
+                        <pic:nvPicPr>
+                          <pic:cNvPr id="0" name="Picture 6"/>
+                          <pic:cNvPicPr>
+                            <a:picLocks noChangeAspect="1" noChangeArrowheads="1"/>
+                          </pic:cNvPicPr>
+                        </pic:nvPicPr>
+                        <pic:blipFill>
+                          <a:blip r:embed="rId20" cstate="print">
+                            <a:extLst>
+                              <a:ext uri="{28A0092B-C50C-407E-A947-70E740481C1C}">
+                                <a14:useLocalDpi xmlns:a14="http://schemas.microsoft.com/office/drawing/2010/main" val="0"/>
+                              </a:ext>
+                            </a:extLst>
+                          </a:blip>
+                          <a:srcRect/>
+                          <a:stretch>
+                            <a:fillRect/>
+                          </a:stretch>
+                        </pic:blipFill>
+                        <pic:spPr bwMode="auto">
+                          <a:xfrm>
+                            <a:off x="0" y="0"/>
+                            <a:ext cx="6430010" cy="4542790"/>
+                          </a:xfrm>
+                          <a:prstGeom prst="rect">
+                            <a:avLst/>
+                          </a:prstGeom>
+                          <a:noFill/>
+                          <a:ln>
+                            <a:noFill/>
+                          </a:ln>
+                        </pic:spPr>
+                      </pic:pic>
+                    </a:graphicData>
+                  </a:graphic>
+                </wp:inline>
+              </w:drawing>
+            </w:r>
           </w:p>
         </w:tc>
       </w:tr>
@@ -8776,6 +10149,30 @@
                 <w:sz w:val="24"/>
               </w:rPr>
             </w:pPr>
+            <w:r>
+              <w:rPr>
+                <w:rFonts w:cstheme="minorHAnsi"/>
+                <w:color w:val="404040" w:themeColor="text1" w:themeTint="BF"/>
+                <w:sz w:val="24"/>
+              </w:rPr>
+              <w:t>Dans le cadre de ce projet, j’ai utilisé</w:t>
+            </w:r>
+            <w:r>
+              <w:rPr>
+                <w:rFonts w:cstheme="minorHAnsi"/>
+                <w:color w:val="404040" w:themeColor="text1" w:themeTint="BF"/>
+                <w:sz w:val="24"/>
+              </w:rPr>
+              <w:t xml:space="preserve"> </w:t>
+            </w:r>
+            <w:r>
+              <w:rPr>
+                <w:rFonts w:cstheme="minorHAnsi"/>
+                <w:color w:val="404040" w:themeColor="text1" w:themeTint="BF"/>
+                <w:sz w:val="24"/>
+              </w:rPr>
+              <w:t>Draw.io</w:t>
+            </w:r>
           </w:p>
         </w:tc>
       </w:tr>
@@ -8923,6 +10320,14 @@
                 <w:sz w:val="24"/>
               </w:rPr>
             </w:pPr>
+            <w:r>
+              <w:rPr>
+                <w:rFonts w:cstheme="minorHAnsi"/>
+                <w:color w:val="404040" w:themeColor="text1" w:themeTint="BF"/>
+                <w:sz w:val="24"/>
+              </w:rPr>
+              <w:t>J’ai travaillé seul pour ce projet</w:t>
+            </w:r>
           </w:p>
         </w:tc>
       </w:tr>
@@ -9099,15 +10504,7 @@
                 <w:rFonts w:cstheme="minorHAnsi"/>
                 <w:color w:val="404040" w:themeColor="text1" w:themeTint="BF"/>
               </w:rPr>
-              <w:t xml:space="preserve">Nom de l’entreprise, organisme ou </w:t>
-            </w:r>
-            <w:proofErr w:type="gramStart"/>
-            <w:r>
-              <w:rPr>
-                <w:rFonts w:cstheme="minorHAnsi"/>
-                <w:color w:val="404040" w:themeColor="text1" w:themeTint="BF"/>
-              </w:rPr>
-              <w:t>association</w:t>
+              <w:t>Nom de l’entreprise, organisme ou association</w:t>
             </w:r>
             <w:r>
               <w:rPr>
@@ -9128,7 +10525,6 @@
               </w:rPr>
               <w:t></w:t>
             </w:r>
-            <w:proofErr w:type="gramEnd"/>
           </w:p>
         </w:tc>
         <w:sdt>
@@ -9144,7 +10540,6 @@
             <w:placeholder>
               <w:docPart w:val="0FD523863B724CF4A378DEE240DE1EEC"/>
             </w:placeholder>
-            <w:showingPlcHdr/>
           </w:sdtPr>
           <w:sdtEndPr>
             <w:rPr>
@@ -9172,12 +10567,11 @@
                 </w:pPr>
                 <w:r>
                   <w:rPr>
-                    <w:rStyle w:val="PlaceholderText"/>
+                    <w:rFonts w:cstheme="minorHAnsi"/>
                     <w:i/>
-                    <w:color w:val="595959" w:themeColor="text1" w:themeTint="A6"/>
-                    <w:highlight w:val="lightGray"/>
+                    <w:color w:val="000000" w:themeColor="text1"/>
                   </w:rPr>
-                  <w:t>Cliquez ici pour taper du texte.</w:t>
+                  <w:t>Petsquare GR</w:t>
                 </w:r>
               </w:p>
             </w:tc>
@@ -9262,18 +10656,31 @@
                 <w:placeholder>
                   <w:docPart w:val="E5A31B1C62834582B47289028F226173"/>
                 </w:placeholder>
-                <w:showingPlcHdr/>
               </w:sdtPr>
               <w:sdtContent>
-                <w:r>
-                  <w:rPr>
-                    <w:rStyle w:val="PlaceholderText"/>
-                    <w:i/>
-                    <w:color w:val="595959" w:themeColor="text1" w:themeTint="A6"/>
-                    <w:highlight w:val="lightGray"/>
-                  </w:rPr>
-                  <w:t>Cliquez ici pour taper du texte.</w:t>
-                </w:r>
+                <w:sdt>
+                  <w:sdtPr>
+                    <w:rPr>
+                      <w:rFonts w:cstheme="minorHAnsi"/>
+                      <w:color w:val="000000" w:themeColor="text1"/>
+                    </w:rPr>
+                    <w:alias w:val="Chantier"/>
+                    <w:tag w:val="Chantier"/>
+                    <w:id w:val="2064141511"/>
+                    <w:placeholder>
+                      <w:docPart w:val="188CD5510A794AB8A1D898E9C5AF0869"/>
+                    </w:placeholder>
+                  </w:sdtPr>
+                  <w:sdtContent>
+                    <w:r>
+                      <w:rPr>
+                        <w:rFonts w:cstheme="minorHAnsi"/>
+                        <w:color w:val="000000" w:themeColor="text1"/>
+                      </w:rPr>
+                      <w:t>Projet professionnel réalisé en cours de stage.</w:t>
+                    </w:r>
+                  </w:sdtContent>
+                </w:sdt>
               </w:sdtContent>
             </w:sdt>
           </w:p>
@@ -9307,15 +10714,7 @@
                 <w:rFonts w:cstheme="minorHAnsi"/>
                 <w:color w:val="404040" w:themeColor="text1" w:themeTint="BF"/>
               </w:rPr>
-              <w:t xml:space="preserve">Période </w:t>
-            </w:r>
-            <w:proofErr w:type="gramStart"/>
-            <w:r>
-              <w:rPr>
-                <w:rFonts w:cstheme="minorHAnsi"/>
-                <w:color w:val="404040" w:themeColor="text1" w:themeTint="BF"/>
-              </w:rPr>
-              <w:t>d’exercice</w:t>
+              <w:t>Période d’exercice</w:t>
             </w:r>
             <w:r>
               <w:rPr>
@@ -9333,7 +10732,6 @@
               </w:rPr>
               <w:tab/>
             </w:r>
-            <w:proofErr w:type="gramEnd"/>
             <w:r>
               <w:rPr>
                 <w:rFonts w:ascii="Wingdings 3" w:hAnsi="Wingdings 3" w:cstheme="minorHAnsi"/>
@@ -9416,8 +10814,7 @@
                 <w:placeholder>
                   <w:docPart w:val="26624EB7098C4C1FB4368B02E7B21DEF"/>
                 </w:placeholder>
-                <w:showingPlcHdr/>
-                <w:date>
+                <w:date w:fullDate="2025-01-20T00:00:00Z">
                   <w:dateFormat w:val="dd/MM/yyyy"/>
                   <w:lid w:val="fr-FR"/>
                   <w:storeMappedDataAs w:val="dateTime"/>
@@ -9427,12 +10824,11 @@
               <w:sdtContent>
                 <w:r>
                   <w:rPr>
-                    <w:rStyle w:val="PlaceholderText"/>
+                    <w:rFonts w:cstheme="minorHAnsi"/>
                     <w:i/>
-                    <w:color w:val="595959" w:themeColor="text1" w:themeTint="A6"/>
-                    <w:highlight w:val="lightGray"/>
+                    <w:color w:val="000000" w:themeColor="text1"/>
                   </w:rPr>
-                  <w:t>Cliquez ici</w:t>
+                  <w:t>20/01/2025</w:t>
                 </w:r>
               </w:sdtContent>
             </w:sdt>
@@ -9472,8 +10868,7 @@
                 <w:placeholder>
                   <w:docPart w:val="DC5E8AC78DDC4BE1A25E6D8F4DA77A2A"/>
                 </w:placeholder>
-                <w:showingPlcHdr/>
-                <w:date>
+                <w:date w:fullDate="2025-01-27T00:00:00Z">
                   <w:dateFormat w:val="dd/MM/yyyy"/>
                   <w:lid w:val="fr-FR"/>
                   <w:storeMappedDataAs w:val="dateTime"/>
@@ -9483,12 +10878,11 @@
               <w:sdtContent>
                 <w:r>
                   <w:rPr>
-                    <w:rStyle w:val="PlaceholderText"/>
+                    <w:rFonts w:cstheme="minorHAnsi"/>
                     <w:i/>
-                    <w:color w:val="595959" w:themeColor="text1" w:themeTint="A6"/>
-                    <w:highlight w:val="lightGray"/>
+                    <w:color w:val="000000" w:themeColor="text1"/>
                   </w:rPr>
-                  <w:t>Cliquez ici</w:t>
+                  <w:t>27/01/2025</w:t>
                 </w:r>
               </w:sdtContent>
             </w:sdt>
@@ -9632,6 +11026,14 @@
                 <w:sz w:val="24"/>
               </w:rPr>
             </w:pPr>
+            <w:r>
+              <w:rPr>
+                <w:rFonts w:cstheme="minorHAnsi"/>
+                <w:color w:val="404040" w:themeColor="text1" w:themeTint="BF"/>
+                <w:sz w:val="24"/>
+              </w:rPr>
+              <w:t>Le dépôt de ce projet est défini comme privé car il contient des données sensibles concernant l'entreprise.</w:t>
+            </w:r>
           </w:p>
         </w:tc>
       </w:tr>
@@ -9893,17 +11295,7 @@
                 <w:i/>
                 <w:color w:val="404040" w:themeColor="text1" w:themeTint="BF"/>
               </w:rPr>
-              <w:t xml:space="preserve"> </w:t>
-            </w:r>
-            <w:proofErr w:type="gramStart"/>
-            <w:r>
-              <w:rPr>
-                <w:rFonts w:cstheme="minorHAnsi"/>
-                <w:b/>
-                <w:i/>
-                <w:color w:val="404040" w:themeColor="text1" w:themeTint="BF"/>
-              </w:rPr>
-              <w:t>1</w:t>
+              <w:t xml:space="preserve"> 1</w:t>
             </w:r>
             <w:r>
               <w:rPr>
@@ -9938,7 +11330,6 @@
               </w:rPr>
               <w:t></w:t>
             </w:r>
-            <w:proofErr w:type="gramEnd"/>
           </w:p>
         </w:tc>
         <w:sdt>
@@ -10600,15 +11991,7 @@
                 <w:rFonts w:cstheme="minorHAnsi"/>
                 <w:color w:val="404040" w:themeColor="text1" w:themeTint="BF"/>
               </w:rPr>
-              <w:t xml:space="preserve">Nom de l’entreprise, organisme ou </w:t>
-            </w:r>
-            <w:proofErr w:type="gramStart"/>
-            <w:r>
-              <w:rPr>
-                <w:rFonts w:cstheme="minorHAnsi"/>
-                <w:color w:val="404040" w:themeColor="text1" w:themeTint="BF"/>
-              </w:rPr>
-              <w:t>association</w:t>
+              <w:t>Nom de l’entreprise, organisme ou association</w:t>
             </w:r>
             <w:r>
               <w:rPr>
@@ -10629,7 +12012,6 @@
               </w:rPr>
               <w:t></w:t>
             </w:r>
-            <w:proofErr w:type="gramEnd"/>
           </w:p>
         </w:tc>
         <w:sdt>
@@ -10808,15 +12190,7 @@
                 <w:rFonts w:cstheme="minorHAnsi"/>
                 <w:color w:val="404040" w:themeColor="text1" w:themeTint="BF"/>
               </w:rPr>
-              <w:t xml:space="preserve">Période </w:t>
-            </w:r>
-            <w:proofErr w:type="gramStart"/>
-            <w:r>
-              <w:rPr>
-                <w:rFonts w:cstheme="minorHAnsi"/>
-                <w:color w:val="404040" w:themeColor="text1" w:themeTint="BF"/>
-              </w:rPr>
-              <w:t>d’exercice</w:t>
+              <w:t>Période d’exercice</w:t>
             </w:r>
             <w:r>
               <w:rPr>
@@ -10834,7 +12208,6 @@
               </w:rPr>
               <w:tab/>
             </w:r>
-            <w:proofErr w:type="gramEnd"/>
             <w:r>
               <w:rPr>
                 <w:rFonts w:ascii="Wingdings 3" w:hAnsi="Wingdings 3" w:cstheme="minorHAnsi"/>
@@ -11296,29 +12669,7 @@
                 <w:sz w:val="28"/>
                 <w:szCs w:val="28"/>
               </w:rPr>
-              <w:t>(</w:t>
-            </w:r>
-            <w:proofErr w:type="gramStart"/>
-            <w:r>
-              <w:rPr>
-                <w:rFonts w:cstheme="minorHAnsi"/>
-                <w:i/>
-                <w:color w:val="404040" w:themeColor="text1" w:themeTint="BF"/>
-                <w:sz w:val="28"/>
-                <w:szCs w:val="28"/>
-              </w:rPr>
-              <w:t>facultatif</w:t>
-            </w:r>
-            <w:proofErr w:type="gramEnd"/>
-            <w:r>
-              <w:rPr>
-                <w:rFonts w:cstheme="minorHAnsi"/>
-                <w:i/>
-                <w:color w:val="404040" w:themeColor="text1" w:themeTint="BF"/>
-                <w:sz w:val="28"/>
-                <w:szCs w:val="28"/>
-              </w:rPr>
-              <w:t>)</w:t>
+              <w:t>(facultatif)</w:t>
             </w:r>
           </w:p>
           <w:p>
@@ -12711,7 +14062,6 @@
           <w:szCs w:val="24"/>
         </w:rPr>
       </w:pPr>
-      <w:proofErr w:type="gramStart"/>
       <w:r>
         <w:rPr>
           <w:rFonts w:cstheme="minorHAnsi"/>
@@ -12719,17 +14069,7 @@
           <w:sz w:val="24"/>
           <w:szCs w:val="24"/>
         </w:rPr>
-        <w:t>déclare</w:t>
-      </w:r>
-      <w:proofErr w:type="gramEnd"/>
-      <w:r>
-        <w:rPr>
-          <w:rFonts w:cstheme="minorHAnsi"/>
-          <w:color w:val="404040" w:themeColor="text1" w:themeTint="BF"/>
-          <w:sz w:val="24"/>
-          <w:szCs w:val="24"/>
-        </w:rPr>
-        <w:t xml:space="preserve"> sur l’honneur que les renseignements fournis dans ce dossier sont exacts et que je suis l’auteur(e) des réalisations jointes.</w:t>
+        <w:t>déclare sur l’honneur que les renseignements fournis dans ce dossier sont exacts et que je suis l’auteur(e) des réalisations jointes.</w:t>
       </w:r>
     </w:p>
     <w:p>
@@ -13137,7 +14477,6 @@
           <w:szCs w:val="24"/>
         </w:rPr>
       </w:pPr>
-      <w:proofErr w:type="gramStart"/>
       <w:r>
         <w:rPr>
           <w:rFonts w:cstheme="minorHAnsi"/>
@@ -13145,17 +14484,7 @@
           <w:sz w:val="24"/>
           <w:szCs w:val="24"/>
         </w:rPr>
-        <w:t>pour</w:t>
-      </w:r>
-      <w:proofErr w:type="gramEnd"/>
-      <w:r>
-        <w:rPr>
-          <w:rFonts w:cstheme="minorHAnsi"/>
-          <w:color w:val="404040" w:themeColor="text1" w:themeTint="BF"/>
-          <w:sz w:val="24"/>
-          <w:szCs w:val="24"/>
-        </w:rPr>
-        <w:t xml:space="preserve"> faire valoir ce que de droit.</w:t>
+        <w:t>pour faire valoir ce que de droit.</w:t>
       </w:r>
     </w:p>
     <w:p>
@@ -13346,29 +14675,7 @@
                 <w:sz w:val="28"/>
                 <w:szCs w:val="28"/>
               </w:rPr>
-              <w:t>(</w:t>
-            </w:r>
-            <w:proofErr w:type="gramStart"/>
-            <w:r>
-              <w:rPr>
-                <w:rFonts w:cstheme="minorHAnsi"/>
-                <w:i/>
-                <w:color w:val="404040" w:themeColor="text1" w:themeTint="BF"/>
-                <w:sz w:val="28"/>
-                <w:szCs w:val="28"/>
-              </w:rPr>
-              <w:t>facultatif</w:t>
-            </w:r>
-            <w:proofErr w:type="gramEnd"/>
-            <w:r>
-              <w:rPr>
-                <w:rFonts w:cstheme="minorHAnsi"/>
-                <w:i/>
-                <w:color w:val="404040" w:themeColor="text1" w:themeTint="BF"/>
-                <w:sz w:val="28"/>
-                <w:szCs w:val="28"/>
-              </w:rPr>
-              <w:t>)</w:t>
+              <w:t>(facultatif)</w:t>
             </w:r>
           </w:p>
           <w:p>
@@ -13940,7 +15247,7 @@
       </w:pPr>
     </w:p>
     <w:sectPr>
-      <w:headerReference w:type="default" r:id="rId18"/>
+      <w:headerReference w:type="default" r:id="rId21"/>
       <w:pgSz w:w="11906" w:h="16838" w:code="9"/>
       <w:pgMar w:top="1418" w:right="1134" w:bottom="1418" w:left="1134" w:header="737" w:footer="510" w:gutter="170"/>
       <w:cols w:space="708"/>
@@ -17947,6 +19254,441 @@
         </w:p>
       </w:docPartBody>
     </w:docPart>
+    <w:docPart>
+      <w:docPartPr>
+        <w:name w:val="D45F1ED46D4043608ECAB99B37320A08"/>
+        <w:category>
+          <w:name w:val="General"/>
+          <w:gallery w:val="placeholder"/>
+        </w:category>
+        <w:types>
+          <w:type w:val="bbPlcHdr"/>
+        </w:types>
+        <w:behaviors>
+          <w:behavior w:val="content"/>
+        </w:behaviors>
+        <w:guid w:val="{FD0F1EF5-3957-4974-9C4B-7B39FBA82CB3}"/>
+      </w:docPartPr>
+      <w:docPartBody>
+        <w:p>
+          <w:pPr>
+            <w:pStyle w:val="D45F1ED46D4043608ECAB99B37320A08"/>
+          </w:pPr>
+          <w:r>
+            <w:rPr>
+              <w:rStyle w:val="PlaceholderText"/>
+            </w:rPr>
+            <w:t>N°</w:t>
+          </w:r>
+        </w:p>
+      </w:docPartBody>
+    </w:docPart>
+    <w:docPart>
+      <w:docPartPr>
+        <w:name w:val="D0CEB3EA5ABD4A3AA3400C6695353D9A"/>
+        <w:category>
+          <w:name w:val="General"/>
+          <w:gallery w:val="placeholder"/>
+        </w:category>
+        <w:types>
+          <w:type w:val="bbPlcHdr"/>
+        </w:types>
+        <w:behaviors>
+          <w:behavior w:val="content"/>
+        </w:behaviors>
+        <w:guid w:val="{DB48C600-3BEE-49F3-B8C5-D697E981313B}"/>
+      </w:docPartPr>
+      <w:docPartBody>
+        <w:p>
+          <w:pPr>
+            <w:pStyle w:val="D0CEB3EA5ABD4A3AA3400C6695353D9A"/>
+          </w:pPr>
+          <w:r>
+            <w:rPr>
+              <w:rStyle w:val="PlaceholderText"/>
+              <w:b/>
+              <w:color w:val="404040" w:themeColor="text1" w:themeTint="BF"/>
+              <w:sz w:val="28"/>
+              <w:szCs w:val="28"/>
+            </w:rPr>
+            <w:t>Cliquez ici pour entrer l’intitulé de l’activité</w:t>
+          </w:r>
+        </w:p>
+      </w:docPartBody>
+    </w:docPart>
+    <w:docPart>
+      <w:docPartPr>
+        <w:name w:val="D55D267B7F66460F8CC54D4E579D88B9"/>
+        <w:category>
+          <w:name w:val="General"/>
+          <w:gallery w:val="placeholder"/>
+        </w:category>
+        <w:types>
+          <w:type w:val="bbPlcHdr"/>
+        </w:types>
+        <w:behaviors>
+          <w:behavior w:val="content"/>
+        </w:behaviors>
+        <w:guid w:val="{A5A5C708-9B4B-405A-B724-A8049F5F163A}"/>
+      </w:docPartPr>
+      <w:docPartBody>
+        <w:p>
+          <w:pPr>
+            <w:pStyle w:val="D55D267B7F66460F8CC54D4E579D88B9"/>
+          </w:pPr>
+          <w:r>
+            <w:rPr>
+              <w:rStyle w:val="PlaceholderText"/>
+              <w:i/>
+              <w:color w:val="000000" w:themeColor="text1"/>
+            </w:rPr>
+            <w:t>Cliquez ici pour entrer l’intitulé de l’exemple</w:t>
+          </w:r>
+        </w:p>
+      </w:docPartBody>
+    </w:docPart>
+    <w:docPart>
+      <w:docPartPr>
+        <w:name w:val="3E86113210DE4BBF8A872058F63191F9"/>
+        <w:category>
+          <w:name w:val="General"/>
+          <w:gallery w:val="placeholder"/>
+        </w:category>
+        <w:types>
+          <w:type w:val="bbPlcHdr"/>
+        </w:types>
+        <w:behaviors>
+          <w:behavior w:val="content"/>
+        </w:behaviors>
+        <w:guid w:val="{3A2D382E-8155-4C0A-B084-6A34BBA99EC8}"/>
+      </w:docPartPr>
+      <w:docPartBody>
+        <w:p>
+          <w:pPr>
+            <w:pStyle w:val="3E86113210DE4BBF8A872058F63191F9"/>
+          </w:pPr>
+          <w:r>
+            <w:rPr>
+              <w:rStyle w:val="PlaceholderText"/>
+              <w:color w:val="000000" w:themeColor="text1"/>
+            </w:rPr>
+            <w:t>Cliquez ici pour taper du texte.</w:t>
+          </w:r>
+        </w:p>
+      </w:docPartBody>
+    </w:docPart>
+    <w:docPart>
+      <w:docPartPr>
+        <w:name w:val="78986C8419264C53887739110C8D30EB"/>
+        <w:category>
+          <w:name w:val="General"/>
+          <w:gallery w:val="placeholder"/>
+        </w:category>
+        <w:types>
+          <w:type w:val="bbPlcHdr"/>
+        </w:types>
+        <w:behaviors>
+          <w:behavior w:val="content"/>
+        </w:behaviors>
+        <w:guid w:val="{5C1F865A-FEE5-46DD-B49A-FDC5E38D234E}"/>
+      </w:docPartPr>
+      <w:docPartBody>
+        <w:p>
+          <w:pPr>
+            <w:pStyle w:val="78986C8419264C53887739110C8D30EB"/>
+          </w:pPr>
+          <w:r>
+            <w:rPr>
+              <w:rStyle w:val="PlaceholderText"/>
+              <w:color w:val="000000" w:themeColor="text1"/>
+            </w:rPr>
+            <w:t>Cliquez ici pour taper du texte.</w:t>
+          </w:r>
+        </w:p>
+      </w:docPartBody>
+    </w:docPart>
+    <w:docPart>
+      <w:docPartPr>
+        <w:name w:val="1CC984F79B5D457F8A5276AB8BFE0312"/>
+        <w:category>
+          <w:name w:val="General"/>
+          <w:gallery w:val="placeholder"/>
+        </w:category>
+        <w:types>
+          <w:type w:val="bbPlcHdr"/>
+        </w:types>
+        <w:behaviors>
+          <w:behavior w:val="content"/>
+        </w:behaviors>
+        <w:guid w:val="{476835FF-C7CA-4FE4-985F-87742EF1E813}"/>
+      </w:docPartPr>
+      <w:docPartBody>
+        <w:p>
+          <w:pPr>
+            <w:pStyle w:val="1CC984F79B5D457F8A5276AB8BFE0312"/>
+          </w:pPr>
+          <w:r>
+            <w:rPr>
+              <w:rStyle w:val="PlaceholderText"/>
+              <w:color w:val="000000" w:themeColor="text1"/>
+            </w:rPr>
+            <w:t>Cliquez ici</w:t>
+          </w:r>
+        </w:p>
+      </w:docPartBody>
+    </w:docPart>
+    <w:docPart>
+      <w:docPartPr>
+        <w:name w:val="F5950573EB624404AAA1DDB76ADE68D5"/>
+        <w:category>
+          <w:name w:val="General"/>
+          <w:gallery w:val="placeholder"/>
+        </w:category>
+        <w:types>
+          <w:type w:val="bbPlcHdr"/>
+        </w:types>
+        <w:behaviors>
+          <w:behavior w:val="content"/>
+        </w:behaviors>
+        <w:guid w:val="{9B06727B-8557-4362-AFCF-7EB4588ED451}"/>
+      </w:docPartPr>
+      <w:docPartBody>
+        <w:p>
+          <w:pPr>
+            <w:pStyle w:val="F5950573EB624404AAA1DDB76ADE68D5"/>
+          </w:pPr>
+          <w:r>
+            <w:rPr>
+              <w:rStyle w:val="PlaceholderText"/>
+              <w:color w:val="000000" w:themeColor="text1"/>
+            </w:rPr>
+            <w:t>Cliquez ici</w:t>
+          </w:r>
+        </w:p>
+      </w:docPartBody>
+    </w:docPart>
+    <w:docPart>
+      <w:docPartPr>
+        <w:name w:val="21F051D8597349DEB8CE15DF2B60E088"/>
+        <w:category>
+          <w:name w:val="General"/>
+          <w:gallery w:val="placeholder"/>
+        </w:category>
+        <w:types>
+          <w:type w:val="bbPlcHdr"/>
+        </w:types>
+        <w:behaviors>
+          <w:behavior w:val="content"/>
+        </w:behaviors>
+        <w:guid w:val="{B6F66356-4A12-4591-B0D8-B98D71DF2D79}"/>
+      </w:docPartPr>
+      <w:docPartBody>
+        <w:p>
+          <w:pPr>
+            <w:pStyle w:val="21F051D8597349DEB8CE15DF2B60E088"/>
+          </w:pPr>
+          <w:r>
+            <w:rPr>
+              <w:rStyle w:val="PlaceholderText"/>
+              <w:b/>
+              <w:color w:val="404040" w:themeColor="text1" w:themeTint="BF"/>
+              <w:sz w:val="28"/>
+              <w:szCs w:val="28"/>
+            </w:rPr>
+            <w:t>Cliquez ici pour entrer l’intitulé de l’activité</w:t>
+          </w:r>
+        </w:p>
+      </w:docPartBody>
+    </w:docPart>
+    <w:docPart>
+      <w:docPartPr>
+        <w:name w:val="0F2A70C3A58B4C0EB328B3666EC4E092"/>
+        <w:category>
+          <w:name w:val="General"/>
+          <w:gallery w:val="placeholder"/>
+        </w:category>
+        <w:types>
+          <w:type w:val="bbPlcHdr"/>
+        </w:types>
+        <w:behaviors>
+          <w:behavior w:val="content"/>
+        </w:behaviors>
+        <w:guid w:val="{F42BE0E7-6717-4C1B-8262-80B30AE3BC4D}"/>
+      </w:docPartPr>
+      <w:docPartBody>
+        <w:p>
+          <w:pPr>
+            <w:pStyle w:val="0F2A70C3A58B4C0EB328B3666EC4E092"/>
+          </w:pPr>
+          <w:r>
+            <w:rPr>
+              <w:rStyle w:val="PlaceholderText"/>
+              <w:b/>
+              <w:color w:val="404040" w:themeColor="text1" w:themeTint="BF"/>
+              <w:sz w:val="28"/>
+              <w:szCs w:val="28"/>
+            </w:rPr>
+            <w:t>Cliquez ici pour entrer l’intitulé de l’activité</w:t>
+          </w:r>
+        </w:p>
+      </w:docPartBody>
+    </w:docPart>
+    <w:docPart>
+      <w:docPartPr>
+        <w:name w:val="66A8F8FEA6A344ACA0B28C45802A4B19"/>
+        <w:category>
+          <w:name w:val="General"/>
+          <w:gallery w:val="placeholder"/>
+        </w:category>
+        <w:types>
+          <w:type w:val="bbPlcHdr"/>
+        </w:types>
+        <w:behaviors>
+          <w:behavior w:val="content"/>
+        </w:behaviors>
+        <w:guid w:val="{BA363774-45BE-423F-9FFE-324D72896220}"/>
+      </w:docPartPr>
+      <w:docPartBody>
+        <w:p>
+          <w:pPr>
+            <w:pStyle w:val="66A8F8FEA6A344ACA0B28C45802A4B19"/>
+          </w:pPr>
+          <w:r>
+            <w:rPr>
+              <w:rStyle w:val="PlaceholderText"/>
+              <w:color w:val="000000" w:themeColor="text1"/>
+            </w:rPr>
+            <w:t>Cliquez ici pour taper du texte.</w:t>
+          </w:r>
+        </w:p>
+      </w:docPartBody>
+    </w:docPart>
+    <w:docPart>
+      <w:docPartPr>
+        <w:name w:val="1ED9FF3334AF4096B54416466E5CDD9E"/>
+        <w:category>
+          <w:name w:val="General"/>
+          <w:gallery w:val="placeholder"/>
+        </w:category>
+        <w:types>
+          <w:type w:val="bbPlcHdr"/>
+        </w:types>
+        <w:behaviors>
+          <w:behavior w:val="content"/>
+        </w:behaviors>
+        <w:guid w:val="{00644AAC-276A-4DA1-82F3-B66F6DA4E113}"/>
+      </w:docPartPr>
+      <w:docPartBody>
+        <w:p>
+          <w:pPr>
+            <w:pStyle w:val="1ED9FF3334AF4096B54416466E5CDD9E"/>
+          </w:pPr>
+          <w:r>
+            <w:rPr>
+              <w:rStyle w:val="PlaceholderText"/>
+              <w:color w:val="000000" w:themeColor="text1"/>
+            </w:rPr>
+            <w:t>Cliquez ici pour taper du texte.</w:t>
+          </w:r>
+        </w:p>
+      </w:docPartBody>
+    </w:docPart>
+    <w:docPart>
+      <w:docPartPr>
+        <w:name w:val="6790B572262B469390A7B557173EC492"/>
+        <w:category>
+          <w:name w:val="General"/>
+          <w:gallery w:val="placeholder"/>
+        </w:category>
+        <w:types>
+          <w:type w:val="bbPlcHdr"/>
+        </w:types>
+        <w:behaviors>
+          <w:behavior w:val="content"/>
+        </w:behaviors>
+        <w:guid w:val="{BC3B0D48-0D68-41F6-AF9B-510F93050419}"/>
+      </w:docPartPr>
+      <w:docPartBody>
+        <w:p>
+          <w:pPr>
+            <w:pStyle w:val="6790B572262B469390A7B557173EC492"/>
+          </w:pPr>
+          <w:r>
+            <w:rPr>
+              <w:rStyle w:val="PlaceholderText"/>
+              <w:b/>
+              <w:color w:val="404040" w:themeColor="text1" w:themeTint="BF"/>
+              <w:sz w:val="28"/>
+              <w:szCs w:val="28"/>
+            </w:rPr>
+            <w:t>Cliquez ici pour entrer l’intitulé de l’activité</w:t>
+          </w:r>
+        </w:p>
+      </w:docPartBody>
+    </w:docPart>
+    <w:docPart>
+      <w:docPartPr>
+        <w:name w:val="C018ED87EF284E5EA5C0FE00589410C4"/>
+        <w:category>
+          <w:name w:val="General"/>
+          <w:gallery w:val="placeholder"/>
+        </w:category>
+        <w:types>
+          <w:type w:val="bbPlcHdr"/>
+        </w:types>
+        <w:behaviors>
+          <w:behavior w:val="content"/>
+        </w:behaviors>
+        <w:guid w:val="{424EB7FC-B757-4E7A-9918-3EF92DD8BA6E}"/>
+      </w:docPartPr>
+      <w:docPartBody>
+        <w:p>
+          <w:pPr>
+            <w:pStyle w:val="C018ED87EF284E5EA5C0FE00589410C4"/>
+          </w:pPr>
+          <w:r>
+            <w:rPr>
+              <w:rStyle w:val="PlaceholderText"/>
+              <w:b/>
+              <w:color w:val="404040" w:themeColor="text1" w:themeTint="BF"/>
+              <w:sz w:val="28"/>
+              <w:szCs w:val="28"/>
+            </w:rPr>
+            <w:t>Cliquez ici pour entrer l’intitulé de l’activité</w:t>
+          </w:r>
+        </w:p>
+      </w:docPartBody>
+    </w:docPart>
+    <w:docPart>
+      <w:docPartPr>
+        <w:name w:val="188CD5510A794AB8A1D898E9C5AF0869"/>
+        <w:category>
+          <w:name w:val="General"/>
+          <w:gallery w:val="placeholder"/>
+        </w:category>
+        <w:types>
+          <w:type w:val="bbPlcHdr"/>
+        </w:types>
+        <w:behaviors>
+          <w:behavior w:val="content"/>
+        </w:behaviors>
+        <w:guid w:val="{80CE1436-C02C-42E5-AA6C-C69358FC482E}"/>
+      </w:docPartPr>
+      <w:docPartBody>
+        <w:p>
+          <w:pPr>
+            <w:pStyle w:val="188CD5510A794AB8A1D898E9C5AF0869"/>
+          </w:pPr>
+          <w:r>
+            <w:rPr>
+              <w:rStyle w:val="PlaceholderText"/>
+              <w:color w:val="000000" w:themeColor="text1"/>
+            </w:rPr>
+            <w:t>Cliquez ici pour taper du texte.</w:t>
+          </w:r>
+        </w:p>
+      </w:docPartBody>
+    </w:docPart>
   </w:docParts>
 </w:glossaryDocument>
 </file>
@@ -18061,6 +19803,7 @@
     <w:rsid w:val="000B6DFB"/>
     <w:rsid w:val="0019655F"/>
     <w:rsid w:val="001C007C"/>
+    <w:rsid w:val="001C1261"/>
     <w:rsid w:val="001D40C9"/>
     <w:rsid w:val="001F1C5E"/>
     <w:rsid w:val="001F1D65"/>
@@ -18087,7 +19830,6 @@
     <w:rsid w:val="00B92A5D"/>
     <w:rsid w:val="00BB40B2"/>
     <w:rsid w:val="00E80FF6"/>
-    <w:rsid w:val="00EC77A9"/>
     <w:rsid w:val="00F341BD"/>
     <w:rsid w:val="00F95324"/>
   </w:rsids>
@@ -19298,6 +21040,188 @@
       <w14:ligatures w14:val="standardContextual"/>
     </w:rPr>
   </w:style>
+  <w:style w:type="paragraph" w:customStyle="1" w:styleId="D45F1ED46D4043608ECAB99B37320A08">
+    <w:name w:val="D45F1ED46D4043608ECAB99B37320A08"/>
+    <w:rsid w:val="00786E2A"/>
+    <w:pPr>
+      <w:spacing w:after="160" w:line="278" w:lineRule="auto"/>
+    </w:pPr>
+    <w:rPr>
+      <w:kern w:val="2"/>
+      <w:sz w:val="24"/>
+      <w:szCs w:val="24"/>
+      <w14:ligatures w14:val="standardContextual"/>
+    </w:rPr>
+  </w:style>
+  <w:style w:type="paragraph" w:customStyle="1" w:styleId="D0CEB3EA5ABD4A3AA3400C6695353D9A">
+    <w:name w:val="D0CEB3EA5ABD4A3AA3400C6695353D9A"/>
+    <w:rsid w:val="00786E2A"/>
+    <w:pPr>
+      <w:spacing w:after="160" w:line="278" w:lineRule="auto"/>
+    </w:pPr>
+    <w:rPr>
+      <w:kern w:val="2"/>
+      <w:sz w:val="24"/>
+      <w:szCs w:val="24"/>
+      <w14:ligatures w14:val="standardContextual"/>
+    </w:rPr>
+  </w:style>
+  <w:style w:type="paragraph" w:customStyle="1" w:styleId="D55D267B7F66460F8CC54D4E579D88B9">
+    <w:name w:val="D55D267B7F66460F8CC54D4E579D88B9"/>
+    <w:rsid w:val="00786E2A"/>
+    <w:pPr>
+      <w:spacing w:after="160" w:line="278" w:lineRule="auto"/>
+    </w:pPr>
+    <w:rPr>
+      <w:kern w:val="2"/>
+      <w:sz w:val="24"/>
+      <w:szCs w:val="24"/>
+      <w14:ligatures w14:val="standardContextual"/>
+    </w:rPr>
+  </w:style>
+  <w:style w:type="paragraph" w:customStyle="1" w:styleId="3E86113210DE4BBF8A872058F63191F9">
+    <w:name w:val="3E86113210DE4BBF8A872058F63191F9"/>
+    <w:rsid w:val="00786E2A"/>
+    <w:pPr>
+      <w:spacing w:after="160" w:line="278" w:lineRule="auto"/>
+    </w:pPr>
+    <w:rPr>
+      <w:kern w:val="2"/>
+      <w:sz w:val="24"/>
+      <w:szCs w:val="24"/>
+      <w14:ligatures w14:val="standardContextual"/>
+    </w:rPr>
+  </w:style>
+  <w:style w:type="paragraph" w:customStyle="1" w:styleId="78986C8419264C53887739110C8D30EB">
+    <w:name w:val="78986C8419264C53887739110C8D30EB"/>
+    <w:rsid w:val="00786E2A"/>
+    <w:pPr>
+      <w:spacing w:after="160" w:line="278" w:lineRule="auto"/>
+    </w:pPr>
+    <w:rPr>
+      <w:kern w:val="2"/>
+      <w:sz w:val="24"/>
+      <w:szCs w:val="24"/>
+      <w14:ligatures w14:val="standardContextual"/>
+    </w:rPr>
+  </w:style>
+  <w:style w:type="paragraph" w:customStyle="1" w:styleId="1CC984F79B5D457F8A5276AB8BFE0312">
+    <w:name w:val="1CC984F79B5D457F8A5276AB8BFE0312"/>
+    <w:rsid w:val="00786E2A"/>
+    <w:pPr>
+      <w:spacing w:after="160" w:line="278" w:lineRule="auto"/>
+    </w:pPr>
+    <w:rPr>
+      <w:kern w:val="2"/>
+      <w:sz w:val="24"/>
+      <w:szCs w:val="24"/>
+      <w14:ligatures w14:val="standardContextual"/>
+    </w:rPr>
+  </w:style>
+  <w:style w:type="paragraph" w:customStyle="1" w:styleId="F5950573EB624404AAA1DDB76ADE68D5">
+    <w:name w:val="F5950573EB624404AAA1DDB76ADE68D5"/>
+    <w:rsid w:val="00786E2A"/>
+    <w:pPr>
+      <w:spacing w:after="160" w:line="278" w:lineRule="auto"/>
+    </w:pPr>
+    <w:rPr>
+      <w:kern w:val="2"/>
+      <w:sz w:val="24"/>
+      <w:szCs w:val="24"/>
+      <w14:ligatures w14:val="standardContextual"/>
+    </w:rPr>
+  </w:style>
+  <w:style w:type="paragraph" w:customStyle="1" w:styleId="21F051D8597349DEB8CE15DF2B60E088">
+    <w:name w:val="21F051D8597349DEB8CE15DF2B60E088"/>
+    <w:rsid w:val="00786E2A"/>
+    <w:pPr>
+      <w:spacing w:after="160" w:line="278" w:lineRule="auto"/>
+    </w:pPr>
+    <w:rPr>
+      <w:kern w:val="2"/>
+      <w:sz w:val="24"/>
+      <w:szCs w:val="24"/>
+      <w14:ligatures w14:val="standardContextual"/>
+    </w:rPr>
+  </w:style>
+  <w:style w:type="paragraph" w:customStyle="1" w:styleId="0F2A70C3A58B4C0EB328B3666EC4E092">
+    <w:name w:val="0F2A70C3A58B4C0EB328B3666EC4E092"/>
+    <w:rsid w:val="00786E2A"/>
+    <w:pPr>
+      <w:spacing w:after="160" w:line="278" w:lineRule="auto"/>
+    </w:pPr>
+    <w:rPr>
+      <w:kern w:val="2"/>
+      <w:sz w:val="24"/>
+      <w:szCs w:val="24"/>
+      <w14:ligatures w14:val="standardContextual"/>
+    </w:rPr>
+  </w:style>
+  <w:style w:type="paragraph" w:customStyle="1" w:styleId="66A8F8FEA6A344ACA0B28C45802A4B19">
+    <w:name w:val="66A8F8FEA6A344ACA0B28C45802A4B19"/>
+    <w:rsid w:val="00786E2A"/>
+    <w:pPr>
+      <w:spacing w:after="160" w:line="278" w:lineRule="auto"/>
+    </w:pPr>
+    <w:rPr>
+      <w:kern w:val="2"/>
+      <w:sz w:val="24"/>
+      <w:szCs w:val="24"/>
+      <w14:ligatures w14:val="standardContextual"/>
+    </w:rPr>
+  </w:style>
+  <w:style w:type="paragraph" w:customStyle="1" w:styleId="1ED9FF3334AF4096B54416466E5CDD9E">
+    <w:name w:val="1ED9FF3334AF4096B54416466E5CDD9E"/>
+    <w:rsid w:val="00786E2A"/>
+    <w:pPr>
+      <w:spacing w:after="160" w:line="278" w:lineRule="auto"/>
+    </w:pPr>
+    <w:rPr>
+      <w:kern w:val="2"/>
+      <w:sz w:val="24"/>
+      <w:szCs w:val="24"/>
+      <w14:ligatures w14:val="standardContextual"/>
+    </w:rPr>
+  </w:style>
+  <w:style w:type="paragraph" w:customStyle="1" w:styleId="6790B572262B469390A7B557173EC492">
+    <w:name w:val="6790B572262B469390A7B557173EC492"/>
+    <w:rsid w:val="00786E2A"/>
+    <w:pPr>
+      <w:spacing w:after="160" w:line="278" w:lineRule="auto"/>
+    </w:pPr>
+    <w:rPr>
+      <w:kern w:val="2"/>
+      <w:sz w:val="24"/>
+      <w:szCs w:val="24"/>
+      <w14:ligatures w14:val="standardContextual"/>
+    </w:rPr>
+  </w:style>
+  <w:style w:type="paragraph" w:customStyle="1" w:styleId="C018ED87EF284E5EA5C0FE00589410C4">
+    <w:name w:val="C018ED87EF284E5EA5C0FE00589410C4"/>
+    <w:rsid w:val="00786E2A"/>
+    <w:pPr>
+      <w:spacing w:after="160" w:line="278" w:lineRule="auto"/>
+    </w:pPr>
+    <w:rPr>
+      <w:kern w:val="2"/>
+      <w:sz w:val="24"/>
+      <w:szCs w:val="24"/>
+      <w14:ligatures w14:val="standardContextual"/>
+    </w:rPr>
+  </w:style>
+  <w:style w:type="paragraph" w:customStyle="1" w:styleId="188CD5510A794AB8A1D898E9C5AF0869">
+    <w:name w:val="188CD5510A794AB8A1D898E9C5AF0869"/>
+    <w:rsid w:val="00786E2A"/>
+    <w:pPr>
+      <w:spacing w:after="160" w:line="278" w:lineRule="auto"/>
+    </w:pPr>
+    <w:rPr>
+      <w:kern w:val="2"/>
+      <w:sz w:val="24"/>
+      <w:szCs w:val="24"/>
+      <w14:ligatures w14:val="standardContextual"/>
+    </w:rPr>
+  </w:style>
 </w:styles>
 </file>
 

</xml_diff>